<commit_message>
RMD file, docx, and html with link to repo
</commit_message>
<xml_diff>
--- a/GapminderMarkdown.docx
+++ b/GapminderMarkdown.docx
@@ -13,13 +13,19 @@
         <w:t xml:space="preserve"> </w:t>
       </w:r>
       <w:r>
-        <w:t xml:space="preserve">Example</w:t>
-      </w:r>
-      <w:r>
-        <w:t xml:space="preserve"> </w:t>
-      </w:r>
-      <w:r>
-        <w:t xml:space="preserve">Report</w:t>
+        <w:t xml:space="preserve">Report-</w:t>
+      </w:r>
+      <w:r>
+        <w:t xml:space="preserve"> </w:t>
+      </w:r>
+      <w:r>
+        <w:t xml:space="preserve">Homework</w:t>
+      </w:r>
+      <w:r>
+        <w:t xml:space="preserve"> </w:t>
+      </w:r>
+      <w:r>
+        <w:t xml:space="preserve">1</w:t>
       </w:r>
     </w:p>
     <w:p>
@@ -27,13 +33,13 @@
         <w:pStyle w:val="Author"/>
       </w:pPr>
       <w:r>
-        <w:t xml:space="preserve">Melinda</w:t>
-      </w:r>
-      <w:r>
-        <w:t xml:space="preserve"> </w:t>
-      </w:r>
-      <w:r>
-        <w:t xml:space="preserve">Higgins</w:t>
+        <w:t xml:space="preserve">Alyssa</w:t>
+      </w:r>
+      <w:r>
+        <w:t xml:space="preserve"> </w:t>
+      </w:r>
+      <w:r>
+        <w:t xml:space="preserve">Monda</w:t>
       </w:r>
     </w:p>
     <w:p>
@@ -47,7 +53,7 @@
         <w:t xml:space="preserve"> </w:t>
       </w:r>
       <w:r>
-        <w:t xml:space="preserve">16,</w:t>
+        <w:t xml:space="preserve">18,</w:t>
       </w:r>
       <w:r>
         <w:t xml:space="preserve"> </w:t>
@@ -659,7 +665,7 @@
         <w:t xml:space="preserve"> </w:t>
       </w:r>
       <w:r>
-        <w:t xml:space="preserve">before the comma blank and putting a 4 after the comman which specifies the 4th column. Another way to select a column is to use the name of that column which is "lifeExp" and use the dollar sign</w:t>
+        <w:t xml:space="preserve">before the comma blank and putting a 4 after the comma which specifies the 4th column. Another way to select a column is to use the name of that column which is "lifeExp" and use the dollar sign</w:t>
       </w:r>
       <w:r>
         <w:t xml:space="preserve"> </w:t>
@@ -879,6 +885,14 @@
       </w:r>
       <w:r>
         <w:t xml:space="preserve">.</w:t>
+      </w:r>
+    </w:p>
+    <w:p>
+      <w:pPr>
+        <w:pStyle w:val="BodyText"/>
+      </w:pPr>
+      <w:r>
+        <w:t xml:space="preserve">The mean life expectancy is 59.47 years, the standard deviation is 12.92, and the median life expectancy is 60.71. The sample size for this data is 1704.</w:t>
       </w:r>
     </w:p>
     <w:p>
@@ -1066,6 +1080,154 @@
     </w:p>
     <w:p>
       <w:pPr>
+        <w:pStyle w:val="SourceCode"/>
+      </w:pPr>
+      <w:r>
+        <w:rPr>
+          <w:rStyle w:val="KeywordTok"/>
+        </w:rPr>
+        <w:t xml:space="preserve">aggregate</w:t>
+      </w:r>
+      <w:r>
+        <w:rPr>
+          <w:rStyle w:val="NormalTok"/>
+        </w:rPr>
+        <w:t xml:space="preserve">(lifeExp ~</w:t>
+      </w:r>
+      <w:r>
+        <w:rPr>
+          <w:rStyle w:val="StringTok"/>
+        </w:rPr>
+        <w:t xml:space="preserve"> </w:t>
+      </w:r>
+      <w:r>
+        <w:rPr>
+          <w:rStyle w:val="NormalTok"/>
+        </w:rPr>
+        <w:t xml:space="preserve">year, gapminder, median)</w:t>
+      </w:r>
+    </w:p>
+    <w:p>
+      <w:pPr>
+        <w:pStyle w:val="SourceCode"/>
+      </w:pPr>
+      <w:r>
+        <w:rPr>
+          <w:rStyle w:val="VerbatimChar"/>
+        </w:rPr>
+        <w:t xml:space="preserve">##    year lifeExp</w:t>
+      </w:r>
+      <w:r>
+        <w:br w:type="textWrapping"/>
+      </w:r>
+      <w:r>
+        <w:rPr>
+          <w:rStyle w:val="VerbatimChar"/>
+        </w:rPr>
+        <w:t xml:space="preserve">## 1  1952 45.1355</w:t>
+      </w:r>
+      <w:r>
+        <w:br w:type="textWrapping"/>
+      </w:r>
+      <w:r>
+        <w:rPr>
+          <w:rStyle w:val="VerbatimChar"/>
+        </w:rPr>
+        <w:t xml:space="preserve">## 2  1957 48.3605</w:t>
+      </w:r>
+      <w:r>
+        <w:br w:type="textWrapping"/>
+      </w:r>
+      <w:r>
+        <w:rPr>
+          <w:rStyle w:val="VerbatimChar"/>
+        </w:rPr>
+        <w:t xml:space="preserve">## 3  1962 50.8810</w:t>
+      </w:r>
+      <w:r>
+        <w:br w:type="textWrapping"/>
+      </w:r>
+      <w:r>
+        <w:rPr>
+          <w:rStyle w:val="VerbatimChar"/>
+        </w:rPr>
+        <w:t xml:space="preserve">## 4  1967 53.8250</w:t>
+      </w:r>
+      <w:r>
+        <w:br w:type="textWrapping"/>
+      </w:r>
+      <w:r>
+        <w:rPr>
+          <w:rStyle w:val="VerbatimChar"/>
+        </w:rPr>
+        <w:t xml:space="preserve">## 5  1972 56.5300</w:t>
+      </w:r>
+      <w:r>
+        <w:br w:type="textWrapping"/>
+      </w:r>
+      <w:r>
+        <w:rPr>
+          <w:rStyle w:val="VerbatimChar"/>
+        </w:rPr>
+        <w:t xml:space="preserve">## 6  1977 59.6720</w:t>
+      </w:r>
+      <w:r>
+        <w:br w:type="textWrapping"/>
+      </w:r>
+      <w:r>
+        <w:rPr>
+          <w:rStyle w:val="VerbatimChar"/>
+        </w:rPr>
+        <w:t xml:space="preserve">## 7  1982 62.4415</w:t>
+      </w:r>
+      <w:r>
+        <w:br w:type="textWrapping"/>
+      </w:r>
+      <w:r>
+        <w:rPr>
+          <w:rStyle w:val="VerbatimChar"/>
+        </w:rPr>
+        <w:t xml:space="preserve">## 8  1987 65.8340</w:t>
+      </w:r>
+      <w:r>
+        <w:br w:type="textWrapping"/>
+      </w:r>
+      <w:r>
+        <w:rPr>
+          <w:rStyle w:val="VerbatimChar"/>
+        </w:rPr>
+        <w:t xml:space="preserve">## 9  1992 67.7030</w:t>
+      </w:r>
+      <w:r>
+        <w:br w:type="textWrapping"/>
+      </w:r>
+      <w:r>
+        <w:rPr>
+          <w:rStyle w:val="VerbatimChar"/>
+        </w:rPr>
+        <w:t xml:space="preserve">## 10 1997 69.3940</w:t>
+      </w:r>
+      <w:r>
+        <w:br w:type="textWrapping"/>
+      </w:r>
+      <w:r>
+        <w:rPr>
+          <w:rStyle w:val="VerbatimChar"/>
+        </w:rPr>
+        <w:t xml:space="preserve">## 11 2002 70.8255</w:t>
+      </w:r>
+      <w:r>
+        <w:br w:type="textWrapping"/>
+      </w:r>
+      <w:r>
+        <w:rPr>
+          <w:rStyle w:val="VerbatimChar"/>
+        </w:rPr>
+        <w:t xml:space="preserve">## 12 2007 71.9355</w:t>
+      </w:r>
+    </w:p>
+    <w:p>
+      <w:pPr>
         <w:pStyle w:val="Heading3"/>
       </w:pPr>
       <w:bookmarkStart w:id="32" w:name="homework-01-exercise---task-2"/>
@@ -1083,6 +1245,270 @@
       </w:pPr>
       <w:r>
         <w:t xml:space="preserve">Modify the r code chunk above to also provide the mean and standard deviation for life expectancy by continent.</w:t>
+      </w:r>
+    </w:p>
+    <w:p>
+      <w:pPr>
+        <w:pStyle w:val="SourceCode"/>
+      </w:pPr>
+      <w:r>
+        <w:rPr>
+          <w:rStyle w:val="CommentTok"/>
+        </w:rPr>
+        <w:t xml:space="preserve">#Code to provide the median, mean and standard deviation for life expectancy by continent</w:t>
+      </w:r>
+      <w:r>
+        <w:br w:type="textWrapping"/>
+      </w:r>
+      <w:r>
+        <w:rPr>
+          <w:rStyle w:val="KeywordTok"/>
+        </w:rPr>
+        <w:t xml:space="preserve">aggregate</w:t>
+      </w:r>
+      <w:r>
+        <w:rPr>
+          <w:rStyle w:val="NormalTok"/>
+        </w:rPr>
+        <w:t xml:space="preserve">(lifeExp ~</w:t>
+      </w:r>
+      <w:r>
+        <w:rPr>
+          <w:rStyle w:val="StringTok"/>
+        </w:rPr>
+        <w:t xml:space="preserve"> </w:t>
+      </w:r>
+      <w:r>
+        <w:rPr>
+          <w:rStyle w:val="NormalTok"/>
+        </w:rPr>
+        <w:t xml:space="preserve">continent, gapminder, median)</w:t>
+      </w:r>
+    </w:p>
+    <w:p>
+      <w:pPr>
+        <w:pStyle w:val="SourceCode"/>
+      </w:pPr>
+      <w:r>
+        <w:rPr>
+          <w:rStyle w:val="VerbatimChar"/>
+        </w:rPr>
+        <w:t xml:space="preserve">##   continent lifeExp</w:t>
+      </w:r>
+      <w:r>
+        <w:br w:type="textWrapping"/>
+      </w:r>
+      <w:r>
+        <w:rPr>
+          <w:rStyle w:val="VerbatimChar"/>
+        </w:rPr>
+        <w:t xml:space="preserve">## 1    Africa 47.7920</w:t>
+      </w:r>
+      <w:r>
+        <w:br w:type="textWrapping"/>
+      </w:r>
+      <w:r>
+        <w:rPr>
+          <w:rStyle w:val="VerbatimChar"/>
+        </w:rPr>
+        <w:t xml:space="preserve">## 2  Americas 67.0480</w:t>
+      </w:r>
+      <w:r>
+        <w:br w:type="textWrapping"/>
+      </w:r>
+      <w:r>
+        <w:rPr>
+          <w:rStyle w:val="VerbatimChar"/>
+        </w:rPr>
+        <w:t xml:space="preserve">## 3      Asia 61.7915</w:t>
+      </w:r>
+      <w:r>
+        <w:br w:type="textWrapping"/>
+      </w:r>
+      <w:r>
+        <w:rPr>
+          <w:rStyle w:val="VerbatimChar"/>
+        </w:rPr>
+        <w:t xml:space="preserve">## 4    Europe 72.2410</w:t>
+      </w:r>
+      <w:r>
+        <w:br w:type="textWrapping"/>
+      </w:r>
+      <w:r>
+        <w:rPr>
+          <w:rStyle w:val="VerbatimChar"/>
+        </w:rPr>
+        <w:t xml:space="preserve">## 5   Oceania 73.6650</w:t>
+      </w:r>
+    </w:p>
+    <w:p>
+      <w:pPr>
+        <w:pStyle w:val="SourceCode"/>
+      </w:pPr>
+      <w:r>
+        <w:rPr>
+          <w:rStyle w:val="KeywordTok"/>
+        </w:rPr>
+        <w:t xml:space="preserve">aggregate</w:t>
+      </w:r>
+      <w:r>
+        <w:rPr>
+          <w:rStyle w:val="NormalTok"/>
+        </w:rPr>
+        <w:t xml:space="preserve">(lifeExp ~</w:t>
+      </w:r>
+      <w:r>
+        <w:rPr>
+          <w:rStyle w:val="StringTok"/>
+        </w:rPr>
+        <w:t xml:space="preserve"> </w:t>
+      </w:r>
+      <w:r>
+        <w:rPr>
+          <w:rStyle w:val="NormalTok"/>
+        </w:rPr>
+        <w:t xml:space="preserve">continent, gapminder, mean)</w:t>
+      </w:r>
+    </w:p>
+    <w:p>
+      <w:pPr>
+        <w:pStyle w:val="SourceCode"/>
+      </w:pPr>
+      <w:r>
+        <w:rPr>
+          <w:rStyle w:val="VerbatimChar"/>
+        </w:rPr>
+        <w:t xml:space="preserve">##   continent  lifeExp</w:t>
+      </w:r>
+      <w:r>
+        <w:br w:type="textWrapping"/>
+      </w:r>
+      <w:r>
+        <w:rPr>
+          <w:rStyle w:val="VerbatimChar"/>
+        </w:rPr>
+        <w:t xml:space="preserve">## 1    Africa 48.86533</w:t>
+      </w:r>
+      <w:r>
+        <w:br w:type="textWrapping"/>
+      </w:r>
+      <w:r>
+        <w:rPr>
+          <w:rStyle w:val="VerbatimChar"/>
+        </w:rPr>
+        <w:t xml:space="preserve">## 2  Americas 64.65874</w:t>
+      </w:r>
+      <w:r>
+        <w:br w:type="textWrapping"/>
+      </w:r>
+      <w:r>
+        <w:rPr>
+          <w:rStyle w:val="VerbatimChar"/>
+        </w:rPr>
+        <w:t xml:space="preserve">## 3      Asia 60.06490</w:t>
+      </w:r>
+      <w:r>
+        <w:br w:type="textWrapping"/>
+      </w:r>
+      <w:r>
+        <w:rPr>
+          <w:rStyle w:val="VerbatimChar"/>
+        </w:rPr>
+        <w:t xml:space="preserve">## 4    Europe 71.90369</w:t>
+      </w:r>
+      <w:r>
+        <w:br w:type="textWrapping"/>
+      </w:r>
+      <w:r>
+        <w:rPr>
+          <w:rStyle w:val="VerbatimChar"/>
+        </w:rPr>
+        <w:t xml:space="preserve">## 5   Oceania 74.32621</w:t>
+      </w:r>
+    </w:p>
+    <w:p>
+      <w:pPr>
+        <w:pStyle w:val="SourceCode"/>
+      </w:pPr>
+      <w:r>
+        <w:rPr>
+          <w:rStyle w:val="KeywordTok"/>
+        </w:rPr>
+        <w:t xml:space="preserve">aggregate</w:t>
+      </w:r>
+      <w:r>
+        <w:rPr>
+          <w:rStyle w:val="NormalTok"/>
+        </w:rPr>
+        <w:t xml:space="preserve">(lifeExp ~</w:t>
+      </w:r>
+      <w:r>
+        <w:rPr>
+          <w:rStyle w:val="StringTok"/>
+        </w:rPr>
+        <w:t xml:space="preserve"> </w:t>
+      </w:r>
+      <w:r>
+        <w:rPr>
+          <w:rStyle w:val="NormalTok"/>
+        </w:rPr>
+        <w:t xml:space="preserve">continent, gapminder, sd)</w:t>
+      </w:r>
+    </w:p>
+    <w:p>
+      <w:pPr>
+        <w:pStyle w:val="SourceCode"/>
+      </w:pPr>
+      <w:r>
+        <w:rPr>
+          <w:rStyle w:val="VerbatimChar"/>
+        </w:rPr>
+        <w:t xml:space="preserve">##   continent   lifeExp</w:t>
+      </w:r>
+      <w:r>
+        <w:br w:type="textWrapping"/>
+      </w:r>
+      <w:r>
+        <w:rPr>
+          <w:rStyle w:val="VerbatimChar"/>
+        </w:rPr>
+        <w:t xml:space="preserve">## 1    Africa  9.150210</w:t>
+      </w:r>
+      <w:r>
+        <w:br w:type="textWrapping"/>
+      </w:r>
+      <w:r>
+        <w:rPr>
+          <w:rStyle w:val="VerbatimChar"/>
+        </w:rPr>
+        <w:t xml:space="preserve">## 2  Americas  9.345088</w:t>
+      </w:r>
+      <w:r>
+        <w:br w:type="textWrapping"/>
+      </w:r>
+      <w:r>
+        <w:rPr>
+          <w:rStyle w:val="VerbatimChar"/>
+        </w:rPr>
+        <w:t xml:space="preserve">## 3      Asia 11.864532</w:t>
+      </w:r>
+      <w:r>
+        <w:br w:type="textWrapping"/>
+      </w:r>
+      <w:r>
+        <w:rPr>
+          <w:rStyle w:val="VerbatimChar"/>
+        </w:rPr>
+        <w:t xml:space="preserve">## 4    Europe  5.433178</w:t>
+      </w:r>
+      <w:r>
+        <w:br w:type="textWrapping"/>
+      </w:r>
+      <w:r>
+        <w:rPr>
+          <w:rStyle w:val="VerbatimChar"/>
+        </w:rPr>
+        <w:t xml:space="preserve">## 5   Oceania  3.795611</w:t>
       </w:r>
     </w:p>
     <w:p>
@@ -1525,14 +1951,14 @@
       <w:r>
         <w:drawing>
           <wp:inline>
-            <wp:extent cx="4620126" cy="3696101"/>
+            <wp:extent cx="5334000" cy="4267200"/>
             <wp:effectExtent b="0" l="0" r="0" t="0"/>
             <wp:docPr descr="" id="1" name="Picture"/>
             <a:graphic>
               <a:graphicData uri="http://schemas.openxmlformats.org/drawingml/2006/picture">
                 <pic:pic>
                   <pic:nvPicPr>
-                    <pic:cNvPr descr="GapminderMarkdown_files/figure-docx/unnamed-chunk-6-1.png" id="0" name="Picture"/>
+                    <pic:cNvPr descr="GapminderMarkdown_files/figure-docx/unnamed-chunk-8-1.png" id="0" name="Picture"/>
                     <pic:cNvPicPr>
                       <a:picLocks noChangeArrowheads="1" noChangeAspect="1"/>
                     </pic:cNvPicPr>
@@ -1546,7 +1972,7 @@
                   <pic:spPr bwMode="auto">
                     <a:xfrm>
                       <a:off x="0" y="0"/>
-                      <a:ext cx="4620126" cy="3696101"/>
+                      <a:ext cx="5334000" cy="4267200"/>
                     </a:xfrm>
                     <a:prstGeom prst="rect">
                       <a:avLst/>
@@ -1679,177 +2105,91 @@
     </w:p>
     <w:p>
       <w:pPr>
-        <w:pStyle w:val="Heading3"/>
-      </w:pPr>
-      <w:bookmarkStart w:id="36" w:name="selecting-a-data-subset-and-customizing-plot-colors"/>
-      <w:bookmarkEnd w:id="36"/>
-      <w:r>
-        <w:t xml:space="preserve">Selecting a Data subset and Customizing Plot Colors</w:t>
-      </w:r>
-    </w:p>
-    <w:p>
-      <w:pPr>
-        <w:pStyle w:val="FirstParagraph"/>
-      </w:pPr>
-      <w:r>
-        <w:t xml:space="preserve">For this next example, we will use the built-in "country_colors" dataset defined in the</w:t>
-      </w:r>
-      <w:r>
-        <w:t xml:space="preserve"> </w:t>
-      </w:r>
-      <w:r>
-        <w:rPr>
-          <w:rStyle w:val="VerbatimChar"/>
-        </w:rPr>
-        <w:t xml:space="preserve">gapminder</w:t>
-      </w:r>
-      <w:r>
-        <w:t xml:space="preserve"> </w:t>
-      </w:r>
-      <w:r>
-        <w:t xml:space="preserve">package to create an updated data frame (cope of the</w:t>
-      </w:r>
-      <w:r>
-        <w:t xml:space="preserve"> </w:t>
-      </w:r>
-      <w:r>
-        <w:rPr>
-          <w:rStyle w:val="VerbatimChar"/>
-        </w:rPr>
-        <w:t xml:space="preserve">gapminder</w:t>
-      </w:r>
-      <w:r>
-        <w:t xml:space="preserve"> </w:t>
-      </w:r>
-      <w:r>
-        <w:t xml:space="preserve">dataset) called</w:t>
-      </w:r>
-      <w:r>
-        <w:t xml:space="preserve"> </w:t>
-      </w:r>
-      <w:r>
-        <w:rPr>
-          <w:rStyle w:val="VerbatimChar"/>
-        </w:rPr>
-        <w:t xml:space="preserve">gap_with_colors</w:t>
-      </w:r>
-      <w:r>
-        <w:t xml:space="preserve">.</w:t>
-      </w:r>
-      <w:r>
-        <w:t xml:space="preserve"> </w:t>
-      </w:r>
-      <w:r>
-        <w:rPr>
-          <w:i/>
-        </w:rPr>
-        <w:t xml:space="preserve">NOTE: To see the built-in datasets in the</w:t>
-      </w:r>
-      <w:r>
-        <w:rPr>
-          <w:i/>
-        </w:rPr>
-        <w:t xml:space="preserve"> </w:t>
-      </w:r>
-      <w:r>
-        <w:rPr>
-          <w:rStyle w:val="VerbatimChar"/>
-          <w:i/>
-        </w:rPr>
-        <w:t xml:space="preserve">gapminder</w:t>
-      </w:r>
-      <w:r>
-        <w:rPr>
-          <w:i/>
-        </w:rPr>
-        <w:t xml:space="preserve"> </w:t>
-      </w:r>
-      <w:r>
-        <w:rPr>
-          <w:i/>
-        </w:rPr>
-        <w:t xml:space="preserve">package, type</w:t>
-      </w:r>
-      <w:r>
-        <w:rPr>
-          <w:i/>
-        </w:rPr>
-        <w:t xml:space="preserve"> </w:t>
-      </w:r>
-      <w:r>
-        <w:rPr>
-          <w:rStyle w:val="VerbatimChar"/>
-          <w:i/>
-        </w:rPr>
-        <w:t xml:space="preserve">data(package = "gapminder")</w:t>
-      </w:r>
-      <w:r>
-        <w:rPr>
-          <w:i/>
-        </w:rPr>
-        <w:t xml:space="preserve"> </w:t>
-      </w:r>
-      <w:r>
-        <w:rPr>
-          <w:i/>
-        </w:rPr>
-        <w:t xml:space="preserve">in the console.</w:t>
-      </w:r>
-      <w:r>
-        <w:t xml:space="preserve"> </w:t>
-      </w:r>
-      <w:r>
-        <w:t xml:space="preserve">After setting up the custom colors, the next line of R code defines which continents we plan to "keep" in our plot. This defines and object called</w:t>
-      </w:r>
-      <w:r>
-        <w:t xml:space="preserve"> </w:t>
-      </w:r>
-      <w:r>
-        <w:rPr>
-          <w:rStyle w:val="VerbatimChar"/>
-        </w:rPr>
-        <w:t xml:space="preserve">keepers</w:t>
-      </w:r>
-      <w:r>
-        <w:t xml:space="preserve"> </w:t>
-      </w:r>
-      <w:r>
-        <w:t xml:space="preserve">below. In this case, we are "keeping" Africa and Europe and the year 2007. So, we are subsetting the dataset for 2 countries and 1 year. Then the</w:t>
-      </w:r>
-      <w:r>
-        <w:t xml:space="preserve"> </w:t>
-      </w:r>
-      <w:r>
-        <w:rPr>
-          <w:rStyle w:val="VerbatimChar"/>
-        </w:rPr>
-        <w:t xml:space="preserve">plot()</w:t>
-      </w:r>
-      <w:r>
-        <w:t xml:space="preserve"> </w:t>
-      </w:r>
-      <w:r>
-        <w:t xml:space="preserve">command creates the scatterplot of life expectancy by GDP per capita with a dot representing each county within 2 continents (Africa and Europe) for only 2007. The size of each dot is represents a 3rd variable "pop" for population size.</w:t>
-      </w:r>
-    </w:p>
-    <w:p>
-      <w:pPr>
         <w:pStyle w:val="SourceCode"/>
       </w:pPr>
       <w:r>
         <w:rPr>
           <w:rStyle w:val="CommentTok"/>
         </w:rPr>
-        <w:t xml:space="preserve"># for convenience, integrate the country colors into the data.frame</w:t>
-      </w:r>
-      <w:r>
-        <w:br w:type="textWrapping"/>
-      </w:r>
-      <w:r>
-        <w:rPr>
-          <w:rStyle w:val="NormalTok"/>
-        </w:rPr>
-        <w:t xml:space="preserve">gap_with_colors &lt;-</w:t>
+        <w:t xml:space="preserve">#Code for task 3 adding two extra plots. This showing gdpPercap</w:t>
+      </w:r>
+      <w:r>
+        <w:br w:type="textWrapping"/>
+      </w:r>
+      <w:r>
+        <w:rPr>
+          <w:rStyle w:val="KeywordTok"/>
+        </w:rPr>
+        <w:t xml:space="preserve">library</w:t>
+      </w:r>
+      <w:r>
+        <w:rPr>
+          <w:rStyle w:val="NormalTok"/>
+        </w:rPr>
+        <w:t xml:space="preserve">(ggplot2)</w:t>
+      </w:r>
+      <w:r>
+        <w:br w:type="textWrapping"/>
+      </w:r>
+      <w:r>
+        <w:rPr>
+          <w:rStyle w:val="KeywordTok"/>
+        </w:rPr>
+        <w:t xml:space="preserve">ggplot</w:t>
+      </w:r>
+      <w:r>
+        <w:rPr>
+          <w:rStyle w:val="NormalTok"/>
+        </w:rPr>
+        <w:t xml:space="preserve">(gapminder, </w:t>
+      </w:r>
+      <w:r>
+        <w:rPr>
+          <w:rStyle w:val="KeywordTok"/>
+        </w:rPr>
+        <w:t xml:space="preserve">aes</w:t>
+      </w:r>
+      <w:r>
+        <w:rPr>
+          <w:rStyle w:val="NormalTok"/>
+        </w:rPr>
+        <w:t xml:space="preserve">(</w:t>
+      </w:r>
+      <w:r>
+        <w:rPr>
+          <w:rStyle w:val="DataTypeTok"/>
+        </w:rPr>
+        <w:t xml:space="preserve">x =</w:t>
+      </w:r>
+      <w:r>
+        <w:rPr>
+          <w:rStyle w:val="NormalTok"/>
+        </w:rPr>
+        <w:t xml:space="preserve"> </w:t>
+      </w:r>
+      <w:r>
+        <w:rPr>
+          <w:rStyle w:val="NormalTok"/>
+        </w:rPr>
+        <w:t xml:space="preserve">continent, </w:t>
+      </w:r>
+      <w:r>
+        <w:rPr>
+          <w:rStyle w:val="DataTypeTok"/>
+        </w:rPr>
+        <w:t xml:space="preserve">y =</w:t>
+      </w:r>
+      <w:r>
+        <w:rPr>
+          <w:rStyle w:val="NormalTok"/>
+        </w:rPr>
+        <w:t xml:space="preserve"> </w:t>
+      </w:r>
+      <w:r>
+        <w:rPr>
+          <w:rStyle w:val="NormalTok"/>
+        </w:rPr>
+        <w:t xml:space="preserve">gdpPercap)) +</w:t>
       </w:r>
       <w:r>
         <w:br w:type="textWrapping"/>
@@ -1864,547 +2204,76 @@
         <w:rPr>
           <w:rStyle w:val="KeywordTok"/>
         </w:rPr>
-        <w:t xml:space="preserve">data.frame</w:t>
-      </w:r>
-      <w:r>
-        <w:rPr>
-          <w:rStyle w:val="NormalTok"/>
-        </w:rPr>
-        <w:t xml:space="preserve">(gapminder,</w:t>
-      </w:r>
-      <w:r>
-        <w:br w:type="textWrapping"/>
-      </w:r>
-      <w:r>
-        <w:rPr>
-          <w:rStyle w:val="NormalTok"/>
-        </w:rPr>
-        <w:t xml:space="preserve"> </w:t>
-      </w:r>
-      <w:r>
-        <w:rPr>
-          <w:rStyle w:val="NormalTok"/>
-        </w:rPr>
-        <w:t xml:space="preserve"> </w:t>
-      </w:r>
-      <w:r>
-        <w:rPr>
-          <w:rStyle w:val="NormalTok"/>
-        </w:rPr>
-        <w:t xml:space="preserve"> </w:t>
-      </w:r>
-      <w:r>
-        <w:rPr>
-          <w:rStyle w:val="NormalTok"/>
-        </w:rPr>
-        <w:t xml:space="preserve"> </w:t>
-      </w:r>
-      <w:r>
-        <w:rPr>
-          <w:rStyle w:val="NormalTok"/>
-        </w:rPr>
-        <w:t xml:space="preserve"> </w:t>
-      </w:r>
-      <w:r>
-        <w:rPr>
-          <w:rStyle w:val="NormalTok"/>
-        </w:rPr>
-        <w:t xml:space="preserve"> </w:t>
-      </w:r>
-      <w:r>
-        <w:rPr>
-          <w:rStyle w:val="NormalTok"/>
-        </w:rPr>
-        <w:t xml:space="preserve"> </w:t>
-      </w:r>
-      <w:r>
-        <w:rPr>
-          <w:rStyle w:val="NormalTok"/>
-        </w:rPr>
-        <w:t xml:space="preserve"> </w:t>
-      </w:r>
-      <w:r>
-        <w:rPr>
-          <w:rStyle w:val="NormalTok"/>
-        </w:rPr>
-        <w:t xml:space="preserve"> </w:t>
-      </w:r>
-      <w:r>
-        <w:rPr>
-          <w:rStyle w:val="NormalTok"/>
-        </w:rPr>
-        <w:t xml:space="preserve"> </w:t>
-      </w:r>
-      <w:r>
-        <w:rPr>
-          <w:rStyle w:val="NormalTok"/>
-        </w:rPr>
-        <w:t xml:space="preserve"> </w:t>
-      </w:r>
-      <w:r>
-        <w:rPr>
-          <w:rStyle w:val="NormalTok"/>
-        </w:rPr>
-        <w:t xml:space="preserve"> </w:t>
-      </w:r>
-      <w:r>
-        <w:rPr>
-          <w:rStyle w:val="NormalTok"/>
-        </w:rPr>
-        <w:t xml:space="preserve"> </w:t>
+        <w:t xml:space="preserve">geom_boxplot</w:t>
+      </w:r>
+      <w:r>
+        <w:rPr>
+          <w:rStyle w:val="NormalTok"/>
+        </w:rPr>
+        <w:t xml:space="preserve">(</w:t>
       </w:r>
       <w:r>
         <w:rPr>
           <w:rStyle w:val="DataTypeTok"/>
         </w:rPr>
-        <w:t xml:space="preserve">cc =</w:t>
-      </w:r>
-      <w:r>
-        <w:rPr>
-          <w:rStyle w:val="NormalTok"/>
-        </w:rPr>
-        <w:t xml:space="preserve"> </w:t>
+        <w:t xml:space="preserve">outlier.colour =</w:t>
+      </w:r>
+      <w:r>
+        <w:rPr>
+          <w:rStyle w:val="NormalTok"/>
+        </w:rPr>
+        <w:t xml:space="preserve"> </w:t>
+      </w:r>
+      <w:r>
+        <w:rPr>
+          <w:rStyle w:val="StringTok"/>
+        </w:rPr>
+        <w:t xml:space="preserve">"hotpink"</w:t>
+      </w:r>
+      <w:r>
+        <w:rPr>
+          <w:rStyle w:val="NormalTok"/>
+        </w:rPr>
+        <w:t xml:space="preserve">) +</w:t>
+      </w:r>
+      <w:r>
+        <w:br w:type="textWrapping"/>
+      </w:r>
+      <w:r>
+        <w:rPr>
+          <w:rStyle w:val="StringTok"/>
+        </w:rPr>
+        <w:t xml:space="preserve">  </w:t>
       </w:r>
       <w:r>
         <w:rPr>
           <w:rStyle w:val="KeywordTok"/>
         </w:rPr>
-        <w:t xml:space="preserve">I</w:t>
-      </w:r>
-      <w:r>
-        <w:rPr>
-          <w:rStyle w:val="NormalTok"/>
-        </w:rPr>
-        <w:t xml:space="preserve">(country_colors[</w:t>
+        <w:t xml:space="preserve">geom_jitter</w:t>
+      </w:r>
+      <w:r>
+        <w:rPr>
+          <w:rStyle w:val="NormalTok"/>
+        </w:rPr>
+        <w:t xml:space="preserve">(</w:t>
+      </w:r>
+      <w:r>
+        <w:rPr>
+          <w:rStyle w:val="DataTypeTok"/>
+        </w:rPr>
+        <w:t xml:space="preserve">position =</w:t>
+      </w:r>
+      <w:r>
+        <w:rPr>
+          <w:rStyle w:val="NormalTok"/>
+        </w:rPr>
+        <w:t xml:space="preserve"> </w:t>
       </w:r>
       <w:r>
         <w:rPr>
           <w:rStyle w:val="KeywordTok"/>
         </w:rPr>
-        <w:t xml:space="preserve">match</w:t>
-      </w:r>
-      <w:r>
-        <w:rPr>
-          <w:rStyle w:val="NormalTok"/>
-        </w:rPr>
-        <w:t xml:space="preserve">(gapminder$country,</w:t>
-      </w:r>
-      <w:r>
-        <w:br w:type="textWrapping"/>
-      </w:r>
-      <w:r>
-        <w:rPr>
-          <w:rStyle w:val="NormalTok"/>
-        </w:rPr>
-        <w:t xml:space="preserve"> </w:t>
-      </w:r>
-      <w:r>
-        <w:rPr>
-          <w:rStyle w:val="NormalTok"/>
-        </w:rPr>
-        <w:t xml:space="preserve"> </w:t>
-      </w:r>
-      <w:r>
-        <w:rPr>
-          <w:rStyle w:val="NormalTok"/>
-        </w:rPr>
-        <w:t xml:space="preserve"> </w:t>
-      </w:r>
-      <w:r>
-        <w:rPr>
-          <w:rStyle w:val="NormalTok"/>
-        </w:rPr>
-        <w:t xml:space="preserve"> </w:t>
-      </w:r>
-      <w:r>
-        <w:rPr>
-          <w:rStyle w:val="NormalTok"/>
-        </w:rPr>
-        <w:t xml:space="preserve"> </w:t>
-      </w:r>
-      <w:r>
-        <w:rPr>
-          <w:rStyle w:val="NormalTok"/>
-        </w:rPr>
-        <w:t xml:space="preserve"> </w:t>
-      </w:r>
-      <w:r>
-        <w:rPr>
-          <w:rStyle w:val="NormalTok"/>
-        </w:rPr>
-        <w:t xml:space="preserve"> </w:t>
-      </w:r>
-      <w:r>
-        <w:rPr>
-          <w:rStyle w:val="NormalTok"/>
-        </w:rPr>
-        <w:t xml:space="preserve"> </w:t>
-      </w:r>
-      <w:r>
-        <w:rPr>
-          <w:rStyle w:val="NormalTok"/>
-        </w:rPr>
-        <w:t xml:space="preserve"> </w:t>
-      </w:r>
-      <w:r>
-        <w:rPr>
-          <w:rStyle w:val="NormalTok"/>
-        </w:rPr>
-        <w:t xml:space="preserve"> </w:t>
-      </w:r>
-      <w:r>
-        <w:rPr>
-          <w:rStyle w:val="NormalTok"/>
-        </w:rPr>
-        <w:t xml:space="preserve"> </w:t>
-      </w:r>
-      <w:r>
-        <w:rPr>
-          <w:rStyle w:val="NormalTok"/>
-        </w:rPr>
-        <w:t xml:space="preserve"> </w:t>
-      </w:r>
-      <w:r>
-        <w:rPr>
-          <w:rStyle w:val="NormalTok"/>
-        </w:rPr>
-        <w:t xml:space="preserve"> </w:t>
-      </w:r>
-      <w:r>
-        <w:rPr>
-          <w:rStyle w:val="NormalTok"/>
-        </w:rPr>
-        <w:t xml:space="preserve"> </w:t>
-      </w:r>
-      <w:r>
-        <w:rPr>
-          <w:rStyle w:val="NormalTok"/>
-        </w:rPr>
-        <w:t xml:space="preserve"> </w:t>
-      </w:r>
-      <w:r>
-        <w:rPr>
-          <w:rStyle w:val="NormalTok"/>
-        </w:rPr>
-        <w:t xml:space="preserve"> </w:t>
-      </w:r>
-      <w:r>
-        <w:rPr>
-          <w:rStyle w:val="NormalTok"/>
-        </w:rPr>
-        <w:t xml:space="preserve"> </w:t>
-      </w:r>
-      <w:r>
-        <w:rPr>
-          <w:rStyle w:val="NormalTok"/>
-        </w:rPr>
-        <w:t xml:space="preserve"> </w:t>
-      </w:r>
-      <w:r>
-        <w:rPr>
-          <w:rStyle w:val="NormalTok"/>
-        </w:rPr>
-        <w:t xml:space="preserve"> </w:t>
-      </w:r>
-      <w:r>
-        <w:rPr>
-          <w:rStyle w:val="NormalTok"/>
-        </w:rPr>
-        <w:t xml:space="preserve"> </w:t>
-      </w:r>
-      <w:r>
-        <w:rPr>
-          <w:rStyle w:val="NormalTok"/>
-        </w:rPr>
-        <w:t xml:space="preserve"> </w:t>
-      </w:r>
-      <w:r>
-        <w:rPr>
-          <w:rStyle w:val="NormalTok"/>
-        </w:rPr>
-        <w:t xml:space="preserve"> </w:t>
-      </w:r>
-      <w:r>
-        <w:rPr>
-          <w:rStyle w:val="NormalTok"/>
-        </w:rPr>
-        <w:t xml:space="preserve"> </w:t>
-      </w:r>
-      <w:r>
-        <w:rPr>
-          <w:rStyle w:val="NormalTok"/>
-        </w:rPr>
-        <w:t xml:space="preserve"> </w:t>
-      </w:r>
-      <w:r>
-        <w:rPr>
-          <w:rStyle w:val="NormalTok"/>
-        </w:rPr>
-        <w:t xml:space="preserve"> </w:t>
-      </w:r>
-      <w:r>
-        <w:rPr>
-          <w:rStyle w:val="NormalTok"/>
-        </w:rPr>
-        <w:t xml:space="preserve"> </w:t>
-      </w:r>
-      <w:r>
-        <w:rPr>
-          <w:rStyle w:val="NormalTok"/>
-        </w:rPr>
-        <w:t xml:space="preserve"> </w:t>
-      </w:r>
-      <w:r>
-        <w:rPr>
-          <w:rStyle w:val="NormalTok"/>
-        </w:rPr>
-        <w:t xml:space="preserve"> </w:t>
-      </w:r>
-      <w:r>
-        <w:rPr>
-          <w:rStyle w:val="NormalTok"/>
-        </w:rPr>
-        <w:t xml:space="preserve"> </w:t>
-      </w:r>
-      <w:r>
-        <w:rPr>
-          <w:rStyle w:val="NormalTok"/>
-        </w:rPr>
-        <w:t xml:space="preserve"> </w:t>
-      </w:r>
-      <w:r>
-        <w:rPr>
-          <w:rStyle w:val="NormalTok"/>
-        </w:rPr>
-        <w:t xml:space="preserve"> </w:t>
-      </w:r>
-      <w:r>
-        <w:rPr>
-          <w:rStyle w:val="NormalTok"/>
-        </w:rPr>
-        <w:t xml:space="preserve"> </w:t>
-      </w:r>
-      <w:r>
-        <w:rPr>
-          <w:rStyle w:val="NormalTok"/>
-        </w:rPr>
-        <w:t xml:space="preserve"> </w:t>
-      </w:r>
-      <w:r>
-        <w:rPr>
-          <w:rStyle w:val="NormalTok"/>
-        </w:rPr>
-        <w:t xml:space="preserve"> </w:t>
-      </w:r>
-      <w:r>
-        <w:rPr>
-          <w:rStyle w:val="NormalTok"/>
-        </w:rPr>
-        <w:t xml:space="preserve"> </w:t>
-      </w:r>
-      <w:r>
-        <w:rPr>
-          <w:rStyle w:val="NormalTok"/>
-        </w:rPr>
-        <w:t xml:space="preserve"> </w:t>
-      </w:r>
-      <w:r>
-        <w:rPr>
-          <w:rStyle w:val="NormalTok"/>
-        </w:rPr>
-        <w:t xml:space="preserve"> </w:t>
-      </w:r>
-      <w:r>
-        <w:rPr>
-          <w:rStyle w:val="NormalTok"/>
-        </w:rPr>
-        <w:t xml:space="preserve"> </w:t>
-      </w:r>
-      <w:r>
-        <w:rPr>
-          <w:rStyle w:val="NormalTok"/>
-        </w:rPr>
-        <w:t xml:space="preserve"> </w:t>
-      </w:r>
-      <w:r>
-        <w:rPr>
-          <w:rStyle w:val="NormalTok"/>
-        </w:rPr>
-        <w:t xml:space="preserve"> </w:t>
-      </w:r>
-      <w:r>
-        <w:rPr>
-          <w:rStyle w:val="NormalTok"/>
-        </w:rPr>
-        <w:t xml:space="preserve"> </w:t>
-      </w:r>
-      <w:r>
-        <w:rPr>
-          <w:rStyle w:val="KeywordTok"/>
-        </w:rPr>
-        <w:t xml:space="preserve">names</w:t>
-      </w:r>
-      <w:r>
-        <w:rPr>
-          <w:rStyle w:val="NormalTok"/>
-        </w:rPr>
-        <w:t xml:space="preserve">(country_colors))]))</w:t>
-      </w:r>
-      <w:r>
-        <w:br w:type="textWrapping"/>
-      </w:r>
-      <w:r>
-        <w:br w:type="textWrapping"/>
-      </w:r>
-      <w:r>
-        <w:rPr>
-          <w:rStyle w:val="CommentTok"/>
-        </w:rPr>
-        <w:t xml:space="preserve"># bubble plot, focus just on Africa and Europe in 2007</w:t>
-      </w:r>
-      <w:r>
-        <w:br w:type="textWrapping"/>
-      </w:r>
-      <w:r>
-        <w:rPr>
-          <w:rStyle w:val="NormalTok"/>
-        </w:rPr>
-        <w:t xml:space="preserve">keepers &lt;-</w:t>
-      </w:r>
-      <w:r>
-        <w:rPr>
-          <w:rStyle w:val="StringTok"/>
-        </w:rPr>
-        <w:t xml:space="preserve"> </w:t>
-      </w:r>
-      <w:r>
-        <w:rPr>
-          <w:rStyle w:val="KeywordTok"/>
-        </w:rPr>
-        <w:t xml:space="preserve">with</w:t>
-      </w:r>
-      <w:r>
-        <w:rPr>
-          <w:rStyle w:val="NormalTok"/>
-        </w:rPr>
-        <w:t xml:space="preserve">(gap_with_colors,</w:t>
-      </w:r>
-      <w:r>
-        <w:br w:type="textWrapping"/>
-      </w:r>
-      <w:r>
-        <w:rPr>
-          <w:rStyle w:val="NormalTok"/>
-        </w:rPr>
-        <w:t xml:space="preserve"> </w:t>
-      </w:r>
-      <w:r>
-        <w:rPr>
-          <w:rStyle w:val="NormalTok"/>
-        </w:rPr>
-        <w:t xml:space="preserve"> </w:t>
-      </w:r>
-      <w:r>
-        <w:rPr>
-          <w:rStyle w:val="NormalTok"/>
-        </w:rPr>
-        <w:t xml:space="preserve"> </w:t>
-      </w:r>
-      <w:r>
-        <w:rPr>
-          <w:rStyle w:val="NormalTok"/>
-        </w:rPr>
-        <w:t xml:space="preserve"> </w:t>
-      </w:r>
-      <w:r>
-        <w:rPr>
-          <w:rStyle w:val="NormalTok"/>
-        </w:rPr>
-        <w:t xml:space="preserve"> </w:t>
-      </w:r>
-      <w:r>
-        <w:rPr>
-          <w:rStyle w:val="NormalTok"/>
-        </w:rPr>
-        <w:t xml:space="preserve"> </w:t>
-      </w:r>
-      <w:r>
-        <w:rPr>
-          <w:rStyle w:val="NormalTok"/>
-        </w:rPr>
-        <w:t xml:space="preserve"> </w:t>
-      </w:r>
-      <w:r>
-        <w:rPr>
-          <w:rStyle w:val="NormalTok"/>
-        </w:rPr>
-        <w:t xml:space="preserve"> </w:t>
-      </w:r>
-      <w:r>
-        <w:rPr>
-          <w:rStyle w:val="NormalTok"/>
-        </w:rPr>
-        <w:t xml:space="preserve"> </w:t>
-      </w:r>
-      <w:r>
-        <w:rPr>
-          <w:rStyle w:val="NormalTok"/>
-        </w:rPr>
-        <w:t xml:space="preserve"> </w:t>
-      </w:r>
-      <w:r>
-        <w:rPr>
-          <w:rStyle w:val="NormalTok"/>
-        </w:rPr>
-        <w:t xml:space="preserve"> </w:t>
-      </w:r>
-      <w:r>
-        <w:rPr>
-          <w:rStyle w:val="NormalTok"/>
-        </w:rPr>
-        <w:t xml:space="preserve"> </w:t>
-      </w:r>
-      <w:r>
-        <w:rPr>
-          <w:rStyle w:val="NormalTok"/>
-        </w:rPr>
-        <w:t xml:space="preserve"> </w:t>
-      </w:r>
-      <w:r>
-        <w:rPr>
-          <w:rStyle w:val="NormalTok"/>
-        </w:rPr>
-        <w:t xml:space="preserve"> </w:t>
-      </w:r>
-      <w:r>
-        <w:rPr>
-          <w:rStyle w:val="NormalTok"/>
-        </w:rPr>
-        <w:t xml:space="preserve"> </w:t>
-      </w:r>
-      <w:r>
-        <w:rPr>
-          <w:rStyle w:val="NormalTok"/>
-        </w:rPr>
-        <w:t xml:space="preserve"> </w:t>
-      </w:r>
-      <w:r>
-        <w:rPr>
-          <w:rStyle w:val="NormalTok"/>
-        </w:rPr>
-        <w:t xml:space="preserve">continent %in%</w:t>
-      </w:r>
-      <w:r>
-        <w:rPr>
-          <w:rStyle w:val="StringTok"/>
-        </w:rPr>
-        <w:t xml:space="preserve"> </w:t>
-      </w:r>
-      <w:r>
-        <w:rPr>
-          <w:rStyle w:val="KeywordTok"/>
-        </w:rPr>
-        <w:t xml:space="preserve">c</w:t>
+        <w:t xml:space="preserve">position_jitter</w:t>
       </w:r>
       <w:r>
         <w:rPr>
@@ -2414,9 +2283,21 @@
       </w:r>
       <w:r>
         <w:rPr>
-          <w:rStyle w:val="StringTok"/>
-        </w:rPr>
-        <w:t xml:space="preserve">"Africa"</w:t>
+          <w:rStyle w:val="DataTypeTok"/>
+        </w:rPr>
+        <w:t xml:space="preserve">width =</w:t>
+      </w:r>
+      <w:r>
+        <w:rPr>
+          <w:rStyle w:val="NormalTok"/>
+        </w:rPr>
+        <w:t xml:space="preserve"> </w:t>
+      </w:r>
+      <w:r>
+        <w:rPr>
+          <w:rStyle w:val="FloatTok"/>
+        </w:rPr>
+        <w:t xml:space="preserve">0.1</w:t>
       </w:r>
       <w:r>
         <w:rPr>
@@ -2426,31 +2307,13 @@
       </w:r>
       <w:r>
         <w:rPr>
-          <w:rStyle w:val="StringTok"/>
-        </w:rPr>
-        <w:t xml:space="preserve">"Europe"</w:t>
-      </w:r>
-      <w:r>
-        <w:rPr>
-          <w:rStyle w:val="NormalTok"/>
-        </w:rPr>
-        <w:t xml:space="preserve">) &amp;</w:t>
-      </w:r>
-      <w:r>
-        <w:rPr>
-          <w:rStyle w:val="StringTok"/>
-        </w:rPr>
-        <w:t xml:space="preserve"> </w:t>
-      </w:r>
-      <w:r>
-        <w:rPr>
-          <w:rStyle w:val="NormalTok"/>
-        </w:rPr>
-        <w:t xml:space="preserve">year ==</w:t>
-      </w:r>
-      <w:r>
-        <w:rPr>
-          <w:rStyle w:val="StringTok"/>
+          <w:rStyle w:val="DataTypeTok"/>
+        </w:rPr>
+        <w:t xml:space="preserve">height =</w:t>
+      </w:r>
+      <w:r>
+        <w:rPr>
+          <w:rStyle w:val="NormalTok"/>
         </w:rPr>
         <w:t xml:space="preserve"> </w:t>
       </w:r>
@@ -2458,259 +2321,49 @@
         <w:rPr>
           <w:rStyle w:val="DecValTok"/>
         </w:rPr>
-        <w:t xml:space="preserve">2007</w:t>
+        <w:t xml:space="preserve">0</w:t>
+      </w:r>
+      <w:r>
+        <w:rPr>
+          <w:rStyle w:val="NormalTok"/>
+        </w:rPr>
+        <w:t xml:space="preserve">), </w:t>
+      </w:r>
+      <w:r>
+        <w:rPr>
+          <w:rStyle w:val="DataTypeTok"/>
+        </w:rPr>
+        <w:t xml:space="preserve">alpha =</w:t>
+      </w:r>
+      <w:r>
+        <w:rPr>
+          <w:rStyle w:val="NormalTok"/>
+        </w:rPr>
+        <w:t xml:space="preserve"> </w:t>
+      </w:r>
+      <w:r>
+        <w:rPr>
+          <w:rStyle w:val="DecValTok"/>
+        </w:rPr>
+        <w:t xml:space="preserve">1</w:t>
+      </w:r>
+      <w:r>
+        <w:rPr>
+          <w:rStyle w:val="NormalTok"/>
+        </w:rPr>
+        <w:t xml:space="preserve">/</w:t>
+      </w:r>
+      <w:r>
+        <w:rPr>
+          <w:rStyle w:val="DecValTok"/>
+        </w:rPr>
+        <w:t xml:space="preserve">4</w:t>
       </w:r>
       <w:r>
         <w:rPr>
           <w:rStyle w:val="NormalTok"/>
         </w:rPr>
         <w:t xml:space="preserve">)</w:t>
-      </w:r>
-      <w:r>
-        <w:br w:type="textWrapping"/>
-      </w:r>
-      <w:r>
-        <w:rPr>
-          <w:rStyle w:val="KeywordTok"/>
-        </w:rPr>
-        <w:t xml:space="preserve">plot</w:t>
-      </w:r>
-      <w:r>
-        <w:rPr>
-          <w:rStyle w:val="NormalTok"/>
-        </w:rPr>
-        <w:t xml:space="preserve">(lifeExp ~</w:t>
-      </w:r>
-      <w:r>
-        <w:rPr>
-          <w:rStyle w:val="StringTok"/>
-        </w:rPr>
-        <w:t xml:space="preserve"> </w:t>
-      </w:r>
-      <w:r>
-        <w:rPr>
-          <w:rStyle w:val="NormalTok"/>
-        </w:rPr>
-        <w:t xml:space="preserve">gdpPercap, gap_with_colors,</w:t>
-      </w:r>
-      <w:r>
-        <w:br w:type="textWrapping"/>
-      </w:r>
-      <w:r>
-        <w:rPr>
-          <w:rStyle w:val="NormalTok"/>
-        </w:rPr>
-        <w:t xml:space="preserve"> </w:t>
-      </w:r>
-      <w:r>
-        <w:rPr>
-          <w:rStyle w:val="NormalTok"/>
-        </w:rPr>
-        <w:t xml:space="preserve"> </w:t>
-      </w:r>
-      <w:r>
-        <w:rPr>
-          <w:rStyle w:val="NormalTok"/>
-        </w:rPr>
-        <w:t xml:space="preserve"> </w:t>
-      </w:r>
-      <w:r>
-        <w:rPr>
-          <w:rStyle w:val="NormalTok"/>
-        </w:rPr>
-        <w:t xml:space="preserve"> </w:t>
-      </w:r>
-      <w:r>
-        <w:rPr>
-          <w:rStyle w:val="NormalTok"/>
-        </w:rPr>
-        <w:t xml:space="preserve"> </w:t>
-      </w:r>
-      <w:r>
-        <w:rPr>
-          <w:rStyle w:val="DataTypeTok"/>
-        </w:rPr>
-        <w:t xml:space="preserve">subset =</w:t>
-      </w:r>
-      <w:r>
-        <w:rPr>
-          <w:rStyle w:val="NormalTok"/>
-        </w:rPr>
-        <w:t xml:space="preserve"> </w:t>
-      </w:r>
-      <w:r>
-        <w:rPr>
-          <w:rStyle w:val="NormalTok"/>
-        </w:rPr>
-        <w:t xml:space="preserve">keepers, </w:t>
-      </w:r>
-      <w:r>
-        <w:rPr>
-          <w:rStyle w:val="DataTypeTok"/>
-        </w:rPr>
-        <w:t xml:space="preserve">log =</w:t>
-      </w:r>
-      <w:r>
-        <w:rPr>
-          <w:rStyle w:val="NormalTok"/>
-        </w:rPr>
-        <w:t xml:space="preserve"> </w:t>
-      </w:r>
-      <w:r>
-        <w:rPr>
-          <w:rStyle w:val="StringTok"/>
-        </w:rPr>
-        <w:t xml:space="preserve">"x"</w:t>
-      </w:r>
-      <w:r>
-        <w:rPr>
-          <w:rStyle w:val="NormalTok"/>
-        </w:rPr>
-        <w:t xml:space="preserve">, </w:t>
-      </w:r>
-      <w:r>
-        <w:rPr>
-          <w:rStyle w:val="DataTypeTok"/>
-        </w:rPr>
-        <w:t xml:space="preserve">pch =</w:t>
-      </w:r>
-      <w:r>
-        <w:rPr>
-          <w:rStyle w:val="NormalTok"/>
-        </w:rPr>
-        <w:t xml:space="preserve"> </w:t>
-      </w:r>
-      <w:r>
-        <w:rPr>
-          <w:rStyle w:val="DecValTok"/>
-        </w:rPr>
-        <w:t xml:space="preserve">21</w:t>
-      </w:r>
-      <w:r>
-        <w:rPr>
-          <w:rStyle w:val="NormalTok"/>
-        </w:rPr>
-        <w:t xml:space="preserve">,</w:t>
-      </w:r>
-      <w:r>
-        <w:br w:type="textWrapping"/>
-      </w:r>
-      <w:r>
-        <w:rPr>
-          <w:rStyle w:val="NormalTok"/>
-        </w:rPr>
-        <w:t xml:space="preserve"> </w:t>
-      </w:r>
-      <w:r>
-        <w:rPr>
-          <w:rStyle w:val="NormalTok"/>
-        </w:rPr>
-        <w:t xml:space="preserve"> </w:t>
-      </w:r>
-      <w:r>
-        <w:rPr>
-          <w:rStyle w:val="NormalTok"/>
-        </w:rPr>
-        <w:t xml:space="preserve"> </w:t>
-      </w:r>
-      <w:r>
-        <w:rPr>
-          <w:rStyle w:val="NormalTok"/>
-        </w:rPr>
-        <w:t xml:space="preserve"> </w:t>
-      </w:r>
-      <w:r>
-        <w:rPr>
-          <w:rStyle w:val="NormalTok"/>
-        </w:rPr>
-        <w:t xml:space="preserve"> </w:t>
-      </w:r>
-      <w:r>
-        <w:rPr>
-          <w:rStyle w:val="DataTypeTok"/>
-        </w:rPr>
-        <w:t xml:space="preserve">cex =</w:t>
-      </w:r>
-      <w:r>
-        <w:rPr>
-          <w:rStyle w:val="NormalTok"/>
-        </w:rPr>
-        <w:t xml:space="preserve"> </w:t>
-      </w:r>
-      <w:r>
-        <w:rPr>
-          <w:rStyle w:val="KeywordTok"/>
-        </w:rPr>
-        <w:t xml:space="preserve">sqrt</w:t>
-      </w:r>
-      <w:r>
-        <w:rPr>
-          <w:rStyle w:val="NormalTok"/>
-        </w:rPr>
-        <w:t xml:space="preserve">(gap_with_colors$pop[keepers]/pi)/</w:t>
-      </w:r>
-      <w:r>
-        <w:rPr>
-          <w:rStyle w:val="DecValTok"/>
-        </w:rPr>
-        <w:t xml:space="preserve">1500</w:t>
-      </w:r>
-      <w:r>
-        <w:rPr>
-          <w:rStyle w:val="NormalTok"/>
-        </w:rPr>
-        <w:t xml:space="preserve">,</w:t>
-      </w:r>
-      <w:r>
-        <w:br w:type="textWrapping"/>
-      </w:r>
-      <w:r>
-        <w:rPr>
-          <w:rStyle w:val="NormalTok"/>
-        </w:rPr>
-        <w:t xml:space="preserve"> </w:t>
-      </w:r>
-      <w:r>
-        <w:rPr>
-          <w:rStyle w:val="NormalTok"/>
-        </w:rPr>
-        <w:t xml:space="preserve"> </w:t>
-      </w:r>
-      <w:r>
-        <w:rPr>
-          <w:rStyle w:val="NormalTok"/>
-        </w:rPr>
-        <w:t xml:space="preserve"> </w:t>
-      </w:r>
-      <w:r>
-        <w:rPr>
-          <w:rStyle w:val="NormalTok"/>
-        </w:rPr>
-        <w:t xml:space="preserve"> </w:t>
-      </w:r>
-      <w:r>
-        <w:rPr>
-          <w:rStyle w:val="NormalTok"/>
-        </w:rPr>
-        <w:t xml:space="preserve"> </w:t>
-      </w:r>
-      <w:r>
-        <w:rPr>
-          <w:rStyle w:val="DataTypeTok"/>
-        </w:rPr>
-        <w:t xml:space="preserve">bg =</w:t>
-      </w:r>
-      <w:r>
-        <w:rPr>
-          <w:rStyle w:val="NormalTok"/>
-        </w:rPr>
-        <w:t xml:space="preserve"> </w:t>
-      </w:r>
-      <w:r>
-        <w:rPr>
-          <w:rStyle w:val="NormalTok"/>
-        </w:rPr>
-        <w:t xml:space="preserve">gap_with_colors$cc[keepers])</w:t>
       </w:r>
     </w:p>
     <w:p>
@@ -2720,20 +2373,20 @@
       <w:r>
         <w:drawing>
           <wp:inline>
-            <wp:extent cx="4620126" cy="3696101"/>
+            <wp:extent cx="5334000" cy="4267200"/>
             <wp:effectExtent b="0" l="0" r="0" t="0"/>
             <wp:docPr descr="" id="1" name="Picture"/>
             <a:graphic>
               <a:graphicData uri="http://schemas.openxmlformats.org/drawingml/2006/picture">
                 <pic:pic>
                   <pic:nvPicPr>
-                    <pic:cNvPr descr="GapminderMarkdown_files/figure-docx/unnamed-chunk-7-1.png" id="0" name="Picture"/>
+                    <pic:cNvPr descr="GapminderMarkdown_files/figure-docx/unnamed-chunk-9-1.png" id="0" name="Picture"/>
                     <pic:cNvPicPr>
                       <a:picLocks noChangeArrowheads="1" noChangeAspect="1"/>
                     </pic:cNvPicPr>
                   </pic:nvPicPr>
                   <pic:blipFill>
-                    <a:blip r:embed="rId37"/>
+                    <a:blip r:embed="rId36"/>
                     <a:stretch>
                       <a:fillRect/>
                     </a:stretch>
@@ -2741,7 +2394,7 @@
                   <pic:spPr bwMode="auto">
                     <a:xfrm>
                       <a:off x="0" y="0"/>
-                      <a:ext cx="4620126" cy="3696101"/>
+                      <a:ext cx="5334000" cy="4267200"/>
                     </a:xfrm>
                     <a:prstGeom prst="rect">
                       <a:avLst/>
@@ -2762,11 +2415,1404 @@
     </w:p>
     <w:p>
       <w:pPr>
+        <w:pStyle w:val="SourceCode"/>
+      </w:pPr>
+      <w:r>
+        <w:rPr>
+          <w:rStyle w:val="CommentTok"/>
+        </w:rPr>
+        <w:t xml:space="preserve">#The second plot shows pop by continent</w:t>
+      </w:r>
+      <w:r>
+        <w:br w:type="textWrapping"/>
+      </w:r>
+      <w:r>
+        <w:rPr>
+          <w:rStyle w:val="KeywordTok"/>
+        </w:rPr>
+        <w:t xml:space="preserve">library</w:t>
+      </w:r>
+      <w:r>
+        <w:rPr>
+          <w:rStyle w:val="NormalTok"/>
+        </w:rPr>
+        <w:t xml:space="preserve">(ggplot2)</w:t>
+      </w:r>
+      <w:r>
+        <w:br w:type="textWrapping"/>
+      </w:r>
+      <w:r>
+        <w:rPr>
+          <w:rStyle w:val="KeywordTok"/>
+        </w:rPr>
+        <w:t xml:space="preserve">ggplot</w:t>
+      </w:r>
+      <w:r>
+        <w:rPr>
+          <w:rStyle w:val="NormalTok"/>
+        </w:rPr>
+        <w:t xml:space="preserve">(gapminder, </w:t>
+      </w:r>
+      <w:r>
+        <w:rPr>
+          <w:rStyle w:val="KeywordTok"/>
+        </w:rPr>
+        <w:t xml:space="preserve">aes</w:t>
+      </w:r>
+      <w:r>
+        <w:rPr>
+          <w:rStyle w:val="NormalTok"/>
+        </w:rPr>
+        <w:t xml:space="preserve">(</w:t>
+      </w:r>
+      <w:r>
+        <w:rPr>
+          <w:rStyle w:val="DataTypeTok"/>
+        </w:rPr>
+        <w:t xml:space="preserve">x =</w:t>
+      </w:r>
+      <w:r>
+        <w:rPr>
+          <w:rStyle w:val="NormalTok"/>
+        </w:rPr>
+        <w:t xml:space="preserve"> </w:t>
+      </w:r>
+      <w:r>
+        <w:rPr>
+          <w:rStyle w:val="NormalTok"/>
+        </w:rPr>
+        <w:t xml:space="preserve">continent, </w:t>
+      </w:r>
+      <w:r>
+        <w:rPr>
+          <w:rStyle w:val="DataTypeTok"/>
+        </w:rPr>
+        <w:t xml:space="preserve">y =</w:t>
+      </w:r>
+      <w:r>
+        <w:rPr>
+          <w:rStyle w:val="NormalTok"/>
+        </w:rPr>
+        <w:t xml:space="preserve"> </w:t>
+      </w:r>
+      <w:r>
+        <w:rPr>
+          <w:rStyle w:val="NormalTok"/>
+        </w:rPr>
+        <w:t xml:space="preserve">pop)) +</w:t>
+      </w:r>
+      <w:r>
+        <w:br w:type="textWrapping"/>
+      </w:r>
+      <w:r>
+        <w:rPr>
+          <w:rStyle w:val="StringTok"/>
+        </w:rPr>
+        <w:t xml:space="preserve">  </w:t>
+      </w:r>
+      <w:r>
+        <w:rPr>
+          <w:rStyle w:val="KeywordTok"/>
+        </w:rPr>
+        <w:t xml:space="preserve">geom_boxplot</w:t>
+      </w:r>
+      <w:r>
+        <w:rPr>
+          <w:rStyle w:val="NormalTok"/>
+        </w:rPr>
+        <w:t xml:space="preserve">(</w:t>
+      </w:r>
+      <w:r>
+        <w:rPr>
+          <w:rStyle w:val="DataTypeTok"/>
+        </w:rPr>
+        <w:t xml:space="preserve">outlier.colour =</w:t>
+      </w:r>
+      <w:r>
+        <w:rPr>
+          <w:rStyle w:val="NormalTok"/>
+        </w:rPr>
+        <w:t xml:space="preserve"> </w:t>
+      </w:r>
+      <w:r>
+        <w:rPr>
+          <w:rStyle w:val="StringTok"/>
+        </w:rPr>
+        <w:t xml:space="preserve">"hotpink"</w:t>
+      </w:r>
+      <w:r>
+        <w:rPr>
+          <w:rStyle w:val="NormalTok"/>
+        </w:rPr>
+        <w:t xml:space="preserve">) +</w:t>
+      </w:r>
+      <w:r>
+        <w:br w:type="textWrapping"/>
+      </w:r>
+      <w:r>
+        <w:rPr>
+          <w:rStyle w:val="StringTok"/>
+        </w:rPr>
+        <w:t xml:space="preserve">  </w:t>
+      </w:r>
+      <w:r>
+        <w:rPr>
+          <w:rStyle w:val="KeywordTok"/>
+        </w:rPr>
+        <w:t xml:space="preserve">geom_jitter</w:t>
+      </w:r>
+      <w:r>
+        <w:rPr>
+          <w:rStyle w:val="NormalTok"/>
+        </w:rPr>
+        <w:t xml:space="preserve">(</w:t>
+      </w:r>
+      <w:r>
+        <w:rPr>
+          <w:rStyle w:val="DataTypeTok"/>
+        </w:rPr>
+        <w:t xml:space="preserve">position =</w:t>
+      </w:r>
+      <w:r>
+        <w:rPr>
+          <w:rStyle w:val="NormalTok"/>
+        </w:rPr>
+        <w:t xml:space="preserve"> </w:t>
+      </w:r>
+      <w:r>
+        <w:rPr>
+          <w:rStyle w:val="KeywordTok"/>
+        </w:rPr>
+        <w:t xml:space="preserve">position_jitter</w:t>
+      </w:r>
+      <w:r>
+        <w:rPr>
+          <w:rStyle w:val="NormalTok"/>
+        </w:rPr>
+        <w:t xml:space="preserve">(</w:t>
+      </w:r>
+      <w:r>
+        <w:rPr>
+          <w:rStyle w:val="DataTypeTok"/>
+        </w:rPr>
+        <w:t xml:space="preserve">width =</w:t>
+      </w:r>
+      <w:r>
+        <w:rPr>
+          <w:rStyle w:val="NormalTok"/>
+        </w:rPr>
+        <w:t xml:space="preserve"> </w:t>
+      </w:r>
+      <w:r>
+        <w:rPr>
+          <w:rStyle w:val="FloatTok"/>
+        </w:rPr>
+        <w:t xml:space="preserve">0.1</w:t>
+      </w:r>
+      <w:r>
+        <w:rPr>
+          <w:rStyle w:val="NormalTok"/>
+        </w:rPr>
+        <w:t xml:space="preserve">, </w:t>
+      </w:r>
+      <w:r>
+        <w:rPr>
+          <w:rStyle w:val="DataTypeTok"/>
+        </w:rPr>
+        <w:t xml:space="preserve">height =</w:t>
+      </w:r>
+      <w:r>
+        <w:rPr>
+          <w:rStyle w:val="NormalTok"/>
+        </w:rPr>
+        <w:t xml:space="preserve"> </w:t>
+      </w:r>
+      <w:r>
+        <w:rPr>
+          <w:rStyle w:val="DecValTok"/>
+        </w:rPr>
+        <w:t xml:space="preserve">0</w:t>
+      </w:r>
+      <w:r>
+        <w:rPr>
+          <w:rStyle w:val="NormalTok"/>
+        </w:rPr>
+        <w:t xml:space="preserve">), </w:t>
+      </w:r>
+      <w:r>
+        <w:rPr>
+          <w:rStyle w:val="DataTypeTok"/>
+        </w:rPr>
+        <w:t xml:space="preserve">alpha =</w:t>
+      </w:r>
+      <w:r>
+        <w:rPr>
+          <w:rStyle w:val="NormalTok"/>
+        </w:rPr>
+        <w:t xml:space="preserve"> </w:t>
+      </w:r>
+      <w:r>
+        <w:rPr>
+          <w:rStyle w:val="DecValTok"/>
+        </w:rPr>
+        <w:t xml:space="preserve">1</w:t>
+      </w:r>
+      <w:r>
+        <w:rPr>
+          <w:rStyle w:val="NormalTok"/>
+        </w:rPr>
+        <w:t xml:space="preserve">/</w:t>
+      </w:r>
+      <w:r>
+        <w:rPr>
+          <w:rStyle w:val="DecValTok"/>
+        </w:rPr>
+        <w:t xml:space="preserve">4</w:t>
+      </w:r>
+      <w:r>
+        <w:rPr>
+          <w:rStyle w:val="NormalTok"/>
+        </w:rPr>
+        <w:t xml:space="preserve">)</w:t>
+      </w:r>
+    </w:p>
+    <w:p>
+      <w:pPr>
+        <w:pStyle w:val="FirstParagraph"/>
+      </w:pPr>
+      <w:r>
+        <w:drawing>
+          <wp:inline>
+            <wp:extent cx="5334000" cy="4267200"/>
+            <wp:effectExtent b="0" l="0" r="0" t="0"/>
+            <wp:docPr descr="" id="1" name="Picture"/>
+            <a:graphic>
+              <a:graphicData uri="http://schemas.openxmlformats.org/drawingml/2006/picture">
+                <pic:pic>
+                  <pic:nvPicPr>
+                    <pic:cNvPr descr="GapminderMarkdown_files/figure-docx/unnamed-chunk-10-1.png" id="0" name="Picture"/>
+                    <pic:cNvPicPr>
+                      <a:picLocks noChangeArrowheads="1" noChangeAspect="1"/>
+                    </pic:cNvPicPr>
+                  </pic:nvPicPr>
+                  <pic:blipFill>
+                    <a:blip r:embed="rId37"/>
+                    <a:stretch>
+                      <a:fillRect/>
+                    </a:stretch>
+                  </pic:blipFill>
+                  <pic:spPr bwMode="auto">
+                    <a:xfrm>
+                      <a:off x="0" y="0"/>
+                      <a:ext cx="5334000" cy="4267200"/>
+                    </a:xfrm>
+                    <a:prstGeom prst="rect">
+                      <a:avLst/>
+                    </a:prstGeom>
+                    <a:noFill/>
+                    <a:ln w="9525">
+                      <a:noFill/>
+                      <a:headEnd/>
+                      <a:tailEnd/>
+                    </a:ln>
+                  </pic:spPr>
+                </pic:pic>
+              </a:graphicData>
+            </a:graphic>
+          </wp:inline>
+        </w:drawing>
+      </w:r>
+    </w:p>
+    <w:p>
+      <w:pPr>
         <w:pStyle w:val="Heading3"/>
       </w:pPr>
-      <w:bookmarkStart w:id="38" w:name="homework-01-exercise---task-4"/>
+      <w:bookmarkStart w:id="38" w:name="selecting-a-data-subset-and-customizing-plot-colors"/>
       <w:bookmarkEnd w:id="38"/>
       <w:r>
+        <w:t xml:space="preserve">Selecting a Data subset and Customizing Plot Colors</w:t>
+      </w:r>
+    </w:p>
+    <w:p>
+      <w:pPr>
+        <w:pStyle w:val="FirstParagraph"/>
+      </w:pPr>
+      <w:r>
+        <w:t xml:space="preserve">For this next example, we will use the built-in "country_colors" dataset defined in the</w:t>
+      </w:r>
+      <w:r>
+        <w:t xml:space="preserve"> </w:t>
+      </w:r>
+      <w:r>
+        <w:rPr>
+          <w:rStyle w:val="VerbatimChar"/>
+        </w:rPr>
+        <w:t xml:space="preserve">gapminder</w:t>
+      </w:r>
+      <w:r>
+        <w:t xml:space="preserve"> </w:t>
+      </w:r>
+      <w:r>
+        <w:t xml:space="preserve">package to create an updated data frame (copy of the</w:t>
+      </w:r>
+      <w:r>
+        <w:t xml:space="preserve"> </w:t>
+      </w:r>
+      <w:r>
+        <w:rPr>
+          <w:rStyle w:val="VerbatimChar"/>
+        </w:rPr>
+        <w:t xml:space="preserve">gapminder</w:t>
+      </w:r>
+      <w:r>
+        <w:t xml:space="preserve"> </w:t>
+      </w:r>
+      <w:r>
+        <w:t xml:space="preserve">dataset) called</w:t>
+      </w:r>
+      <w:r>
+        <w:t xml:space="preserve"> </w:t>
+      </w:r>
+      <w:r>
+        <w:rPr>
+          <w:rStyle w:val="VerbatimChar"/>
+        </w:rPr>
+        <w:t xml:space="preserve">gap_with_colors</w:t>
+      </w:r>
+      <w:r>
+        <w:t xml:space="preserve">.</w:t>
+      </w:r>
+      <w:r>
+        <w:t xml:space="preserve"> </w:t>
+      </w:r>
+      <w:r>
+        <w:rPr>
+          <w:i/>
+        </w:rPr>
+        <w:t xml:space="preserve">NOTE: To see the built-in datasets in the</w:t>
+      </w:r>
+      <w:r>
+        <w:rPr>
+          <w:i/>
+        </w:rPr>
+        <w:t xml:space="preserve"> </w:t>
+      </w:r>
+      <w:r>
+        <w:rPr>
+          <w:rStyle w:val="VerbatimChar"/>
+          <w:i/>
+        </w:rPr>
+        <w:t xml:space="preserve">gapminder</w:t>
+      </w:r>
+      <w:r>
+        <w:rPr>
+          <w:i/>
+        </w:rPr>
+        <w:t xml:space="preserve"> </w:t>
+      </w:r>
+      <w:r>
+        <w:rPr>
+          <w:i/>
+        </w:rPr>
+        <w:t xml:space="preserve">package, type</w:t>
+      </w:r>
+      <w:r>
+        <w:rPr>
+          <w:i/>
+        </w:rPr>
+        <w:t xml:space="preserve"> </w:t>
+      </w:r>
+      <w:r>
+        <w:rPr>
+          <w:rStyle w:val="VerbatimChar"/>
+          <w:i/>
+        </w:rPr>
+        <w:t xml:space="preserve">data(package = "gapminder")</w:t>
+      </w:r>
+      <w:r>
+        <w:rPr>
+          <w:i/>
+        </w:rPr>
+        <w:t xml:space="preserve"> </w:t>
+      </w:r>
+      <w:r>
+        <w:rPr>
+          <w:i/>
+        </w:rPr>
+        <w:t xml:space="preserve">in the console.</w:t>
+      </w:r>
+      <w:r>
+        <w:t xml:space="preserve"> </w:t>
+      </w:r>
+      <w:r>
+        <w:t xml:space="preserve">After setting up the custom colors, the next line of R code defines which continents we plan to "keep" in our plot. This defines an object called</w:t>
+      </w:r>
+      <w:r>
+        <w:t xml:space="preserve"> </w:t>
+      </w:r>
+      <w:r>
+        <w:rPr>
+          <w:rStyle w:val="VerbatimChar"/>
+        </w:rPr>
+        <w:t xml:space="preserve">keepers</w:t>
+      </w:r>
+      <w:r>
+        <w:t xml:space="preserve"> </w:t>
+      </w:r>
+      <w:r>
+        <w:t xml:space="preserve">below. In this case, we are "keeping" Africa and Europe and the year 2007. So, we are subsetting the dataset for 2 countries and 1 year. Then the</w:t>
+      </w:r>
+      <w:r>
+        <w:t xml:space="preserve"> </w:t>
+      </w:r>
+      <w:r>
+        <w:rPr>
+          <w:rStyle w:val="VerbatimChar"/>
+        </w:rPr>
+        <w:t xml:space="preserve">plot()</w:t>
+      </w:r>
+      <w:r>
+        <w:t xml:space="preserve"> </w:t>
+      </w:r>
+      <w:r>
+        <w:t xml:space="preserve">command creates the scatterplot of life expectancy by GDP per capita with a dot representing each county within 2 continents (Africa and Europe) for only 2007. The size of each dot is represents a 3rd variable "pop" for population size.</w:t>
+      </w:r>
+    </w:p>
+    <w:p>
+      <w:pPr>
+        <w:pStyle w:val="SourceCode"/>
+      </w:pPr>
+      <w:r>
+        <w:rPr>
+          <w:rStyle w:val="CommentTok"/>
+        </w:rPr>
+        <w:t xml:space="preserve"># for convenience, integrate the country colors into the data.frame</w:t>
+      </w:r>
+      <w:r>
+        <w:br w:type="textWrapping"/>
+      </w:r>
+      <w:r>
+        <w:rPr>
+          <w:rStyle w:val="NormalTok"/>
+        </w:rPr>
+        <w:t xml:space="preserve">gap_with_colors &lt;-</w:t>
+      </w:r>
+      <w:r>
+        <w:br w:type="textWrapping"/>
+      </w:r>
+      <w:r>
+        <w:rPr>
+          <w:rStyle w:val="StringTok"/>
+        </w:rPr>
+        <w:t xml:space="preserve">  </w:t>
+      </w:r>
+      <w:r>
+        <w:rPr>
+          <w:rStyle w:val="KeywordTok"/>
+        </w:rPr>
+        <w:t xml:space="preserve">data.frame</w:t>
+      </w:r>
+      <w:r>
+        <w:rPr>
+          <w:rStyle w:val="NormalTok"/>
+        </w:rPr>
+        <w:t xml:space="preserve">(gapminder,</w:t>
+      </w:r>
+      <w:r>
+        <w:br w:type="textWrapping"/>
+      </w:r>
+      <w:r>
+        <w:rPr>
+          <w:rStyle w:val="NormalTok"/>
+        </w:rPr>
+        <w:t xml:space="preserve"> </w:t>
+      </w:r>
+      <w:r>
+        <w:rPr>
+          <w:rStyle w:val="NormalTok"/>
+        </w:rPr>
+        <w:t xml:space="preserve"> </w:t>
+      </w:r>
+      <w:r>
+        <w:rPr>
+          <w:rStyle w:val="NormalTok"/>
+        </w:rPr>
+        <w:t xml:space="preserve"> </w:t>
+      </w:r>
+      <w:r>
+        <w:rPr>
+          <w:rStyle w:val="NormalTok"/>
+        </w:rPr>
+        <w:t xml:space="preserve"> </w:t>
+      </w:r>
+      <w:r>
+        <w:rPr>
+          <w:rStyle w:val="NormalTok"/>
+        </w:rPr>
+        <w:t xml:space="preserve"> </w:t>
+      </w:r>
+      <w:r>
+        <w:rPr>
+          <w:rStyle w:val="NormalTok"/>
+        </w:rPr>
+        <w:t xml:space="preserve"> </w:t>
+      </w:r>
+      <w:r>
+        <w:rPr>
+          <w:rStyle w:val="NormalTok"/>
+        </w:rPr>
+        <w:t xml:space="preserve"> </w:t>
+      </w:r>
+      <w:r>
+        <w:rPr>
+          <w:rStyle w:val="NormalTok"/>
+        </w:rPr>
+        <w:t xml:space="preserve"> </w:t>
+      </w:r>
+      <w:r>
+        <w:rPr>
+          <w:rStyle w:val="NormalTok"/>
+        </w:rPr>
+        <w:t xml:space="preserve"> </w:t>
+      </w:r>
+      <w:r>
+        <w:rPr>
+          <w:rStyle w:val="NormalTok"/>
+        </w:rPr>
+        <w:t xml:space="preserve"> </w:t>
+      </w:r>
+      <w:r>
+        <w:rPr>
+          <w:rStyle w:val="NormalTok"/>
+        </w:rPr>
+        <w:t xml:space="preserve"> </w:t>
+      </w:r>
+      <w:r>
+        <w:rPr>
+          <w:rStyle w:val="NormalTok"/>
+        </w:rPr>
+        <w:t xml:space="preserve"> </w:t>
+      </w:r>
+      <w:r>
+        <w:rPr>
+          <w:rStyle w:val="NormalTok"/>
+        </w:rPr>
+        <w:t xml:space="preserve"> </w:t>
+      </w:r>
+      <w:r>
+        <w:rPr>
+          <w:rStyle w:val="DataTypeTok"/>
+        </w:rPr>
+        <w:t xml:space="preserve">cc =</w:t>
+      </w:r>
+      <w:r>
+        <w:rPr>
+          <w:rStyle w:val="NormalTok"/>
+        </w:rPr>
+        <w:t xml:space="preserve"> </w:t>
+      </w:r>
+      <w:r>
+        <w:rPr>
+          <w:rStyle w:val="KeywordTok"/>
+        </w:rPr>
+        <w:t xml:space="preserve">I</w:t>
+      </w:r>
+      <w:r>
+        <w:rPr>
+          <w:rStyle w:val="NormalTok"/>
+        </w:rPr>
+        <w:t xml:space="preserve">(country_colors[</w:t>
+      </w:r>
+      <w:r>
+        <w:rPr>
+          <w:rStyle w:val="KeywordTok"/>
+        </w:rPr>
+        <w:t xml:space="preserve">match</w:t>
+      </w:r>
+      <w:r>
+        <w:rPr>
+          <w:rStyle w:val="NormalTok"/>
+        </w:rPr>
+        <w:t xml:space="preserve">(gapminder$country,</w:t>
+      </w:r>
+      <w:r>
+        <w:br w:type="textWrapping"/>
+      </w:r>
+      <w:r>
+        <w:rPr>
+          <w:rStyle w:val="NormalTok"/>
+        </w:rPr>
+        <w:t xml:space="preserve"> </w:t>
+      </w:r>
+      <w:r>
+        <w:rPr>
+          <w:rStyle w:val="NormalTok"/>
+        </w:rPr>
+        <w:t xml:space="preserve"> </w:t>
+      </w:r>
+      <w:r>
+        <w:rPr>
+          <w:rStyle w:val="NormalTok"/>
+        </w:rPr>
+        <w:t xml:space="preserve"> </w:t>
+      </w:r>
+      <w:r>
+        <w:rPr>
+          <w:rStyle w:val="NormalTok"/>
+        </w:rPr>
+        <w:t xml:space="preserve"> </w:t>
+      </w:r>
+      <w:r>
+        <w:rPr>
+          <w:rStyle w:val="NormalTok"/>
+        </w:rPr>
+        <w:t xml:space="preserve"> </w:t>
+      </w:r>
+      <w:r>
+        <w:rPr>
+          <w:rStyle w:val="NormalTok"/>
+        </w:rPr>
+        <w:t xml:space="preserve"> </w:t>
+      </w:r>
+      <w:r>
+        <w:rPr>
+          <w:rStyle w:val="NormalTok"/>
+        </w:rPr>
+        <w:t xml:space="preserve"> </w:t>
+      </w:r>
+      <w:r>
+        <w:rPr>
+          <w:rStyle w:val="NormalTok"/>
+        </w:rPr>
+        <w:t xml:space="preserve"> </w:t>
+      </w:r>
+      <w:r>
+        <w:rPr>
+          <w:rStyle w:val="NormalTok"/>
+        </w:rPr>
+        <w:t xml:space="preserve"> </w:t>
+      </w:r>
+      <w:r>
+        <w:rPr>
+          <w:rStyle w:val="NormalTok"/>
+        </w:rPr>
+        <w:t xml:space="preserve"> </w:t>
+      </w:r>
+      <w:r>
+        <w:rPr>
+          <w:rStyle w:val="NormalTok"/>
+        </w:rPr>
+        <w:t xml:space="preserve"> </w:t>
+      </w:r>
+      <w:r>
+        <w:rPr>
+          <w:rStyle w:val="NormalTok"/>
+        </w:rPr>
+        <w:t xml:space="preserve"> </w:t>
+      </w:r>
+      <w:r>
+        <w:rPr>
+          <w:rStyle w:val="NormalTok"/>
+        </w:rPr>
+        <w:t xml:space="preserve"> </w:t>
+      </w:r>
+      <w:r>
+        <w:rPr>
+          <w:rStyle w:val="NormalTok"/>
+        </w:rPr>
+        <w:t xml:space="preserve"> </w:t>
+      </w:r>
+      <w:r>
+        <w:rPr>
+          <w:rStyle w:val="NormalTok"/>
+        </w:rPr>
+        <w:t xml:space="preserve"> </w:t>
+      </w:r>
+      <w:r>
+        <w:rPr>
+          <w:rStyle w:val="NormalTok"/>
+        </w:rPr>
+        <w:t xml:space="preserve"> </w:t>
+      </w:r>
+      <w:r>
+        <w:rPr>
+          <w:rStyle w:val="NormalTok"/>
+        </w:rPr>
+        <w:t xml:space="preserve"> </w:t>
+      </w:r>
+      <w:r>
+        <w:rPr>
+          <w:rStyle w:val="NormalTok"/>
+        </w:rPr>
+        <w:t xml:space="preserve"> </w:t>
+      </w:r>
+      <w:r>
+        <w:rPr>
+          <w:rStyle w:val="NormalTok"/>
+        </w:rPr>
+        <w:t xml:space="preserve"> </w:t>
+      </w:r>
+      <w:r>
+        <w:rPr>
+          <w:rStyle w:val="NormalTok"/>
+        </w:rPr>
+        <w:t xml:space="preserve"> </w:t>
+      </w:r>
+      <w:r>
+        <w:rPr>
+          <w:rStyle w:val="NormalTok"/>
+        </w:rPr>
+        <w:t xml:space="preserve"> </w:t>
+      </w:r>
+      <w:r>
+        <w:rPr>
+          <w:rStyle w:val="NormalTok"/>
+        </w:rPr>
+        <w:t xml:space="preserve"> </w:t>
+      </w:r>
+      <w:r>
+        <w:rPr>
+          <w:rStyle w:val="NormalTok"/>
+        </w:rPr>
+        <w:t xml:space="preserve"> </w:t>
+      </w:r>
+      <w:r>
+        <w:rPr>
+          <w:rStyle w:val="NormalTok"/>
+        </w:rPr>
+        <w:t xml:space="preserve"> </w:t>
+      </w:r>
+      <w:r>
+        <w:rPr>
+          <w:rStyle w:val="NormalTok"/>
+        </w:rPr>
+        <w:t xml:space="preserve"> </w:t>
+      </w:r>
+      <w:r>
+        <w:rPr>
+          <w:rStyle w:val="NormalTok"/>
+        </w:rPr>
+        <w:t xml:space="preserve"> </w:t>
+      </w:r>
+      <w:r>
+        <w:rPr>
+          <w:rStyle w:val="NormalTok"/>
+        </w:rPr>
+        <w:t xml:space="preserve"> </w:t>
+      </w:r>
+      <w:r>
+        <w:rPr>
+          <w:rStyle w:val="NormalTok"/>
+        </w:rPr>
+        <w:t xml:space="preserve"> </w:t>
+      </w:r>
+      <w:r>
+        <w:rPr>
+          <w:rStyle w:val="NormalTok"/>
+        </w:rPr>
+        <w:t xml:space="preserve"> </w:t>
+      </w:r>
+      <w:r>
+        <w:rPr>
+          <w:rStyle w:val="NormalTok"/>
+        </w:rPr>
+        <w:t xml:space="preserve"> </w:t>
+      </w:r>
+      <w:r>
+        <w:rPr>
+          <w:rStyle w:val="NormalTok"/>
+        </w:rPr>
+        <w:t xml:space="preserve"> </w:t>
+      </w:r>
+      <w:r>
+        <w:rPr>
+          <w:rStyle w:val="NormalTok"/>
+        </w:rPr>
+        <w:t xml:space="preserve"> </w:t>
+      </w:r>
+      <w:r>
+        <w:rPr>
+          <w:rStyle w:val="NormalTok"/>
+        </w:rPr>
+        <w:t xml:space="preserve"> </w:t>
+      </w:r>
+      <w:r>
+        <w:rPr>
+          <w:rStyle w:val="NormalTok"/>
+        </w:rPr>
+        <w:t xml:space="preserve"> </w:t>
+      </w:r>
+      <w:r>
+        <w:rPr>
+          <w:rStyle w:val="NormalTok"/>
+        </w:rPr>
+        <w:t xml:space="preserve"> </w:t>
+      </w:r>
+      <w:r>
+        <w:rPr>
+          <w:rStyle w:val="NormalTok"/>
+        </w:rPr>
+        <w:t xml:space="preserve"> </w:t>
+      </w:r>
+      <w:r>
+        <w:rPr>
+          <w:rStyle w:val="NormalTok"/>
+        </w:rPr>
+        <w:t xml:space="preserve"> </w:t>
+      </w:r>
+      <w:r>
+        <w:rPr>
+          <w:rStyle w:val="NormalTok"/>
+        </w:rPr>
+        <w:t xml:space="preserve"> </w:t>
+      </w:r>
+      <w:r>
+        <w:rPr>
+          <w:rStyle w:val="NormalTok"/>
+        </w:rPr>
+        <w:t xml:space="preserve"> </w:t>
+      </w:r>
+      <w:r>
+        <w:rPr>
+          <w:rStyle w:val="NormalTok"/>
+        </w:rPr>
+        <w:t xml:space="preserve"> </w:t>
+      </w:r>
+      <w:r>
+        <w:rPr>
+          <w:rStyle w:val="NormalTok"/>
+        </w:rPr>
+        <w:t xml:space="preserve"> </w:t>
+      </w:r>
+      <w:r>
+        <w:rPr>
+          <w:rStyle w:val="KeywordTok"/>
+        </w:rPr>
+        <w:t xml:space="preserve">names</w:t>
+      </w:r>
+      <w:r>
+        <w:rPr>
+          <w:rStyle w:val="NormalTok"/>
+        </w:rPr>
+        <w:t xml:space="preserve">(country_colors))]))</w:t>
+      </w:r>
+      <w:r>
+        <w:br w:type="textWrapping"/>
+      </w:r>
+      <w:r>
+        <w:br w:type="textWrapping"/>
+      </w:r>
+      <w:r>
+        <w:rPr>
+          <w:rStyle w:val="CommentTok"/>
+        </w:rPr>
+        <w:t xml:space="preserve"># bubble plot, focus just on Africa and Europe in 2007</w:t>
+      </w:r>
+      <w:r>
+        <w:br w:type="textWrapping"/>
+      </w:r>
+      <w:r>
+        <w:rPr>
+          <w:rStyle w:val="NormalTok"/>
+        </w:rPr>
+        <w:t xml:space="preserve">keepers &lt;-</w:t>
+      </w:r>
+      <w:r>
+        <w:rPr>
+          <w:rStyle w:val="StringTok"/>
+        </w:rPr>
+        <w:t xml:space="preserve"> </w:t>
+      </w:r>
+      <w:r>
+        <w:rPr>
+          <w:rStyle w:val="KeywordTok"/>
+        </w:rPr>
+        <w:t xml:space="preserve">with</w:t>
+      </w:r>
+      <w:r>
+        <w:rPr>
+          <w:rStyle w:val="NormalTok"/>
+        </w:rPr>
+        <w:t xml:space="preserve">(gap_with_colors,</w:t>
+      </w:r>
+      <w:r>
+        <w:br w:type="textWrapping"/>
+      </w:r>
+      <w:r>
+        <w:rPr>
+          <w:rStyle w:val="NormalTok"/>
+        </w:rPr>
+        <w:t xml:space="preserve"> </w:t>
+      </w:r>
+      <w:r>
+        <w:rPr>
+          <w:rStyle w:val="NormalTok"/>
+        </w:rPr>
+        <w:t xml:space="preserve"> </w:t>
+      </w:r>
+      <w:r>
+        <w:rPr>
+          <w:rStyle w:val="NormalTok"/>
+        </w:rPr>
+        <w:t xml:space="preserve"> </w:t>
+      </w:r>
+      <w:r>
+        <w:rPr>
+          <w:rStyle w:val="NormalTok"/>
+        </w:rPr>
+        <w:t xml:space="preserve"> </w:t>
+      </w:r>
+      <w:r>
+        <w:rPr>
+          <w:rStyle w:val="NormalTok"/>
+        </w:rPr>
+        <w:t xml:space="preserve"> </w:t>
+      </w:r>
+      <w:r>
+        <w:rPr>
+          <w:rStyle w:val="NormalTok"/>
+        </w:rPr>
+        <w:t xml:space="preserve"> </w:t>
+      </w:r>
+      <w:r>
+        <w:rPr>
+          <w:rStyle w:val="NormalTok"/>
+        </w:rPr>
+        <w:t xml:space="preserve"> </w:t>
+      </w:r>
+      <w:r>
+        <w:rPr>
+          <w:rStyle w:val="NormalTok"/>
+        </w:rPr>
+        <w:t xml:space="preserve"> </w:t>
+      </w:r>
+      <w:r>
+        <w:rPr>
+          <w:rStyle w:val="NormalTok"/>
+        </w:rPr>
+        <w:t xml:space="preserve"> </w:t>
+      </w:r>
+      <w:r>
+        <w:rPr>
+          <w:rStyle w:val="NormalTok"/>
+        </w:rPr>
+        <w:t xml:space="preserve"> </w:t>
+      </w:r>
+      <w:r>
+        <w:rPr>
+          <w:rStyle w:val="NormalTok"/>
+        </w:rPr>
+        <w:t xml:space="preserve"> </w:t>
+      </w:r>
+      <w:r>
+        <w:rPr>
+          <w:rStyle w:val="NormalTok"/>
+        </w:rPr>
+        <w:t xml:space="preserve"> </w:t>
+      </w:r>
+      <w:r>
+        <w:rPr>
+          <w:rStyle w:val="NormalTok"/>
+        </w:rPr>
+        <w:t xml:space="preserve"> </w:t>
+      </w:r>
+      <w:r>
+        <w:rPr>
+          <w:rStyle w:val="NormalTok"/>
+        </w:rPr>
+        <w:t xml:space="preserve"> </w:t>
+      </w:r>
+      <w:r>
+        <w:rPr>
+          <w:rStyle w:val="NormalTok"/>
+        </w:rPr>
+        <w:t xml:space="preserve"> </w:t>
+      </w:r>
+      <w:r>
+        <w:rPr>
+          <w:rStyle w:val="NormalTok"/>
+        </w:rPr>
+        <w:t xml:space="preserve"> </w:t>
+      </w:r>
+      <w:r>
+        <w:rPr>
+          <w:rStyle w:val="NormalTok"/>
+        </w:rPr>
+        <w:t xml:space="preserve">continent %in%</w:t>
+      </w:r>
+      <w:r>
+        <w:rPr>
+          <w:rStyle w:val="StringTok"/>
+        </w:rPr>
+        <w:t xml:space="preserve"> </w:t>
+      </w:r>
+      <w:r>
+        <w:rPr>
+          <w:rStyle w:val="KeywordTok"/>
+        </w:rPr>
+        <w:t xml:space="preserve">c</w:t>
+      </w:r>
+      <w:r>
+        <w:rPr>
+          <w:rStyle w:val="NormalTok"/>
+        </w:rPr>
+        <w:t xml:space="preserve">(</w:t>
+      </w:r>
+      <w:r>
+        <w:rPr>
+          <w:rStyle w:val="StringTok"/>
+        </w:rPr>
+        <w:t xml:space="preserve">"Africa"</w:t>
+      </w:r>
+      <w:r>
+        <w:rPr>
+          <w:rStyle w:val="NormalTok"/>
+        </w:rPr>
+        <w:t xml:space="preserve">, </w:t>
+      </w:r>
+      <w:r>
+        <w:rPr>
+          <w:rStyle w:val="StringTok"/>
+        </w:rPr>
+        <w:t xml:space="preserve">"Europe"</w:t>
+      </w:r>
+      <w:r>
+        <w:rPr>
+          <w:rStyle w:val="NormalTok"/>
+        </w:rPr>
+        <w:t xml:space="preserve">) &amp;</w:t>
+      </w:r>
+      <w:r>
+        <w:rPr>
+          <w:rStyle w:val="StringTok"/>
+        </w:rPr>
+        <w:t xml:space="preserve"> </w:t>
+      </w:r>
+      <w:r>
+        <w:rPr>
+          <w:rStyle w:val="NormalTok"/>
+        </w:rPr>
+        <w:t xml:space="preserve">year ==</w:t>
+      </w:r>
+      <w:r>
+        <w:rPr>
+          <w:rStyle w:val="StringTok"/>
+        </w:rPr>
+        <w:t xml:space="preserve"> </w:t>
+      </w:r>
+      <w:r>
+        <w:rPr>
+          <w:rStyle w:val="DecValTok"/>
+        </w:rPr>
+        <w:t xml:space="preserve">2007</w:t>
+      </w:r>
+      <w:r>
+        <w:rPr>
+          <w:rStyle w:val="NormalTok"/>
+        </w:rPr>
+        <w:t xml:space="preserve">)</w:t>
+      </w:r>
+      <w:r>
+        <w:br w:type="textWrapping"/>
+      </w:r>
+      <w:r>
+        <w:rPr>
+          <w:rStyle w:val="KeywordTok"/>
+        </w:rPr>
+        <w:t xml:space="preserve">plot</w:t>
+      </w:r>
+      <w:r>
+        <w:rPr>
+          <w:rStyle w:val="NormalTok"/>
+        </w:rPr>
+        <w:t xml:space="preserve">(lifeExp ~</w:t>
+      </w:r>
+      <w:r>
+        <w:rPr>
+          <w:rStyle w:val="StringTok"/>
+        </w:rPr>
+        <w:t xml:space="preserve"> </w:t>
+      </w:r>
+      <w:r>
+        <w:rPr>
+          <w:rStyle w:val="NormalTok"/>
+        </w:rPr>
+        <w:t xml:space="preserve">gdpPercap, gap_with_colors,</w:t>
+      </w:r>
+      <w:r>
+        <w:br w:type="textWrapping"/>
+      </w:r>
+      <w:r>
+        <w:rPr>
+          <w:rStyle w:val="NormalTok"/>
+        </w:rPr>
+        <w:t xml:space="preserve"> </w:t>
+      </w:r>
+      <w:r>
+        <w:rPr>
+          <w:rStyle w:val="NormalTok"/>
+        </w:rPr>
+        <w:t xml:space="preserve"> </w:t>
+      </w:r>
+      <w:r>
+        <w:rPr>
+          <w:rStyle w:val="NormalTok"/>
+        </w:rPr>
+        <w:t xml:space="preserve"> </w:t>
+      </w:r>
+      <w:r>
+        <w:rPr>
+          <w:rStyle w:val="NormalTok"/>
+        </w:rPr>
+        <w:t xml:space="preserve"> </w:t>
+      </w:r>
+      <w:r>
+        <w:rPr>
+          <w:rStyle w:val="NormalTok"/>
+        </w:rPr>
+        <w:t xml:space="preserve"> </w:t>
+      </w:r>
+      <w:r>
+        <w:rPr>
+          <w:rStyle w:val="DataTypeTok"/>
+        </w:rPr>
+        <w:t xml:space="preserve">subset =</w:t>
+      </w:r>
+      <w:r>
+        <w:rPr>
+          <w:rStyle w:val="NormalTok"/>
+        </w:rPr>
+        <w:t xml:space="preserve"> </w:t>
+      </w:r>
+      <w:r>
+        <w:rPr>
+          <w:rStyle w:val="NormalTok"/>
+        </w:rPr>
+        <w:t xml:space="preserve">keepers, </w:t>
+      </w:r>
+      <w:r>
+        <w:rPr>
+          <w:rStyle w:val="DataTypeTok"/>
+        </w:rPr>
+        <w:t xml:space="preserve">log =</w:t>
+      </w:r>
+      <w:r>
+        <w:rPr>
+          <w:rStyle w:val="NormalTok"/>
+        </w:rPr>
+        <w:t xml:space="preserve"> </w:t>
+      </w:r>
+      <w:r>
+        <w:rPr>
+          <w:rStyle w:val="StringTok"/>
+        </w:rPr>
+        <w:t xml:space="preserve">"x"</w:t>
+      </w:r>
+      <w:r>
+        <w:rPr>
+          <w:rStyle w:val="NormalTok"/>
+        </w:rPr>
+        <w:t xml:space="preserve">, </w:t>
+      </w:r>
+      <w:r>
+        <w:rPr>
+          <w:rStyle w:val="DataTypeTok"/>
+        </w:rPr>
+        <w:t xml:space="preserve">pch =</w:t>
+      </w:r>
+      <w:r>
+        <w:rPr>
+          <w:rStyle w:val="NormalTok"/>
+        </w:rPr>
+        <w:t xml:space="preserve"> </w:t>
+      </w:r>
+      <w:r>
+        <w:rPr>
+          <w:rStyle w:val="DecValTok"/>
+        </w:rPr>
+        <w:t xml:space="preserve">21</w:t>
+      </w:r>
+      <w:r>
+        <w:rPr>
+          <w:rStyle w:val="NormalTok"/>
+        </w:rPr>
+        <w:t xml:space="preserve">,</w:t>
+      </w:r>
+      <w:r>
+        <w:br w:type="textWrapping"/>
+      </w:r>
+      <w:r>
+        <w:rPr>
+          <w:rStyle w:val="NormalTok"/>
+        </w:rPr>
+        <w:t xml:space="preserve"> </w:t>
+      </w:r>
+      <w:r>
+        <w:rPr>
+          <w:rStyle w:val="NormalTok"/>
+        </w:rPr>
+        <w:t xml:space="preserve"> </w:t>
+      </w:r>
+      <w:r>
+        <w:rPr>
+          <w:rStyle w:val="NormalTok"/>
+        </w:rPr>
+        <w:t xml:space="preserve"> </w:t>
+      </w:r>
+      <w:r>
+        <w:rPr>
+          <w:rStyle w:val="NormalTok"/>
+        </w:rPr>
+        <w:t xml:space="preserve"> </w:t>
+      </w:r>
+      <w:r>
+        <w:rPr>
+          <w:rStyle w:val="NormalTok"/>
+        </w:rPr>
+        <w:t xml:space="preserve"> </w:t>
+      </w:r>
+      <w:r>
+        <w:rPr>
+          <w:rStyle w:val="DataTypeTok"/>
+        </w:rPr>
+        <w:t xml:space="preserve">cex =</w:t>
+      </w:r>
+      <w:r>
+        <w:rPr>
+          <w:rStyle w:val="NormalTok"/>
+        </w:rPr>
+        <w:t xml:space="preserve"> </w:t>
+      </w:r>
+      <w:r>
+        <w:rPr>
+          <w:rStyle w:val="KeywordTok"/>
+        </w:rPr>
+        <w:t xml:space="preserve">sqrt</w:t>
+      </w:r>
+      <w:r>
+        <w:rPr>
+          <w:rStyle w:val="NormalTok"/>
+        </w:rPr>
+        <w:t xml:space="preserve">(gap_with_colors$pop[keepers]/pi)/</w:t>
+      </w:r>
+      <w:r>
+        <w:rPr>
+          <w:rStyle w:val="DecValTok"/>
+        </w:rPr>
+        <w:t xml:space="preserve">1500</w:t>
+      </w:r>
+      <w:r>
+        <w:rPr>
+          <w:rStyle w:val="NormalTok"/>
+        </w:rPr>
+        <w:t xml:space="preserve">,</w:t>
+      </w:r>
+      <w:r>
+        <w:br w:type="textWrapping"/>
+      </w:r>
+      <w:r>
+        <w:rPr>
+          <w:rStyle w:val="NormalTok"/>
+        </w:rPr>
+        <w:t xml:space="preserve"> </w:t>
+      </w:r>
+      <w:r>
+        <w:rPr>
+          <w:rStyle w:val="NormalTok"/>
+        </w:rPr>
+        <w:t xml:space="preserve"> </w:t>
+      </w:r>
+      <w:r>
+        <w:rPr>
+          <w:rStyle w:val="NormalTok"/>
+        </w:rPr>
+        <w:t xml:space="preserve"> </w:t>
+      </w:r>
+      <w:r>
+        <w:rPr>
+          <w:rStyle w:val="NormalTok"/>
+        </w:rPr>
+        <w:t xml:space="preserve"> </w:t>
+      </w:r>
+      <w:r>
+        <w:rPr>
+          <w:rStyle w:val="NormalTok"/>
+        </w:rPr>
+        <w:t xml:space="preserve"> </w:t>
+      </w:r>
+      <w:r>
+        <w:rPr>
+          <w:rStyle w:val="DataTypeTok"/>
+        </w:rPr>
+        <w:t xml:space="preserve">bg =</w:t>
+      </w:r>
+      <w:r>
+        <w:rPr>
+          <w:rStyle w:val="NormalTok"/>
+        </w:rPr>
+        <w:t xml:space="preserve"> </w:t>
+      </w:r>
+      <w:r>
+        <w:rPr>
+          <w:rStyle w:val="NormalTok"/>
+        </w:rPr>
+        <w:t xml:space="preserve">gap_with_colors$cc[keepers])</w:t>
+      </w:r>
+    </w:p>
+    <w:p>
+      <w:pPr>
+        <w:pStyle w:val="FirstParagraph"/>
+      </w:pPr>
+      <w:r>
+        <w:drawing>
+          <wp:inline>
+            <wp:extent cx="5334000" cy="4267200"/>
+            <wp:effectExtent b="0" l="0" r="0" t="0"/>
+            <wp:docPr descr="" id="1" name="Picture"/>
+            <a:graphic>
+              <a:graphicData uri="http://schemas.openxmlformats.org/drawingml/2006/picture">
+                <pic:pic>
+                  <pic:nvPicPr>
+                    <pic:cNvPr descr="GapminderMarkdown_files/figure-docx/unnamed-chunk-11-1.png" id="0" name="Picture"/>
+                    <pic:cNvPicPr>
+                      <a:picLocks noChangeArrowheads="1" noChangeAspect="1"/>
+                    </pic:cNvPicPr>
+                  </pic:nvPicPr>
+                  <pic:blipFill>
+                    <a:blip r:embed="rId39"/>
+                    <a:stretch>
+                      <a:fillRect/>
+                    </a:stretch>
+                  </pic:blipFill>
+                  <pic:spPr bwMode="auto">
+                    <a:xfrm>
+                      <a:off x="0" y="0"/>
+                      <a:ext cx="5334000" cy="4267200"/>
+                    </a:xfrm>
+                    <a:prstGeom prst="rect">
+                      <a:avLst/>
+                    </a:prstGeom>
+                    <a:noFill/>
+                    <a:ln w="9525">
+                      <a:noFill/>
+                      <a:headEnd/>
+                      <a:tailEnd/>
+                    </a:ln>
+                  </pic:spPr>
+                </pic:pic>
+              </a:graphicData>
+            </a:graphic>
+          </wp:inline>
+        </w:drawing>
+      </w:r>
+    </w:p>
+    <w:p>
+      <w:pPr>
+        <w:pStyle w:val="Heading3"/>
+      </w:pPr>
+      <w:bookmarkStart w:id="40" w:name="homework-01-exercise---task-4"/>
+      <w:bookmarkEnd w:id="40"/>
+      <w:r>
         <w:rPr>
           <w:b/>
         </w:rPr>
@@ -2792,10 +3838,938 @@
     </w:p>
     <w:p>
       <w:pPr>
+        <w:pStyle w:val="SourceCode"/>
+      </w:pPr>
+      <w:r>
+        <w:rPr>
+          <w:rStyle w:val="CommentTok"/>
+        </w:rPr>
+        <w:t xml:space="preserve">#for convenience, integrate the country colors into the data.frame</w:t>
+      </w:r>
+      <w:r>
+        <w:br w:type="textWrapping"/>
+      </w:r>
+      <w:r>
+        <w:rPr>
+          <w:rStyle w:val="NormalTok"/>
+        </w:rPr>
+        <w:t xml:space="preserve">gap_with_colors &lt;-</w:t>
+      </w:r>
+      <w:r>
+        <w:br w:type="textWrapping"/>
+      </w:r>
+      <w:r>
+        <w:rPr>
+          <w:rStyle w:val="StringTok"/>
+        </w:rPr>
+        <w:t xml:space="preserve">  </w:t>
+      </w:r>
+      <w:r>
+        <w:rPr>
+          <w:rStyle w:val="KeywordTok"/>
+        </w:rPr>
+        <w:t xml:space="preserve">data.frame</w:t>
+      </w:r>
+      <w:r>
+        <w:rPr>
+          <w:rStyle w:val="NormalTok"/>
+        </w:rPr>
+        <w:t xml:space="preserve">(gapminder,</w:t>
+      </w:r>
+      <w:r>
+        <w:br w:type="textWrapping"/>
+      </w:r>
+      <w:r>
+        <w:rPr>
+          <w:rStyle w:val="NormalTok"/>
+        </w:rPr>
+        <w:t xml:space="preserve"> </w:t>
+      </w:r>
+      <w:r>
+        <w:rPr>
+          <w:rStyle w:val="NormalTok"/>
+        </w:rPr>
+        <w:t xml:space="preserve"> </w:t>
+      </w:r>
+      <w:r>
+        <w:rPr>
+          <w:rStyle w:val="NormalTok"/>
+        </w:rPr>
+        <w:t xml:space="preserve"> </w:t>
+      </w:r>
+      <w:r>
+        <w:rPr>
+          <w:rStyle w:val="NormalTok"/>
+        </w:rPr>
+        <w:t xml:space="preserve"> </w:t>
+      </w:r>
+      <w:r>
+        <w:rPr>
+          <w:rStyle w:val="NormalTok"/>
+        </w:rPr>
+        <w:t xml:space="preserve"> </w:t>
+      </w:r>
+      <w:r>
+        <w:rPr>
+          <w:rStyle w:val="NormalTok"/>
+        </w:rPr>
+        <w:t xml:space="preserve"> </w:t>
+      </w:r>
+      <w:r>
+        <w:rPr>
+          <w:rStyle w:val="NormalTok"/>
+        </w:rPr>
+        <w:t xml:space="preserve"> </w:t>
+      </w:r>
+      <w:r>
+        <w:rPr>
+          <w:rStyle w:val="NormalTok"/>
+        </w:rPr>
+        <w:t xml:space="preserve"> </w:t>
+      </w:r>
+      <w:r>
+        <w:rPr>
+          <w:rStyle w:val="NormalTok"/>
+        </w:rPr>
+        <w:t xml:space="preserve"> </w:t>
+      </w:r>
+      <w:r>
+        <w:rPr>
+          <w:rStyle w:val="NormalTok"/>
+        </w:rPr>
+        <w:t xml:space="preserve"> </w:t>
+      </w:r>
+      <w:r>
+        <w:rPr>
+          <w:rStyle w:val="NormalTok"/>
+        </w:rPr>
+        <w:t xml:space="preserve"> </w:t>
+      </w:r>
+      <w:r>
+        <w:rPr>
+          <w:rStyle w:val="NormalTok"/>
+        </w:rPr>
+        <w:t xml:space="preserve"> </w:t>
+      </w:r>
+      <w:r>
+        <w:rPr>
+          <w:rStyle w:val="NormalTok"/>
+        </w:rPr>
+        <w:t xml:space="preserve"> </w:t>
+      </w:r>
+      <w:r>
+        <w:rPr>
+          <w:rStyle w:val="DataTypeTok"/>
+        </w:rPr>
+        <w:t xml:space="preserve">cc =</w:t>
+      </w:r>
+      <w:r>
+        <w:rPr>
+          <w:rStyle w:val="NormalTok"/>
+        </w:rPr>
+        <w:t xml:space="preserve"> </w:t>
+      </w:r>
+      <w:r>
+        <w:rPr>
+          <w:rStyle w:val="KeywordTok"/>
+        </w:rPr>
+        <w:t xml:space="preserve">I</w:t>
+      </w:r>
+      <w:r>
+        <w:rPr>
+          <w:rStyle w:val="NormalTok"/>
+        </w:rPr>
+        <w:t xml:space="preserve">(country_colors[</w:t>
+      </w:r>
+      <w:r>
+        <w:rPr>
+          <w:rStyle w:val="KeywordTok"/>
+        </w:rPr>
+        <w:t xml:space="preserve">match</w:t>
+      </w:r>
+      <w:r>
+        <w:rPr>
+          <w:rStyle w:val="NormalTok"/>
+        </w:rPr>
+        <w:t xml:space="preserve">(gapminder$country,</w:t>
+      </w:r>
+      <w:r>
+        <w:br w:type="textWrapping"/>
+      </w:r>
+      <w:r>
+        <w:rPr>
+          <w:rStyle w:val="NormalTok"/>
+        </w:rPr>
+        <w:t xml:space="preserve"> </w:t>
+      </w:r>
+      <w:r>
+        <w:rPr>
+          <w:rStyle w:val="NormalTok"/>
+        </w:rPr>
+        <w:t xml:space="preserve"> </w:t>
+      </w:r>
+      <w:r>
+        <w:rPr>
+          <w:rStyle w:val="NormalTok"/>
+        </w:rPr>
+        <w:t xml:space="preserve"> </w:t>
+      </w:r>
+      <w:r>
+        <w:rPr>
+          <w:rStyle w:val="NormalTok"/>
+        </w:rPr>
+        <w:t xml:space="preserve"> </w:t>
+      </w:r>
+      <w:r>
+        <w:rPr>
+          <w:rStyle w:val="NormalTok"/>
+        </w:rPr>
+        <w:t xml:space="preserve"> </w:t>
+      </w:r>
+      <w:r>
+        <w:rPr>
+          <w:rStyle w:val="NormalTok"/>
+        </w:rPr>
+        <w:t xml:space="preserve"> </w:t>
+      </w:r>
+      <w:r>
+        <w:rPr>
+          <w:rStyle w:val="NormalTok"/>
+        </w:rPr>
+        <w:t xml:space="preserve"> </w:t>
+      </w:r>
+      <w:r>
+        <w:rPr>
+          <w:rStyle w:val="NormalTok"/>
+        </w:rPr>
+        <w:t xml:space="preserve"> </w:t>
+      </w:r>
+      <w:r>
+        <w:rPr>
+          <w:rStyle w:val="NormalTok"/>
+        </w:rPr>
+        <w:t xml:space="preserve"> </w:t>
+      </w:r>
+      <w:r>
+        <w:rPr>
+          <w:rStyle w:val="NormalTok"/>
+        </w:rPr>
+        <w:t xml:space="preserve"> </w:t>
+      </w:r>
+      <w:r>
+        <w:rPr>
+          <w:rStyle w:val="NormalTok"/>
+        </w:rPr>
+        <w:t xml:space="preserve"> </w:t>
+      </w:r>
+      <w:r>
+        <w:rPr>
+          <w:rStyle w:val="NormalTok"/>
+        </w:rPr>
+        <w:t xml:space="preserve"> </w:t>
+      </w:r>
+      <w:r>
+        <w:rPr>
+          <w:rStyle w:val="NormalTok"/>
+        </w:rPr>
+        <w:t xml:space="preserve"> </w:t>
+      </w:r>
+      <w:r>
+        <w:rPr>
+          <w:rStyle w:val="NormalTok"/>
+        </w:rPr>
+        <w:t xml:space="preserve"> </w:t>
+      </w:r>
+      <w:r>
+        <w:rPr>
+          <w:rStyle w:val="NormalTok"/>
+        </w:rPr>
+        <w:t xml:space="preserve"> </w:t>
+      </w:r>
+      <w:r>
+        <w:rPr>
+          <w:rStyle w:val="NormalTok"/>
+        </w:rPr>
+        <w:t xml:space="preserve"> </w:t>
+      </w:r>
+      <w:r>
+        <w:rPr>
+          <w:rStyle w:val="NormalTok"/>
+        </w:rPr>
+        <w:t xml:space="preserve"> </w:t>
+      </w:r>
+      <w:r>
+        <w:rPr>
+          <w:rStyle w:val="NormalTok"/>
+        </w:rPr>
+        <w:t xml:space="preserve"> </w:t>
+      </w:r>
+      <w:r>
+        <w:rPr>
+          <w:rStyle w:val="NormalTok"/>
+        </w:rPr>
+        <w:t xml:space="preserve"> </w:t>
+      </w:r>
+      <w:r>
+        <w:rPr>
+          <w:rStyle w:val="NormalTok"/>
+        </w:rPr>
+        <w:t xml:space="preserve"> </w:t>
+      </w:r>
+      <w:r>
+        <w:rPr>
+          <w:rStyle w:val="NormalTok"/>
+        </w:rPr>
+        <w:t xml:space="preserve"> </w:t>
+      </w:r>
+      <w:r>
+        <w:rPr>
+          <w:rStyle w:val="NormalTok"/>
+        </w:rPr>
+        <w:t xml:space="preserve"> </w:t>
+      </w:r>
+      <w:r>
+        <w:rPr>
+          <w:rStyle w:val="NormalTok"/>
+        </w:rPr>
+        <w:t xml:space="preserve"> </w:t>
+      </w:r>
+      <w:r>
+        <w:rPr>
+          <w:rStyle w:val="NormalTok"/>
+        </w:rPr>
+        <w:t xml:space="preserve"> </w:t>
+      </w:r>
+      <w:r>
+        <w:rPr>
+          <w:rStyle w:val="NormalTok"/>
+        </w:rPr>
+        <w:t xml:space="preserve"> </w:t>
+      </w:r>
+      <w:r>
+        <w:rPr>
+          <w:rStyle w:val="NormalTok"/>
+        </w:rPr>
+        <w:t xml:space="preserve"> </w:t>
+      </w:r>
+      <w:r>
+        <w:rPr>
+          <w:rStyle w:val="NormalTok"/>
+        </w:rPr>
+        <w:t xml:space="preserve"> </w:t>
+      </w:r>
+      <w:r>
+        <w:rPr>
+          <w:rStyle w:val="NormalTok"/>
+        </w:rPr>
+        <w:t xml:space="preserve"> </w:t>
+      </w:r>
+      <w:r>
+        <w:rPr>
+          <w:rStyle w:val="NormalTok"/>
+        </w:rPr>
+        <w:t xml:space="preserve"> </w:t>
+      </w:r>
+      <w:r>
+        <w:rPr>
+          <w:rStyle w:val="NormalTok"/>
+        </w:rPr>
+        <w:t xml:space="preserve"> </w:t>
+      </w:r>
+      <w:r>
+        <w:rPr>
+          <w:rStyle w:val="NormalTok"/>
+        </w:rPr>
+        <w:t xml:space="preserve"> </w:t>
+      </w:r>
+      <w:r>
+        <w:rPr>
+          <w:rStyle w:val="NormalTok"/>
+        </w:rPr>
+        <w:t xml:space="preserve"> </w:t>
+      </w:r>
+      <w:r>
+        <w:rPr>
+          <w:rStyle w:val="NormalTok"/>
+        </w:rPr>
+        <w:t xml:space="preserve"> </w:t>
+      </w:r>
+      <w:r>
+        <w:rPr>
+          <w:rStyle w:val="NormalTok"/>
+        </w:rPr>
+        <w:t xml:space="preserve"> </w:t>
+      </w:r>
+      <w:r>
+        <w:rPr>
+          <w:rStyle w:val="NormalTok"/>
+        </w:rPr>
+        <w:t xml:space="preserve"> </w:t>
+      </w:r>
+      <w:r>
+        <w:rPr>
+          <w:rStyle w:val="NormalTok"/>
+        </w:rPr>
+        <w:t xml:space="preserve"> </w:t>
+      </w:r>
+      <w:r>
+        <w:rPr>
+          <w:rStyle w:val="NormalTok"/>
+        </w:rPr>
+        <w:t xml:space="preserve"> </w:t>
+      </w:r>
+      <w:r>
+        <w:rPr>
+          <w:rStyle w:val="NormalTok"/>
+        </w:rPr>
+        <w:t xml:space="preserve"> </w:t>
+      </w:r>
+      <w:r>
+        <w:rPr>
+          <w:rStyle w:val="NormalTok"/>
+        </w:rPr>
+        <w:t xml:space="preserve"> </w:t>
+      </w:r>
+      <w:r>
+        <w:rPr>
+          <w:rStyle w:val="NormalTok"/>
+        </w:rPr>
+        <w:t xml:space="preserve"> </w:t>
+      </w:r>
+      <w:r>
+        <w:rPr>
+          <w:rStyle w:val="NormalTok"/>
+        </w:rPr>
+        <w:t xml:space="preserve"> </w:t>
+      </w:r>
+      <w:r>
+        <w:rPr>
+          <w:rStyle w:val="KeywordTok"/>
+        </w:rPr>
+        <w:t xml:space="preserve">names</w:t>
+      </w:r>
+      <w:r>
+        <w:rPr>
+          <w:rStyle w:val="NormalTok"/>
+        </w:rPr>
+        <w:t xml:space="preserve">(country_colors))]))</w:t>
+      </w:r>
+      <w:r>
+        <w:br w:type="textWrapping"/>
+      </w:r>
+      <w:r>
+        <w:br w:type="textWrapping"/>
+      </w:r>
+      <w:r>
+        <w:rPr>
+          <w:rStyle w:val="CommentTok"/>
+        </w:rPr>
+        <w:t xml:space="preserve"># bubble plot, focus just on Americas and Asia in 1992</w:t>
+      </w:r>
+      <w:r>
+        <w:br w:type="textWrapping"/>
+      </w:r>
+      <w:r>
+        <w:rPr>
+          <w:rStyle w:val="NormalTok"/>
+        </w:rPr>
+        <w:t xml:space="preserve">keepers &lt;-</w:t>
+      </w:r>
+      <w:r>
+        <w:rPr>
+          <w:rStyle w:val="StringTok"/>
+        </w:rPr>
+        <w:t xml:space="preserve"> </w:t>
+      </w:r>
+      <w:r>
+        <w:rPr>
+          <w:rStyle w:val="KeywordTok"/>
+        </w:rPr>
+        <w:t xml:space="preserve">with</w:t>
+      </w:r>
+      <w:r>
+        <w:rPr>
+          <w:rStyle w:val="NormalTok"/>
+        </w:rPr>
+        <w:t xml:space="preserve">(gap_with_colors,</w:t>
+      </w:r>
+      <w:r>
+        <w:br w:type="textWrapping"/>
+      </w:r>
+      <w:r>
+        <w:rPr>
+          <w:rStyle w:val="NormalTok"/>
+        </w:rPr>
+        <w:t xml:space="preserve"> </w:t>
+      </w:r>
+      <w:r>
+        <w:rPr>
+          <w:rStyle w:val="NormalTok"/>
+        </w:rPr>
+        <w:t xml:space="preserve"> </w:t>
+      </w:r>
+      <w:r>
+        <w:rPr>
+          <w:rStyle w:val="NormalTok"/>
+        </w:rPr>
+        <w:t xml:space="preserve"> </w:t>
+      </w:r>
+      <w:r>
+        <w:rPr>
+          <w:rStyle w:val="NormalTok"/>
+        </w:rPr>
+        <w:t xml:space="preserve"> </w:t>
+      </w:r>
+      <w:r>
+        <w:rPr>
+          <w:rStyle w:val="NormalTok"/>
+        </w:rPr>
+        <w:t xml:space="preserve"> </w:t>
+      </w:r>
+      <w:r>
+        <w:rPr>
+          <w:rStyle w:val="NormalTok"/>
+        </w:rPr>
+        <w:t xml:space="preserve"> </w:t>
+      </w:r>
+      <w:r>
+        <w:rPr>
+          <w:rStyle w:val="NormalTok"/>
+        </w:rPr>
+        <w:t xml:space="preserve"> </w:t>
+      </w:r>
+      <w:r>
+        <w:rPr>
+          <w:rStyle w:val="NormalTok"/>
+        </w:rPr>
+        <w:t xml:space="preserve"> </w:t>
+      </w:r>
+      <w:r>
+        <w:rPr>
+          <w:rStyle w:val="NormalTok"/>
+        </w:rPr>
+        <w:t xml:space="preserve"> </w:t>
+      </w:r>
+      <w:r>
+        <w:rPr>
+          <w:rStyle w:val="NormalTok"/>
+        </w:rPr>
+        <w:t xml:space="preserve"> </w:t>
+      </w:r>
+      <w:r>
+        <w:rPr>
+          <w:rStyle w:val="NormalTok"/>
+        </w:rPr>
+        <w:t xml:space="preserve"> </w:t>
+      </w:r>
+      <w:r>
+        <w:rPr>
+          <w:rStyle w:val="NormalTok"/>
+        </w:rPr>
+        <w:t xml:space="preserve"> </w:t>
+      </w:r>
+      <w:r>
+        <w:rPr>
+          <w:rStyle w:val="NormalTok"/>
+        </w:rPr>
+        <w:t xml:space="preserve"> </w:t>
+      </w:r>
+      <w:r>
+        <w:rPr>
+          <w:rStyle w:val="NormalTok"/>
+        </w:rPr>
+        <w:t xml:space="preserve"> </w:t>
+      </w:r>
+      <w:r>
+        <w:rPr>
+          <w:rStyle w:val="NormalTok"/>
+        </w:rPr>
+        <w:t xml:space="preserve"> </w:t>
+      </w:r>
+      <w:r>
+        <w:rPr>
+          <w:rStyle w:val="NormalTok"/>
+        </w:rPr>
+        <w:t xml:space="preserve"> </w:t>
+      </w:r>
+      <w:r>
+        <w:rPr>
+          <w:rStyle w:val="NormalTok"/>
+        </w:rPr>
+        <w:t xml:space="preserve">continent %in%</w:t>
+      </w:r>
+      <w:r>
+        <w:rPr>
+          <w:rStyle w:val="StringTok"/>
+        </w:rPr>
+        <w:t xml:space="preserve"> </w:t>
+      </w:r>
+      <w:r>
+        <w:rPr>
+          <w:rStyle w:val="KeywordTok"/>
+        </w:rPr>
+        <w:t xml:space="preserve">c</w:t>
+      </w:r>
+      <w:r>
+        <w:rPr>
+          <w:rStyle w:val="NormalTok"/>
+        </w:rPr>
+        <w:t xml:space="preserve">(</w:t>
+      </w:r>
+      <w:r>
+        <w:rPr>
+          <w:rStyle w:val="StringTok"/>
+        </w:rPr>
+        <w:t xml:space="preserve">"America"</w:t>
+      </w:r>
+      <w:r>
+        <w:rPr>
+          <w:rStyle w:val="NormalTok"/>
+        </w:rPr>
+        <w:t xml:space="preserve">, </w:t>
+      </w:r>
+      <w:r>
+        <w:rPr>
+          <w:rStyle w:val="StringTok"/>
+        </w:rPr>
+        <w:t xml:space="preserve">"Asia"</w:t>
+      </w:r>
+      <w:r>
+        <w:rPr>
+          <w:rStyle w:val="NormalTok"/>
+        </w:rPr>
+        <w:t xml:space="preserve">) &amp;</w:t>
+      </w:r>
+      <w:r>
+        <w:rPr>
+          <w:rStyle w:val="StringTok"/>
+        </w:rPr>
+        <w:t xml:space="preserve"> </w:t>
+      </w:r>
+      <w:r>
+        <w:rPr>
+          <w:rStyle w:val="NormalTok"/>
+        </w:rPr>
+        <w:t xml:space="preserve">year ==</w:t>
+      </w:r>
+      <w:r>
+        <w:rPr>
+          <w:rStyle w:val="StringTok"/>
+        </w:rPr>
+        <w:t xml:space="preserve"> </w:t>
+      </w:r>
+      <w:r>
+        <w:rPr>
+          <w:rStyle w:val="DecValTok"/>
+        </w:rPr>
+        <w:t xml:space="preserve">1992</w:t>
+      </w:r>
+      <w:r>
+        <w:rPr>
+          <w:rStyle w:val="NormalTok"/>
+        </w:rPr>
+        <w:t xml:space="preserve">)</w:t>
+      </w:r>
+      <w:r>
+        <w:br w:type="textWrapping"/>
+      </w:r>
+      <w:r>
+        <w:rPr>
+          <w:rStyle w:val="KeywordTok"/>
+        </w:rPr>
+        <w:t xml:space="preserve">plot</w:t>
+      </w:r>
+      <w:r>
+        <w:rPr>
+          <w:rStyle w:val="NormalTok"/>
+        </w:rPr>
+        <w:t xml:space="preserve">(lifeExp ~</w:t>
+      </w:r>
+      <w:r>
+        <w:rPr>
+          <w:rStyle w:val="StringTok"/>
+        </w:rPr>
+        <w:t xml:space="preserve"> </w:t>
+      </w:r>
+      <w:r>
+        <w:rPr>
+          <w:rStyle w:val="NormalTok"/>
+        </w:rPr>
+        <w:t xml:space="preserve">gdpPercap, gap_with_colors,</w:t>
+      </w:r>
+      <w:r>
+        <w:br w:type="textWrapping"/>
+      </w:r>
+      <w:r>
+        <w:rPr>
+          <w:rStyle w:val="NormalTok"/>
+        </w:rPr>
+        <w:t xml:space="preserve"> </w:t>
+      </w:r>
+      <w:r>
+        <w:rPr>
+          <w:rStyle w:val="NormalTok"/>
+        </w:rPr>
+        <w:t xml:space="preserve"> </w:t>
+      </w:r>
+      <w:r>
+        <w:rPr>
+          <w:rStyle w:val="NormalTok"/>
+        </w:rPr>
+        <w:t xml:space="preserve"> </w:t>
+      </w:r>
+      <w:r>
+        <w:rPr>
+          <w:rStyle w:val="NormalTok"/>
+        </w:rPr>
+        <w:t xml:space="preserve"> </w:t>
+      </w:r>
+      <w:r>
+        <w:rPr>
+          <w:rStyle w:val="NormalTok"/>
+        </w:rPr>
+        <w:t xml:space="preserve"> </w:t>
+      </w:r>
+      <w:r>
+        <w:rPr>
+          <w:rStyle w:val="DataTypeTok"/>
+        </w:rPr>
+        <w:t xml:space="preserve">subset =</w:t>
+      </w:r>
+      <w:r>
+        <w:rPr>
+          <w:rStyle w:val="NormalTok"/>
+        </w:rPr>
+        <w:t xml:space="preserve"> </w:t>
+      </w:r>
+      <w:r>
+        <w:rPr>
+          <w:rStyle w:val="NormalTok"/>
+        </w:rPr>
+        <w:t xml:space="preserve">keepers, </w:t>
+      </w:r>
+      <w:r>
+        <w:rPr>
+          <w:rStyle w:val="DataTypeTok"/>
+        </w:rPr>
+        <w:t xml:space="preserve">log =</w:t>
+      </w:r>
+      <w:r>
+        <w:rPr>
+          <w:rStyle w:val="NormalTok"/>
+        </w:rPr>
+        <w:t xml:space="preserve"> </w:t>
+      </w:r>
+      <w:r>
+        <w:rPr>
+          <w:rStyle w:val="StringTok"/>
+        </w:rPr>
+        <w:t xml:space="preserve">"x"</w:t>
+      </w:r>
+      <w:r>
+        <w:rPr>
+          <w:rStyle w:val="NormalTok"/>
+        </w:rPr>
+        <w:t xml:space="preserve">, </w:t>
+      </w:r>
+      <w:r>
+        <w:rPr>
+          <w:rStyle w:val="DataTypeTok"/>
+        </w:rPr>
+        <w:t xml:space="preserve">pch =</w:t>
+      </w:r>
+      <w:r>
+        <w:rPr>
+          <w:rStyle w:val="NormalTok"/>
+        </w:rPr>
+        <w:t xml:space="preserve"> </w:t>
+      </w:r>
+      <w:r>
+        <w:rPr>
+          <w:rStyle w:val="DecValTok"/>
+        </w:rPr>
+        <w:t xml:space="preserve">21</w:t>
+      </w:r>
+      <w:r>
+        <w:rPr>
+          <w:rStyle w:val="NormalTok"/>
+        </w:rPr>
+        <w:t xml:space="preserve">,</w:t>
+      </w:r>
+      <w:r>
+        <w:br w:type="textWrapping"/>
+      </w:r>
+      <w:r>
+        <w:rPr>
+          <w:rStyle w:val="NormalTok"/>
+        </w:rPr>
+        <w:t xml:space="preserve"> </w:t>
+      </w:r>
+      <w:r>
+        <w:rPr>
+          <w:rStyle w:val="NormalTok"/>
+        </w:rPr>
+        <w:t xml:space="preserve"> </w:t>
+      </w:r>
+      <w:r>
+        <w:rPr>
+          <w:rStyle w:val="NormalTok"/>
+        </w:rPr>
+        <w:t xml:space="preserve"> </w:t>
+      </w:r>
+      <w:r>
+        <w:rPr>
+          <w:rStyle w:val="NormalTok"/>
+        </w:rPr>
+        <w:t xml:space="preserve"> </w:t>
+      </w:r>
+      <w:r>
+        <w:rPr>
+          <w:rStyle w:val="NormalTok"/>
+        </w:rPr>
+        <w:t xml:space="preserve"> </w:t>
+      </w:r>
+      <w:r>
+        <w:rPr>
+          <w:rStyle w:val="DataTypeTok"/>
+        </w:rPr>
+        <w:t xml:space="preserve">cex =</w:t>
+      </w:r>
+      <w:r>
+        <w:rPr>
+          <w:rStyle w:val="NormalTok"/>
+        </w:rPr>
+        <w:t xml:space="preserve"> </w:t>
+      </w:r>
+      <w:r>
+        <w:rPr>
+          <w:rStyle w:val="KeywordTok"/>
+        </w:rPr>
+        <w:t xml:space="preserve">sqrt</w:t>
+      </w:r>
+      <w:r>
+        <w:rPr>
+          <w:rStyle w:val="NormalTok"/>
+        </w:rPr>
+        <w:t xml:space="preserve">(gap_with_colors$pop[keepers]/pi)/</w:t>
+      </w:r>
+      <w:r>
+        <w:rPr>
+          <w:rStyle w:val="DecValTok"/>
+        </w:rPr>
+        <w:t xml:space="preserve">1500</w:t>
+      </w:r>
+      <w:r>
+        <w:rPr>
+          <w:rStyle w:val="NormalTok"/>
+        </w:rPr>
+        <w:t xml:space="preserve">,</w:t>
+      </w:r>
+      <w:r>
+        <w:br w:type="textWrapping"/>
+      </w:r>
+      <w:r>
+        <w:rPr>
+          <w:rStyle w:val="NormalTok"/>
+        </w:rPr>
+        <w:t xml:space="preserve"> </w:t>
+      </w:r>
+      <w:r>
+        <w:rPr>
+          <w:rStyle w:val="NormalTok"/>
+        </w:rPr>
+        <w:t xml:space="preserve"> </w:t>
+      </w:r>
+      <w:r>
+        <w:rPr>
+          <w:rStyle w:val="NormalTok"/>
+        </w:rPr>
+        <w:t xml:space="preserve"> </w:t>
+      </w:r>
+      <w:r>
+        <w:rPr>
+          <w:rStyle w:val="NormalTok"/>
+        </w:rPr>
+        <w:t xml:space="preserve"> </w:t>
+      </w:r>
+      <w:r>
+        <w:rPr>
+          <w:rStyle w:val="NormalTok"/>
+        </w:rPr>
+        <w:t xml:space="preserve"> </w:t>
+      </w:r>
+      <w:r>
+        <w:rPr>
+          <w:rStyle w:val="DataTypeTok"/>
+        </w:rPr>
+        <w:t xml:space="preserve">bg =</w:t>
+      </w:r>
+      <w:r>
+        <w:rPr>
+          <w:rStyle w:val="NormalTok"/>
+        </w:rPr>
+        <w:t xml:space="preserve"> </w:t>
+      </w:r>
+      <w:r>
+        <w:rPr>
+          <w:rStyle w:val="NormalTok"/>
+        </w:rPr>
+        <w:t xml:space="preserve">gap_with_colors$cc[keepers])</w:t>
+      </w:r>
+    </w:p>
+    <w:p>
+      <w:pPr>
+        <w:pStyle w:val="FirstParagraph"/>
+      </w:pPr>
+      <w:r>
+        <w:drawing>
+          <wp:inline>
+            <wp:extent cx="5334000" cy="4267200"/>
+            <wp:effectExtent b="0" l="0" r="0" t="0"/>
+            <wp:docPr descr="" id="1" name="Picture"/>
+            <a:graphic>
+              <a:graphicData uri="http://schemas.openxmlformats.org/drawingml/2006/picture">
+                <pic:pic>
+                  <pic:nvPicPr>
+                    <pic:cNvPr descr="GapminderMarkdown_files/figure-docx/unnamed-chunk-12-1.png" id="0" name="Picture"/>
+                    <pic:cNvPicPr>
+                      <a:picLocks noChangeArrowheads="1" noChangeAspect="1"/>
+                    </pic:cNvPicPr>
+                  </pic:nvPicPr>
+                  <pic:blipFill>
+                    <a:blip r:embed="rId41"/>
+                    <a:stretch>
+                      <a:fillRect/>
+                    </a:stretch>
+                  </pic:blipFill>
+                  <pic:spPr bwMode="auto">
+                    <a:xfrm>
+                      <a:off x="0" y="0"/>
+                      <a:ext cx="5334000" cy="4267200"/>
+                    </a:xfrm>
+                    <a:prstGeom prst="rect">
+                      <a:avLst/>
+                    </a:prstGeom>
+                    <a:noFill/>
+                    <a:ln w="9525">
+                      <a:noFill/>
+                      <a:headEnd/>
+                      <a:tailEnd/>
+                    </a:ln>
+                  </pic:spPr>
+                </pic:pic>
+              </a:graphicData>
+            </a:graphic>
+          </wp:inline>
+        </w:drawing>
+      </w:r>
+    </w:p>
+    <w:p>
+      <w:pPr>
         <w:pStyle w:val="Heading3"/>
       </w:pPr>
-      <w:bookmarkStart w:id="39" w:name="homework-01-exercise---task-5"/>
-      <w:bookmarkEnd w:id="39"/>
+      <w:bookmarkStart w:id="42" w:name="homework-01-exercise---task-5"/>
+      <w:bookmarkEnd w:id="42"/>
       <w:r>
         <w:rPr>
           <w:b/>
@@ -2880,7 +4854,7 @@
       <w:r>
         <w:t xml:space="preserve"> </w:t>
       </w:r>
-      <w:hyperlink r:id="rId40">
+      <w:hyperlink r:id="rId43">
         <w:r>
           <w:rPr>
             <w:rStyle w:val="Hyperlink"/>
@@ -2902,6 +4876,43 @@
           <w:rStyle w:val="VerbatimChar"/>
         </w:rPr>
         <w:t xml:space="preserve">[https://github.com/melindahiggins2000/N741gapminder1](https://github.com/melindahiggins2000/N741gapminder1)</w:t>
+      </w:r>
+      <w:r>
+        <w:t xml:space="preserve">.</w:t>
+      </w:r>
+    </w:p>
+    <w:p>
+      <w:pPr>
+        <w:pStyle w:val="FirstParagraph"/>
+      </w:pPr>
+      <w:r>
+        <w:t xml:space="preserve">Below is a link to my Github repository with my RMD file.</w:t>
+      </w:r>
+      <w:r>
+        <w:t xml:space="preserve"> </w:t>
+      </w:r>
+      <w:hyperlink r:id="rId44">
+        <w:r>
+          <w:rPr>
+            <w:rStyle w:val="Hyperlink"/>
+          </w:rPr>
+          <w:t xml:space="preserve">https://github.com/amonda/N741gapminder1</w:t>
+        </w:r>
+      </w:hyperlink>
+      <w:r>
+        <w:t xml:space="preserve"> </w:t>
+      </w:r>
+      <w:r>
+        <w:t xml:space="preserve">which was typed in to the Rmarkdown file as</w:t>
+      </w:r>
+      <w:r>
+        <w:t xml:space="preserve"> </w:t>
+      </w:r>
+      <w:r>
+        <w:rPr>
+          <w:rStyle w:val="VerbatimChar"/>
+        </w:rPr>
+        <w:t xml:space="preserve">[https://github.com/amonda/N741gapminder1](https://github.com/amonda/N741gapminder1)</w:t>
       </w:r>
       <w:r>
         <w:t xml:space="preserve">.</w:t>
@@ -3015,7 +5026,7 @@
     </w:lvl>
   </w:abstractNum>
   <w:abstractNum w:abstractNumId="990">
-    <w:nsid w:val="591aa721"/>
+    <w:nsid w:val="43b8359c"/>
     <w:multiLevelType w:val="multilevel"/>
     <w:lvl w:ilvl="0">
       <w:numFmt w:val="bullet"/>
@@ -3096,7 +5107,7 @@
     </w:lvl>
   </w:abstractNum>
   <w:abstractNum w:abstractNumId="99411">
-    <w:nsid w:val="8f5b8c32"/>
+    <w:nsid w:val="d3caecd2"/>
     <w:multiLevelType w:val="multilevel"/>
     <w:lvl w:ilvl="0">
       <w:start w:val="1"/>
@@ -3184,7 +5195,7 @@
     </w:lvl>
   </w:abstractNum>
   <w:abstractNum w:abstractNumId="991">
-    <w:nsid w:val="98cb8655"/>
+    <w:nsid w:val="d05a35e9"/>
     <w:multiLevelType w:val="multilevel"/>
     <w:lvl w:ilvl="0">
       <w:numFmt w:val="bullet"/>
@@ -3700,6 +5711,7 @@
     <w:link w:val="VerbatimChar"/>
     <w:pPr>
       <w:wordWrap w:val="off"/>
+      <w:noProof/>
       <w:shd w:val="clear" w:fill="f8f8f8"/>
     </w:pPr>
   </w:style>

</xml_diff>

<commit_message>
Moved link to Repo to top of report
</commit_message>
<xml_diff>
--- a/GapminderMarkdown.docx
+++ b/GapminderMarkdown.docx
@@ -64,10 +64,47 @@
     </w:p>
     <w:p>
       <w:pPr>
+        <w:pStyle w:val="FirstParagraph"/>
+      </w:pPr>
+      <w:r>
+        <w:t xml:space="preserve">Below is a link to my Github repository with my RMD file.</w:t>
+      </w:r>
+      <w:r>
+        <w:t xml:space="preserve"> </w:t>
+      </w:r>
+      <w:hyperlink r:id="rId21">
+        <w:r>
+          <w:rPr>
+            <w:rStyle w:val="Hyperlink"/>
+          </w:rPr>
+          <w:t xml:space="preserve">https://github.com/amonda/N741gapminder1</w:t>
+        </w:r>
+      </w:hyperlink>
+      <w:r>
+        <w:t xml:space="preserve"> </w:t>
+      </w:r>
+      <w:r>
+        <w:t xml:space="preserve">which was typed in to the Rmarkdown file as</w:t>
+      </w:r>
+      <w:r>
+        <w:t xml:space="preserve"> </w:t>
+      </w:r>
+      <w:r>
+        <w:rPr>
+          <w:rStyle w:val="VerbatimChar"/>
+        </w:rPr>
+        <w:t xml:space="preserve">[https://github.com/amonda/N741gapminder1](https://github.com/amonda/N741gapminder1)</w:t>
+      </w:r>
+      <w:r>
+        <w:t xml:space="preserve">.</w:t>
+      </w:r>
+    </w:p>
+    <w:p>
+      <w:pPr>
         <w:pStyle w:val="Heading2"/>
       </w:pPr>
-      <w:bookmarkStart w:id="21" w:name="homework-01-setup"/>
-      <w:bookmarkEnd w:id="21"/>
+      <w:bookmarkStart w:id="22" w:name="homework-01-setup"/>
+      <w:bookmarkEnd w:id="22"/>
       <w:r>
         <w:rPr>
           <w:b/>
@@ -115,8 +152,8 @@
       <w:pPr>
         <w:pStyle w:val="Heading2"/>
       </w:pPr>
-      <w:bookmarkStart w:id="22" w:name="gapminder-example"/>
-      <w:bookmarkEnd w:id="22"/>
+      <w:bookmarkStart w:id="23" w:name="gapminder-example"/>
+      <w:bookmarkEnd w:id="23"/>
       <w:r>
         <w:t xml:space="preserve">Gapminder Example</w:t>
       </w:r>
@@ -146,7 +183,7 @@
       <w:r>
         <w:t xml:space="preserve"> </w:t>
       </w:r>
-      <w:hyperlink r:id="rId23">
+      <w:hyperlink r:id="rId24">
         <w:r>
           <w:rPr>
             <w:rStyle w:val="Hyperlink"/>
@@ -162,8 +199,8 @@
       <w:pPr>
         <w:pStyle w:val="Heading2"/>
       </w:pPr>
-      <w:bookmarkStart w:id="24" w:name="gapminder-dataset---summary-statistics"/>
-      <w:bookmarkEnd w:id="24"/>
+      <w:bookmarkStart w:id="25" w:name="gapminder-dataset---summary-statistics"/>
+      <w:bookmarkEnd w:id="25"/>
       <w:r>
         <w:t xml:space="preserve">Gapminder dataset - summary statistics</w:t>
       </w:r>
@@ -225,8 +262,8 @@
       <w:pPr>
         <w:pStyle w:val="Heading3"/>
       </w:pPr>
-      <w:bookmarkStart w:id="25" w:name="variables-columns-in-gapminder-dataset"/>
-      <w:bookmarkEnd w:id="25"/>
+      <w:bookmarkStart w:id="26" w:name="variables-columns-in-gapminder-dataset"/>
+      <w:bookmarkEnd w:id="26"/>
       <w:r>
         <w:t xml:space="preserve">Variables (columns) in gapminder dataset</w:t>
       </w:r>
@@ -263,8 +300,8 @@
       <w:pPr>
         <w:pStyle w:val="Heading3"/>
       </w:pPr>
-      <w:bookmarkStart w:id="26" w:name="structure-of-the-gapminder-dataset"/>
-      <w:bookmarkEnd w:id="26"/>
+      <w:bookmarkStart w:id="27" w:name="structure-of-the-gapminder-dataset"/>
+      <w:bookmarkEnd w:id="27"/>
       <w:r>
         <w:t xml:space="preserve">Structure of the gapminder dataset</w:t>
       </w:r>
@@ -386,8 +423,8 @@
       <w:pPr>
         <w:pStyle w:val="Heading3"/>
       </w:pPr>
-      <w:bookmarkStart w:id="27" w:name="summary-statistics-of-the-gapminder-dataset"/>
-      <w:bookmarkEnd w:id="27"/>
+      <w:bookmarkStart w:id="28" w:name="summary-statistics-of-the-gapminder-dataset"/>
+      <w:bookmarkEnd w:id="28"/>
       <w:r>
         <w:t xml:space="preserve">Summary Statistics of the gapminder dataset</w:t>
       </w:r>
@@ -597,8 +634,8 @@
       <w:pPr>
         <w:pStyle w:val="Heading3"/>
       </w:pPr>
-      <w:bookmarkStart w:id="28" w:name="run-specific-statistic-for-a-given-variable"/>
-      <w:bookmarkEnd w:id="28"/>
+      <w:bookmarkStart w:id="29" w:name="run-specific-statistic-for-a-given-variable"/>
+      <w:bookmarkEnd w:id="29"/>
       <w:r>
         <w:t xml:space="preserve">Run specific statistic for a given variable</w:t>
       </w:r>
@@ -727,8 +764,8 @@
       <w:pPr>
         <w:pStyle w:val="Heading3"/>
       </w:pPr>
-      <w:bookmarkStart w:id="29" w:name="in-line-code"/>
-      <w:bookmarkEnd w:id="29"/>
+      <w:bookmarkStart w:id="30" w:name="in-line-code"/>
+      <w:bookmarkEnd w:id="30"/>
       <w:r>
         <w:t xml:space="preserve">In line code</w:t>
       </w:r>
@@ -814,8 +851,8 @@
       <w:pPr>
         <w:pStyle w:val="Heading3"/>
       </w:pPr>
-      <w:bookmarkStart w:id="30" w:name="homework-01-exercise---task-1"/>
-      <w:bookmarkEnd w:id="30"/>
+      <w:bookmarkStart w:id="31" w:name="homework-01-exercise---task-1"/>
+      <w:bookmarkEnd w:id="31"/>
       <w:r>
         <w:rPr>
           <w:b/>
@@ -899,8 +936,8 @@
       <w:pPr>
         <w:pStyle w:val="Heading3"/>
       </w:pPr>
-      <w:bookmarkStart w:id="31" w:name="look-at-a-statistic-by-continent"/>
-      <w:bookmarkEnd w:id="31"/>
+      <w:bookmarkStart w:id="32" w:name="look-at-a-statistic-by-continent"/>
+      <w:bookmarkEnd w:id="32"/>
       <w:r>
         <w:t xml:space="preserve">Look at a statistic by continent</w:t>
       </w:r>
@@ -930,7 +967,7 @@
       <w:r>
         <w:t xml:space="preserve"> </w:t>
       </w:r>
-      <w:hyperlink r:id="rId23">
+      <w:hyperlink r:id="rId24">
         <w:r>
           <w:rPr>
             <w:rStyle w:val="Hyperlink"/>
@@ -1230,8 +1267,8 @@
       <w:pPr>
         <w:pStyle w:val="Heading3"/>
       </w:pPr>
-      <w:bookmarkStart w:id="32" w:name="homework-01-exercise---task-2"/>
-      <w:bookmarkEnd w:id="32"/>
+      <w:bookmarkStart w:id="33" w:name="homework-01-exercise---task-2"/>
+      <w:bookmarkEnd w:id="33"/>
       <w:r>
         <w:rPr>
           <w:b/>
@@ -1515,8 +1552,8 @@
       <w:pPr>
         <w:pStyle w:val="Heading3"/>
       </w:pPr>
-      <w:bookmarkStart w:id="33" w:name="plot-life-expectancy-by-continent"/>
-      <w:bookmarkEnd w:id="33"/>
+      <w:bookmarkStart w:id="34" w:name="plot-life-expectancy-by-continent"/>
+      <w:bookmarkEnd w:id="34"/>
       <w:r>
         <w:t xml:space="preserve">Plot Life Expectancy by Continent</w:t>
       </w:r>
@@ -1591,7 +1628,7 @@
       <w:r>
         <w:t xml:space="preserve"> </w:t>
       </w:r>
-      <w:hyperlink r:id="rId23">
+      <w:hyperlink r:id="rId24">
         <w:r>
           <w:rPr>
             <w:rStyle w:val="Hyperlink"/>
@@ -1964,7 +2001,7 @@
                     </pic:cNvPicPr>
                   </pic:nvPicPr>
                   <pic:blipFill>
-                    <a:blip r:embed="rId34"/>
+                    <a:blip r:embed="rId35"/>
                     <a:stretch>
                       <a:fillRect/>
                     </a:stretch>
@@ -1995,8 +2032,8 @@
       <w:pPr>
         <w:pStyle w:val="Heading3"/>
       </w:pPr>
-      <w:bookmarkStart w:id="35" w:name="homework-01-exercise---task-3"/>
-      <w:bookmarkEnd w:id="35"/>
+      <w:bookmarkStart w:id="36" w:name="homework-01-exercise---task-3"/>
+      <w:bookmarkEnd w:id="36"/>
       <w:r>
         <w:rPr>
           <w:b/>
@@ -2381,316 +2418,6 @@
                 <pic:pic>
                   <pic:nvPicPr>
                     <pic:cNvPr descr="GapminderMarkdown_files/figure-docx/unnamed-chunk-9-1.png" id="0" name="Picture"/>
-                    <pic:cNvPicPr>
-                      <a:picLocks noChangeArrowheads="1" noChangeAspect="1"/>
-                    </pic:cNvPicPr>
-                  </pic:nvPicPr>
-                  <pic:blipFill>
-                    <a:blip r:embed="rId36"/>
-                    <a:stretch>
-                      <a:fillRect/>
-                    </a:stretch>
-                  </pic:blipFill>
-                  <pic:spPr bwMode="auto">
-                    <a:xfrm>
-                      <a:off x="0" y="0"/>
-                      <a:ext cx="5334000" cy="4267200"/>
-                    </a:xfrm>
-                    <a:prstGeom prst="rect">
-                      <a:avLst/>
-                    </a:prstGeom>
-                    <a:noFill/>
-                    <a:ln w="9525">
-                      <a:noFill/>
-                      <a:headEnd/>
-                      <a:tailEnd/>
-                    </a:ln>
-                  </pic:spPr>
-                </pic:pic>
-              </a:graphicData>
-            </a:graphic>
-          </wp:inline>
-        </w:drawing>
-      </w:r>
-    </w:p>
-    <w:p>
-      <w:pPr>
-        <w:pStyle w:val="SourceCode"/>
-      </w:pPr>
-      <w:r>
-        <w:rPr>
-          <w:rStyle w:val="CommentTok"/>
-        </w:rPr>
-        <w:t xml:space="preserve">#The second plot shows pop by continent</w:t>
-      </w:r>
-      <w:r>
-        <w:br w:type="textWrapping"/>
-      </w:r>
-      <w:r>
-        <w:rPr>
-          <w:rStyle w:val="KeywordTok"/>
-        </w:rPr>
-        <w:t xml:space="preserve">library</w:t>
-      </w:r>
-      <w:r>
-        <w:rPr>
-          <w:rStyle w:val="NormalTok"/>
-        </w:rPr>
-        <w:t xml:space="preserve">(ggplot2)</w:t>
-      </w:r>
-      <w:r>
-        <w:br w:type="textWrapping"/>
-      </w:r>
-      <w:r>
-        <w:rPr>
-          <w:rStyle w:val="KeywordTok"/>
-        </w:rPr>
-        <w:t xml:space="preserve">ggplot</w:t>
-      </w:r>
-      <w:r>
-        <w:rPr>
-          <w:rStyle w:val="NormalTok"/>
-        </w:rPr>
-        <w:t xml:space="preserve">(gapminder, </w:t>
-      </w:r>
-      <w:r>
-        <w:rPr>
-          <w:rStyle w:val="KeywordTok"/>
-        </w:rPr>
-        <w:t xml:space="preserve">aes</w:t>
-      </w:r>
-      <w:r>
-        <w:rPr>
-          <w:rStyle w:val="NormalTok"/>
-        </w:rPr>
-        <w:t xml:space="preserve">(</w:t>
-      </w:r>
-      <w:r>
-        <w:rPr>
-          <w:rStyle w:val="DataTypeTok"/>
-        </w:rPr>
-        <w:t xml:space="preserve">x =</w:t>
-      </w:r>
-      <w:r>
-        <w:rPr>
-          <w:rStyle w:val="NormalTok"/>
-        </w:rPr>
-        <w:t xml:space="preserve"> </w:t>
-      </w:r>
-      <w:r>
-        <w:rPr>
-          <w:rStyle w:val="NormalTok"/>
-        </w:rPr>
-        <w:t xml:space="preserve">continent, </w:t>
-      </w:r>
-      <w:r>
-        <w:rPr>
-          <w:rStyle w:val="DataTypeTok"/>
-        </w:rPr>
-        <w:t xml:space="preserve">y =</w:t>
-      </w:r>
-      <w:r>
-        <w:rPr>
-          <w:rStyle w:val="NormalTok"/>
-        </w:rPr>
-        <w:t xml:space="preserve"> </w:t>
-      </w:r>
-      <w:r>
-        <w:rPr>
-          <w:rStyle w:val="NormalTok"/>
-        </w:rPr>
-        <w:t xml:space="preserve">pop)) +</w:t>
-      </w:r>
-      <w:r>
-        <w:br w:type="textWrapping"/>
-      </w:r>
-      <w:r>
-        <w:rPr>
-          <w:rStyle w:val="StringTok"/>
-        </w:rPr>
-        <w:t xml:space="preserve">  </w:t>
-      </w:r>
-      <w:r>
-        <w:rPr>
-          <w:rStyle w:val="KeywordTok"/>
-        </w:rPr>
-        <w:t xml:space="preserve">geom_boxplot</w:t>
-      </w:r>
-      <w:r>
-        <w:rPr>
-          <w:rStyle w:val="NormalTok"/>
-        </w:rPr>
-        <w:t xml:space="preserve">(</w:t>
-      </w:r>
-      <w:r>
-        <w:rPr>
-          <w:rStyle w:val="DataTypeTok"/>
-        </w:rPr>
-        <w:t xml:space="preserve">outlier.colour =</w:t>
-      </w:r>
-      <w:r>
-        <w:rPr>
-          <w:rStyle w:val="NormalTok"/>
-        </w:rPr>
-        <w:t xml:space="preserve"> </w:t>
-      </w:r>
-      <w:r>
-        <w:rPr>
-          <w:rStyle w:val="StringTok"/>
-        </w:rPr>
-        <w:t xml:space="preserve">"hotpink"</w:t>
-      </w:r>
-      <w:r>
-        <w:rPr>
-          <w:rStyle w:val="NormalTok"/>
-        </w:rPr>
-        <w:t xml:space="preserve">) +</w:t>
-      </w:r>
-      <w:r>
-        <w:br w:type="textWrapping"/>
-      </w:r>
-      <w:r>
-        <w:rPr>
-          <w:rStyle w:val="StringTok"/>
-        </w:rPr>
-        <w:t xml:space="preserve">  </w:t>
-      </w:r>
-      <w:r>
-        <w:rPr>
-          <w:rStyle w:val="KeywordTok"/>
-        </w:rPr>
-        <w:t xml:space="preserve">geom_jitter</w:t>
-      </w:r>
-      <w:r>
-        <w:rPr>
-          <w:rStyle w:val="NormalTok"/>
-        </w:rPr>
-        <w:t xml:space="preserve">(</w:t>
-      </w:r>
-      <w:r>
-        <w:rPr>
-          <w:rStyle w:val="DataTypeTok"/>
-        </w:rPr>
-        <w:t xml:space="preserve">position =</w:t>
-      </w:r>
-      <w:r>
-        <w:rPr>
-          <w:rStyle w:val="NormalTok"/>
-        </w:rPr>
-        <w:t xml:space="preserve"> </w:t>
-      </w:r>
-      <w:r>
-        <w:rPr>
-          <w:rStyle w:val="KeywordTok"/>
-        </w:rPr>
-        <w:t xml:space="preserve">position_jitter</w:t>
-      </w:r>
-      <w:r>
-        <w:rPr>
-          <w:rStyle w:val="NormalTok"/>
-        </w:rPr>
-        <w:t xml:space="preserve">(</w:t>
-      </w:r>
-      <w:r>
-        <w:rPr>
-          <w:rStyle w:val="DataTypeTok"/>
-        </w:rPr>
-        <w:t xml:space="preserve">width =</w:t>
-      </w:r>
-      <w:r>
-        <w:rPr>
-          <w:rStyle w:val="NormalTok"/>
-        </w:rPr>
-        <w:t xml:space="preserve"> </w:t>
-      </w:r>
-      <w:r>
-        <w:rPr>
-          <w:rStyle w:val="FloatTok"/>
-        </w:rPr>
-        <w:t xml:space="preserve">0.1</w:t>
-      </w:r>
-      <w:r>
-        <w:rPr>
-          <w:rStyle w:val="NormalTok"/>
-        </w:rPr>
-        <w:t xml:space="preserve">, </w:t>
-      </w:r>
-      <w:r>
-        <w:rPr>
-          <w:rStyle w:val="DataTypeTok"/>
-        </w:rPr>
-        <w:t xml:space="preserve">height =</w:t>
-      </w:r>
-      <w:r>
-        <w:rPr>
-          <w:rStyle w:val="NormalTok"/>
-        </w:rPr>
-        <w:t xml:space="preserve"> </w:t>
-      </w:r>
-      <w:r>
-        <w:rPr>
-          <w:rStyle w:val="DecValTok"/>
-        </w:rPr>
-        <w:t xml:space="preserve">0</w:t>
-      </w:r>
-      <w:r>
-        <w:rPr>
-          <w:rStyle w:val="NormalTok"/>
-        </w:rPr>
-        <w:t xml:space="preserve">), </w:t>
-      </w:r>
-      <w:r>
-        <w:rPr>
-          <w:rStyle w:val="DataTypeTok"/>
-        </w:rPr>
-        <w:t xml:space="preserve">alpha =</w:t>
-      </w:r>
-      <w:r>
-        <w:rPr>
-          <w:rStyle w:val="NormalTok"/>
-        </w:rPr>
-        <w:t xml:space="preserve"> </w:t>
-      </w:r>
-      <w:r>
-        <w:rPr>
-          <w:rStyle w:val="DecValTok"/>
-        </w:rPr>
-        <w:t xml:space="preserve">1</w:t>
-      </w:r>
-      <w:r>
-        <w:rPr>
-          <w:rStyle w:val="NormalTok"/>
-        </w:rPr>
-        <w:t xml:space="preserve">/</w:t>
-      </w:r>
-      <w:r>
-        <w:rPr>
-          <w:rStyle w:val="DecValTok"/>
-        </w:rPr>
-        <w:t xml:space="preserve">4</w:t>
-      </w:r>
-      <w:r>
-        <w:rPr>
-          <w:rStyle w:val="NormalTok"/>
-        </w:rPr>
-        <w:t xml:space="preserve">)</w:t>
-      </w:r>
-    </w:p>
-    <w:p>
-      <w:pPr>
-        <w:pStyle w:val="FirstParagraph"/>
-      </w:pPr>
-      <w:r>
-        <w:drawing>
-          <wp:inline>
-            <wp:extent cx="5334000" cy="4267200"/>
-            <wp:effectExtent b="0" l="0" r="0" t="0"/>
-            <wp:docPr descr="" id="1" name="Picture"/>
-            <a:graphic>
-              <a:graphicData uri="http://schemas.openxmlformats.org/drawingml/2006/picture">
-                <pic:pic>
-                  <pic:nvPicPr>
-                    <pic:cNvPr descr="GapminderMarkdown_files/figure-docx/unnamed-chunk-10-1.png" id="0" name="Picture"/>
                     <pic:cNvPicPr>
                       <a:picLocks noChangeArrowheads="1" noChangeAspect="1"/>
                     </pic:cNvPicPr>
@@ -2725,177 +2452,91 @@
     </w:p>
     <w:p>
       <w:pPr>
-        <w:pStyle w:val="Heading3"/>
-      </w:pPr>
-      <w:bookmarkStart w:id="38" w:name="selecting-a-data-subset-and-customizing-plot-colors"/>
-      <w:bookmarkEnd w:id="38"/>
-      <w:r>
-        <w:t xml:space="preserve">Selecting a Data subset and Customizing Plot Colors</w:t>
-      </w:r>
-    </w:p>
-    <w:p>
-      <w:pPr>
-        <w:pStyle w:val="FirstParagraph"/>
-      </w:pPr>
-      <w:r>
-        <w:t xml:space="preserve">For this next example, we will use the built-in "country_colors" dataset defined in the</w:t>
-      </w:r>
-      <w:r>
-        <w:t xml:space="preserve"> </w:t>
-      </w:r>
-      <w:r>
-        <w:rPr>
-          <w:rStyle w:val="VerbatimChar"/>
-        </w:rPr>
-        <w:t xml:space="preserve">gapminder</w:t>
-      </w:r>
-      <w:r>
-        <w:t xml:space="preserve"> </w:t>
-      </w:r>
-      <w:r>
-        <w:t xml:space="preserve">package to create an updated data frame (copy of the</w:t>
-      </w:r>
-      <w:r>
-        <w:t xml:space="preserve"> </w:t>
-      </w:r>
-      <w:r>
-        <w:rPr>
-          <w:rStyle w:val="VerbatimChar"/>
-        </w:rPr>
-        <w:t xml:space="preserve">gapminder</w:t>
-      </w:r>
-      <w:r>
-        <w:t xml:space="preserve"> </w:t>
-      </w:r>
-      <w:r>
-        <w:t xml:space="preserve">dataset) called</w:t>
-      </w:r>
-      <w:r>
-        <w:t xml:space="preserve"> </w:t>
-      </w:r>
-      <w:r>
-        <w:rPr>
-          <w:rStyle w:val="VerbatimChar"/>
-        </w:rPr>
-        <w:t xml:space="preserve">gap_with_colors</w:t>
-      </w:r>
-      <w:r>
-        <w:t xml:space="preserve">.</w:t>
-      </w:r>
-      <w:r>
-        <w:t xml:space="preserve"> </w:t>
-      </w:r>
-      <w:r>
-        <w:rPr>
-          <w:i/>
-        </w:rPr>
-        <w:t xml:space="preserve">NOTE: To see the built-in datasets in the</w:t>
-      </w:r>
-      <w:r>
-        <w:rPr>
-          <w:i/>
-        </w:rPr>
-        <w:t xml:space="preserve"> </w:t>
-      </w:r>
-      <w:r>
-        <w:rPr>
-          <w:rStyle w:val="VerbatimChar"/>
-          <w:i/>
-        </w:rPr>
-        <w:t xml:space="preserve">gapminder</w:t>
-      </w:r>
-      <w:r>
-        <w:rPr>
-          <w:i/>
-        </w:rPr>
-        <w:t xml:space="preserve"> </w:t>
-      </w:r>
-      <w:r>
-        <w:rPr>
-          <w:i/>
-        </w:rPr>
-        <w:t xml:space="preserve">package, type</w:t>
-      </w:r>
-      <w:r>
-        <w:rPr>
-          <w:i/>
-        </w:rPr>
-        <w:t xml:space="preserve"> </w:t>
-      </w:r>
-      <w:r>
-        <w:rPr>
-          <w:rStyle w:val="VerbatimChar"/>
-          <w:i/>
-        </w:rPr>
-        <w:t xml:space="preserve">data(package = "gapminder")</w:t>
-      </w:r>
-      <w:r>
-        <w:rPr>
-          <w:i/>
-        </w:rPr>
-        <w:t xml:space="preserve"> </w:t>
-      </w:r>
-      <w:r>
-        <w:rPr>
-          <w:i/>
-        </w:rPr>
-        <w:t xml:space="preserve">in the console.</w:t>
-      </w:r>
-      <w:r>
-        <w:t xml:space="preserve"> </w:t>
-      </w:r>
-      <w:r>
-        <w:t xml:space="preserve">After setting up the custom colors, the next line of R code defines which continents we plan to "keep" in our plot. This defines an object called</w:t>
-      </w:r>
-      <w:r>
-        <w:t xml:space="preserve"> </w:t>
-      </w:r>
-      <w:r>
-        <w:rPr>
-          <w:rStyle w:val="VerbatimChar"/>
-        </w:rPr>
-        <w:t xml:space="preserve">keepers</w:t>
-      </w:r>
-      <w:r>
-        <w:t xml:space="preserve"> </w:t>
-      </w:r>
-      <w:r>
-        <w:t xml:space="preserve">below. In this case, we are "keeping" Africa and Europe and the year 2007. So, we are subsetting the dataset for 2 countries and 1 year. Then the</w:t>
-      </w:r>
-      <w:r>
-        <w:t xml:space="preserve"> </w:t>
-      </w:r>
-      <w:r>
-        <w:rPr>
-          <w:rStyle w:val="VerbatimChar"/>
-        </w:rPr>
-        <w:t xml:space="preserve">plot()</w:t>
-      </w:r>
-      <w:r>
-        <w:t xml:space="preserve"> </w:t>
-      </w:r>
-      <w:r>
-        <w:t xml:space="preserve">command creates the scatterplot of life expectancy by GDP per capita with a dot representing each county within 2 continents (Africa and Europe) for only 2007. The size of each dot is represents a 3rd variable "pop" for population size.</w:t>
-      </w:r>
-    </w:p>
-    <w:p>
-      <w:pPr>
         <w:pStyle w:val="SourceCode"/>
       </w:pPr>
       <w:r>
         <w:rPr>
           <w:rStyle w:val="CommentTok"/>
         </w:rPr>
-        <w:t xml:space="preserve"># for convenience, integrate the country colors into the data.frame</w:t>
-      </w:r>
-      <w:r>
-        <w:br w:type="textWrapping"/>
-      </w:r>
-      <w:r>
-        <w:rPr>
-          <w:rStyle w:val="NormalTok"/>
-        </w:rPr>
-        <w:t xml:space="preserve">gap_with_colors &lt;-</w:t>
+        <w:t xml:space="preserve">#The second plot shows pop by continent</w:t>
+      </w:r>
+      <w:r>
+        <w:br w:type="textWrapping"/>
+      </w:r>
+      <w:r>
+        <w:rPr>
+          <w:rStyle w:val="KeywordTok"/>
+        </w:rPr>
+        <w:t xml:space="preserve">library</w:t>
+      </w:r>
+      <w:r>
+        <w:rPr>
+          <w:rStyle w:val="NormalTok"/>
+        </w:rPr>
+        <w:t xml:space="preserve">(ggplot2)</w:t>
+      </w:r>
+      <w:r>
+        <w:br w:type="textWrapping"/>
+      </w:r>
+      <w:r>
+        <w:rPr>
+          <w:rStyle w:val="KeywordTok"/>
+        </w:rPr>
+        <w:t xml:space="preserve">ggplot</w:t>
+      </w:r>
+      <w:r>
+        <w:rPr>
+          <w:rStyle w:val="NormalTok"/>
+        </w:rPr>
+        <w:t xml:space="preserve">(gapminder, </w:t>
+      </w:r>
+      <w:r>
+        <w:rPr>
+          <w:rStyle w:val="KeywordTok"/>
+        </w:rPr>
+        <w:t xml:space="preserve">aes</w:t>
+      </w:r>
+      <w:r>
+        <w:rPr>
+          <w:rStyle w:val="NormalTok"/>
+        </w:rPr>
+        <w:t xml:space="preserve">(</w:t>
+      </w:r>
+      <w:r>
+        <w:rPr>
+          <w:rStyle w:val="DataTypeTok"/>
+        </w:rPr>
+        <w:t xml:space="preserve">x =</w:t>
+      </w:r>
+      <w:r>
+        <w:rPr>
+          <w:rStyle w:val="NormalTok"/>
+        </w:rPr>
+        <w:t xml:space="preserve"> </w:t>
+      </w:r>
+      <w:r>
+        <w:rPr>
+          <w:rStyle w:val="NormalTok"/>
+        </w:rPr>
+        <w:t xml:space="preserve">continent, </w:t>
+      </w:r>
+      <w:r>
+        <w:rPr>
+          <w:rStyle w:val="DataTypeTok"/>
+        </w:rPr>
+        <w:t xml:space="preserve">y =</w:t>
+      </w:r>
+      <w:r>
+        <w:rPr>
+          <w:rStyle w:val="NormalTok"/>
+        </w:rPr>
+        <w:t xml:space="preserve"> </w:t>
+      </w:r>
+      <w:r>
+        <w:rPr>
+          <w:rStyle w:val="NormalTok"/>
+        </w:rPr>
+        <w:t xml:space="preserve">pop)) +</w:t>
       </w:r>
       <w:r>
         <w:br w:type="textWrapping"/>
@@ -2910,547 +2551,76 @@
         <w:rPr>
           <w:rStyle w:val="KeywordTok"/>
         </w:rPr>
-        <w:t xml:space="preserve">data.frame</w:t>
-      </w:r>
-      <w:r>
-        <w:rPr>
-          <w:rStyle w:val="NormalTok"/>
-        </w:rPr>
-        <w:t xml:space="preserve">(gapminder,</w:t>
-      </w:r>
-      <w:r>
-        <w:br w:type="textWrapping"/>
-      </w:r>
-      <w:r>
-        <w:rPr>
-          <w:rStyle w:val="NormalTok"/>
-        </w:rPr>
-        <w:t xml:space="preserve"> </w:t>
-      </w:r>
-      <w:r>
-        <w:rPr>
-          <w:rStyle w:val="NormalTok"/>
-        </w:rPr>
-        <w:t xml:space="preserve"> </w:t>
-      </w:r>
-      <w:r>
-        <w:rPr>
-          <w:rStyle w:val="NormalTok"/>
-        </w:rPr>
-        <w:t xml:space="preserve"> </w:t>
-      </w:r>
-      <w:r>
-        <w:rPr>
-          <w:rStyle w:val="NormalTok"/>
-        </w:rPr>
-        <w:t xml:space="preserve"> </w:t>
-      </w:r>
-      <w:r>
-        <w:rPr>
-          <w:rStyle w:val="NormalTok"/>
-        </w:rPr>
-        <w:t xml:space="preserve"> </w:t>
-      </w:r>
-      <w:r>
-        <w:rPr>
-          <w:rStyle w:val="NormalTok"/>
-        </w:rPr>
-        <w:t xml:space="preserve"> </w:t>
-      </w:r>
-      <w:r>
-        <w:rPr>
-          <w:rStyle w:val="NormalTok"/>
-        </w:rPr>
-        <w:t xml:space="preserve"> </w:t>
-      </w:r>
-      <w:r>
-        <w:rPr>
-          <w:rStyle w:val="NormalTok"/>
-        </w:rPr>
-        <w:t xml:space="preserve"> </w:t>
-      </w:r>
-      <w:r>
-        <w:rPr>
-          <w:rStyle w:val="NormalTok"/>
-        </w:rPr>
-        <w:t xml:space="preserve"> </w:t>
-      </w:r>
-      <w:r>
-        <w:rPr>
-          <w:rStyle w:val="NormalTok"/>
-        </w:rPr>
-        <w:t xml:space="preserve"> </w:t>
-      </w:r>
-      <w:r>
-        <w:rPr>
-          <w:rStyle w:val="NormalTok"/>
-        </w:rPr>
-        <w:t xml:space="preserve"> </w:t>
-      </w:r>
-      <w:r>
-        <w:rPr>
-          <w:rStyle w:val="NormalTok"/>
-        </w:rPr>
-        <w:t xml:space="preserve"> </w:t>
-      </w:r>
-      <w:r>
-        <w:rPr>
-          <w:rStyle w:val="NormalTok"/>
-        </w:rPr>
-        <w:t xml:space="preserve"> </w:t>
+        <w:t xml:space="preserve">geom_boxplot</w:t>
+      </w:r>
+      <w:r>
+        <w:rPr>
+          <w:rStyle w:val="NormalTok"/>
+        </w:rPr>
+        <w:t xml:space="preserve">(</w:t>
       </w:r>
       <w:r>
         <w:rPr>
           <w:rStyle w:val="DataTypeTok"/>
         </w:rPr>
-        <w:t xml:space="preserve">cc =</w:t>
-      </w:r>
-      <w:r>
-        <w:rPr>
-          <w:rStyle w:val="NormalTok"/>
-        </w:rPr>
-        <w:t xml:space="preserve"> </w:t>
+        <w:t xml:space="preserve">outlier.colour =</w:t>
+      </w:r>
+      <w:r>
+        <w:rPr>
+          <w:rStyle w:val="NormalTok"/>
+        </w:rPr>
+        <w:t xml:space="preserve"> </w:t>
+      </w:r>
+      <w:r>
+        <w:rPr>
+          <w:rStyle w:val="StringTok"/>
+        </w:rPr>
+        <w:t xml:space="preserve">"hotpink"</w:t>
+      </w:r>
+      <w:r>
+        <w:rPr>
+          <w:rStyle w:val="NormalTok"/>
+        </w:rPr>
+        <w:t xml:space="preserve">) +</w:t>
+      </w:r>
+      <w:r>
+        <w:br w:type="textWrapping"/>
+      </w:r>
+      <w:r>
+        <w:rPr>
+          <w:rStyle w:val="StringTok"/>
+        </w:rPr>
+        <w:t xml:space="preserve">  </w:t>
       </w:r>
       <w:r>
         <w:rPr>
           <w:rStyle w:val="KeywordTok"/>
         </w:rPr>
-        <w:t xml:space="preserve">I</w:t>
-      </w:r>
-      <w:r>
-        <w:rPr>
-          <w:rStyle w:val="NormalTok"/>
-        </w:rPr>
-        <w:t xml:space="preserve">(country_colors[</w:t>
+        <w:t xml:space="preserve">geom_jitter</w:t>
+      </w:r>
+      <w:r>
+        <w:rPr>
+          <w:rStyle w:val="NormalTok"/>
+        </w:rPr>
+        <w:t xml:space="preserve">(</w:t>
+      </w:r>
+      <w:r>
+        <w:rPr>
+          <w:rStyle w:val="DataTypeTok"/>
+        </w:rPr>
+        <w:t xml:space="preserve">position =</w:t>
+      </w:r>
+      <w:r>
+        <w:rPr>
+          <w:rStyle w:val="NormalTok"/>
+        </w:rPr>
+        <w:t xml:space="preserve"> </w:t>
       </w:r>
       <w:r>
         <w:rPr>
           <w:rStyle w:val="KeywordTok"/>
         </w:rPr>
-        <w:t xml:space="preserve">match</w:t>
-      </w:r>
-      <w:r>
-        <w:rPr>
-          <w:rStyle w:val="NormalTok"/>
-        </w:rPr>
-        <w:t xml:space="preserve">(gapminder$country,</w:t>
-      </w:r>
-      <w:r>
-        <w:br w:type="textWrapping"/>
-      </w:r>
-      <w:r>
-        <w:rPr>
-          <w:rStyle w:val="NormalTok"/>
-        </w:rPr>
-        <w:t xml:space="preserve"> </w:t>
-      </w:r>
-      <w:r>
-        <w:rPr>
-          <w:rStyle w:val="NormalTok"/>
-        </w:rPr>
-        <w:t xml:space="preserve"> </w:t>
-      </w:r>
-      <w:r>
-        <w:rPr>
-          <w:rStyle w:val="NormalTok"/>
-        </w:rPr>
-        <w:t xml:space="preserve"> </w:t>
-      </w:r>
-      <w:r>
-        <w:rPr>
-          <w:rStyle w:val="NormalTok"/>
-        </w:rPr>
-        <w:t xml:space="preserve"> </w:t>
-      </w:r>
-      <w:r>
-        <w:rPr>
-          <w:rStyle w:val="NormalTok"/>
-        </w:rPr>
-        <w:t xml:space="preserve"> </w:t>
-      </w:r>
-      <w:r>
-        <w:rPr>
-          <w:rStyle w:val="NormalTok"/>
-        </w:rPr>
-        <w:t xml:space="preserve"> </w:t>
-      </w:r>
-      <w:r>
-        <w:rPr>
-          <w:rStyle w:val="NormalTok"/>
-        </w:rPr>
-        <w:t xml:space="preserve"> </w:t>
-      </w:r>
-      <w:r>
-        <w:rPr>
-          <w:rStyle w:val="NormalTok"/>
-        </w:rPr>
-        <w:t xml:space="preserve"> </w:t>
-      </w:r>
-      <w:r>
-        <w:rPr>
-          <w:rStyle w:val="NormalTok"/>
-        </w:rPr>
-        <w:t xml:space="preserve"> </w:t>
-      </w:r>
-      <w:r>
-        <w:rPr>
-          <w:rStyle w:val="NormalTok"/>
-        </w:rPr>
-        <w:t xml:space="preserve"> </w:t>
-      </w:r>
-      <w:r>
-        <w:rPr>
-          <w:rStyle w:val="NormalTok"/>
-        </w:rPr>
-        <w:t xml:space="preserve"> </w:t>
-      </w:r>
-      <w:r>
-        <w:rPr>
-          <w:rStyle w:val="NormalTok"/>
-        </w:rPr>
-        <w:t xml:space="preserve"> </w:t>
-      </w:r>
-      <w:r>
-        <w:rPr>
-          <w:rStyle w:val="NormalTok"/>
-        </w:rPr>
-        <w:t xml:space="preserve"> </w:t>
-      </w:r>
-      <w:r>
-        <w:rPr>
-          <w:rStyle w:val="NormalTok"/>
-        </w:rPr>
-        <w:t xml:space="preserve"> </w:t>
-      </w:r>
-      <w:r>
-        <w:rPr>
-          <w:rStyle w:val="NormalTok"/>
-        </w:rPr>
-        <w:t xml:space="preserve"> </w:t>
-      </w:r>
-      <w:r>
-        <w:rPr>
-          <w:rStyle w:val="NormalTok"/>
-        </w:rPr>
-        <w:t xml:space="preserve"> </w:t>
-      </w:r>
-      <w:r>
-        <w:rPr>
-          <w:rStyle w:val="NormalTok"/>
-        </w:rPr>
-        <w:t xml:space="preserve"> </w:t>
-      </w:r>
-      <w:r>
-        <w:rPr>
-          <w:rStyle w:val="NormalTok"/>
-        </w:rPr>
-        <w:t xml:space="preserve"> </w:t>
-      </w:r>
-      <w:r>
-        <w:rPr>
-          <w:rStyle w:val="NormalTok"/>
-        </w:rPr>
-        <w:t xml:space="preserve"> </w:t>
-      </w:r>
-      <w:r>
-        <w:rPr>
-          <w:rStyle w:val="NormalTok"/>
-        </w:rPr>
-        <w:t xml:space="preserve"> </w:t>
-      </w:r>
-      <w:r>
-        <w:rPr>
-          <w:rStyle w:val="NormalTok"/>
-        </w:rPr>
-        <w:t xml:space="preserve"> </w:t>
-      </w:r>
-      <w:r>
-        <w:rPr>
-          <w:rStyle w:val="NormalTok"/>
-        </w:rPr>
-        <w:t xml:space="preserve"> </w:t>
-      </w:r>
-      <w:r>
-        <w:rPr>
-          <w:rStyle w:val="NormalTok"/>
-        </w:rPr>
-        <w:t xml:space="preserve"> </w:t>
-      </w:r>
-      <w:r>
-        <w:rPr>
-          <w:rStyle w:val="NormalTok"/>
-        </w:rPr>
-        <w:t xml:space="preserve"> </w:t>
-      </w:r>
-      <w:r>
-        <w:rPr>
-          <w:rStyle w:val="NormalTok"/>
-        </w:rPr>
-        <w:t xml:space="preserve"> </w:t>
-      </w:r>
-      <w:r>
-        <w:rPr>
-          <w:rStyle w:val="NormalTok"/>
-        </w:rPr>
-        <w:t xml:space="preserve"> </w:t>
-      </w:r>
-      <w:r>
-        <w:rPr>
-          <w:rStyle w:val="NormalTok"/>
-        </w:rPr>
-        <w:t xml:space="preserve"> </w:t>
-      </w:r>
-      <w:r>
-        <w:rPr>
-          <w:rStyle w:val="NormalTok"/>
-        </w:rPr>
-        <w:t xml:space="preserve"> </w:t>
-      </w:r>
-      <w:r>
-        <w:rPr>
-          <w:rStyle w:val="NormalTok"/>
-        </w:rPr>
-        <w:t xml:space="preserve"> </w:t>
-      </w:r>
-      <w:r>
-        <w:rPr>
-          <w:rStyle w:val="NormalTok"/>
-        </w:rPr>
-        <w:t xml:space="preserve"> </w:t>
-      </w:r>
-      <w:r>
-        <w:rPr>
-          <w:rStyle w:val="NormalTok"/>
-        </w:rPr>
-        <w:t xml:space="preserve"> </w:t>
-      </w:r>
-      <w:r>
-        <w:rPr>
-          <w:rStyle w:val="NormalTok"/>
-        </w:rPr>
-        <w:t xml:space="preserve"> </w:t>
-      </w:r>
-      <w:r>
-        <w:rPr>
-          <w:rStyle w:val="NormalTok"/>
-        </w:rPr>
-        <w:t xml:space="preserve"> </w:t>
-      </w:r>
-      <w:r>
-        <w:rPr>
-          <w:rStyle w:val="NormalTok"/>
-        </w:rPr>
-        <w:t xml:space="preserve"> </w:t>
-      </w:r>
-      <w:r>
-        <w:rPr>
-          <w:rStyle w:val="NormalTok"/>
-        </w:rPr>
-        <w:t xml:space="preserve"> </w:t>
-      </w:r>
-      <w:r>
-        <w:rPr>
-          <w:rStyle w:val="NormalTok"/>
-        </w:rPr>
-        <w:t xml:space="preserve"> </w:t>
-      </w:r>
-      <w:r>
-        <w:rPr>
-          <w:rStyle w:val="NormalTok"/>
-        </w:rPr>
-        <w:t xml:space="preserve"> </w:t>
-      </w:r>
-      <w:r>
-        <w:rPr>
-          <w:rStyle w:val="NormalTok"/>
-        </w:rPr>
-        <w:t xml:space="preserve"> </w:t>
-      </w:r>
-      <w:r>
-        <w:rPr>
-          <w:rStyle w:val="NormalTok"/>
-        </w:rPr>
-        <w:t xml:space="preserve"> </w:t>
-      </w:r>
-      <w:r>
-        <w:rPr>
-          <w:rStyle w:val="NormalTok"/>
-        </w:rPr>
-        <w:t xml:space="preserve"> </w:t>
-      </w:r>
-      <w:r>
-        <w:rPr>
-          <w:rStyle w:val="NormalTok"/>
-        </w:rPr>
-        <w:t xml:space="preserve"> </w:t>
-      </w:r>
-      <w:r>
-        <w:rPr>
-          <w:rStyle w:val="KeywordTok"/>
-        </w:rPr>
-        <w:t xml:space="preserve">names</w:t>
-      </w:r>
-      <w:r>
-        <w:rPr>
-          <w:rStyle w:val="NormalTok"/>
-        </w:rPr>
-        <w:t xml:space="preserve">(country_colors))]))</w:t>
-      </w:r>
-      <w:r>
-        <w:br w:type="textWrapping"/>
-      </w:r>
-      <w:r>
-        <w:br w:type="textWrapping"/>
-      </w:r>
-      <w:r>
-        <w:rPr>
-          <w:rStyle w:val="CommentTok"/>
-        </w:rPr>
-        <w:t xml:space="preserve"># bubble plot, focus just on Africa and Europe in 2007</w:t>
-      </w:r>
-      <w:r>
-        <w:br w:type="textWrapping"/>
-      </w:r>
-      <w:r>
-        <w:rPr>
-          <w:rStyle w:val="NormalTok"/>
-        </w:rPr>
-        <w:t xml:space="preserve">keepers &lt;-</w:t>
-      </w:r>
-      <w:r>
-        <w:rPr>
-          <w:rStyle w:val="StringTok"/>
-        </w:rPr>
-        <w:t xml:space="preserve"> </w:t>
-      </w:r>
-      <w:r>
-        <w:rPr>
-          <w:rStyle w:val="KeywordTok"/>
-        </w:rPr>
-        <w:t xml:space="preserve">with</w:t>
-      </w:r>
-      <w:r>
-        <w:rPr>
-          <w:rStyle w:val="NormalTok"/>
-        </w:rPr>
-        <w:t xml:space="preserve">(gap_with_colors,</w:t>
-      </w:r>
-      <w:r>
-        <w:br w:type="textWrapping"/>
-      </w:r>
-      <w:r>
-        <w:rPr>
-          <w:rStyle w:val="NormalTok"/>
-        </w:rPr>
-        <w:t xml:space="preserve"> </w:t>
-      </w:r>
-      <w:r>
-        <w:rPr>
-          <w:rStyle w:val="NormalTok"/>
-        </w:rPr>
-        <w:t xml:space="preserve"> </w:t>
-      </w:r>
-      <w:r>
-        <w:rPr>
-          <w:rStyle w:val="NormalTok"/>
-        </w:rPr>
-        <w:t xml:space="preserve"> </w:t>
-      </w:r>
-      <w:r>
-        <w:rPr>
-          <w:rStyle w:val="NormalTok"/>
-        </w:rPr>
-        <w:t xml:space="preserve"> </w:t>
-      </w:r>
-      <w:r>
-        <w:rPr>
-          <w:rStyle w:val="NormalTok"/>
-        </w:rPr>
-        <w:t xml:space="preserve"> </w:t>
-      </w:r>
-      <w:r>
-        <w:rPr>
-          <w:rStyle w:val="NormalTok"/>
-        </w:rPr>
-        <w:t xml:space="preserve"> </w:t>
-      </w:r>
-      <w:r>
-        <w:rPr>
-          <w:rStyle w:val="NormalTok"/>
-        </w:rPr>
-        <w:t xml:space="preserve"> </w:t>
-      </w:r>
-      <w:r>
-        <w:rPr>
-          <w:rStyle w:val="NormalTok"/>
-        </w:rPr>
-        <w:t xml:space="preserve"> </w:t>
-      </w:r>
-      <w:r>
-        <w:rPr>
-          <w:rStyle w:val="NormalTok"/>
-        </w:rPr>
-        <w:t xml:space="preserve"> </w:t>
-      </w:r>
-      <w:r>
-        <w:rPr>
-          <w:rStyle w:val="NormalTok"/>
-        </w:rPr>
-        <w:t xml:space="preserve"> </w:t>
-      </w:r>
-      <w:r>
-        <w:rPr>
-          <w:rStyle w:val="NormalTok"/>
-        </w:rPr>
-        <w:t xml:space="preserve"> </w:t>
-      </w:r>
-      <w:r>
-        <w:rPr>
-          <w:rStyle w:val="NormalTok"/>
-        </w:rPr>
-        <w:t xml:space="preserve"> </w:t>
-      </w:r>
-      <w:r>
-        <w:rPr>
-          <w:rStyle w:val="NormalTok"/>
-        </w:rPr>
-        <w:t xml:space="preserve"> </w:t>
-      </w:r>
-      <w:r>
-        <w:rPr>
-          <w:rStyle w:val="NormalTok"/>
-        </w:rPr>
-        <w:t xml:space="preserve"> </w:t>
-      </w:r>
-      <w:r>
-        <w:rPr>
-          <w:rStyle w:val="NormalTok"/>
-        </w:rPr>
-        <w:t xml:space="preserve"> </w:t>
-      </w:r>
-      <w:r>
-        <w:rPr>
-          <w:rStyle w:val="NormalTok"/>
-        </w:rPr>
-        <w:t xml:space="preserve"> </w:t>
-      </w:r>
-      <w:r>
-        <w:rPr>
-          <w:rStyle w:val="NormalTok"/>
-        </w:rPr>
-        <w:t xml:space="preserve">continent %in%</w:t>
-      </w:r>
-      <w:r>
-        <w:rPr>
-          <w:rStyle w:val="StringTok"/>
-        </w:rPr>
-        <w:t xml:space="preserve"> </w:t>
-      </w:r>
-      <w:r>
-        <w:rPr>
-          <w:rStyle w:val="KeywordTok"/>
-        </w:rPr>
-        <w:t xml:space="preserve">c</w:t>
+        <w:t xml:space="preserve">position_jitter</w:t>
       </w:r>
       <w:r>
         <w:rPr>
@@ -3460,9 +2630,21 @@
       </w:r>
       <w:r>
         <w:rPr>
-          <w:rStyle w:val="StringTok"/>
-        </w:rPr>
-        <w:t xml:space="preserve">"Africa"</w:t>
+          <w:rStyle w:val="DataTypeTok"/>
+        </w:rPr>
+        <w:t xml:space="preserve">width =</w:t>
+      </w:r>
+      <w:r>
+        <w:rPr>
+          <w:rStyle w:val="NormalTok"/>
+        </w:rPr>
+        <w:t xml:space="preserve"> </w:t>
+      </w:r>
+      <w:r>
+        <w:rPr>
+          <w:rStyle w:val="FloatTok"/>
+        </w:rPr>
+        <w:t xml:space="preserve">0.1</w:t>
       </w:r>
       <w:r>
         <w:rPr>
@@ -3472,31 +2654,13 @@
       </w:r>
       <w:r>
         <w:rPr>
-          <w:rStyle w:val="StringTok"/>
-        </w:rPr>
-        <w:t xml:space="preserve">"Europe"</w:t>
-      </w:r>
-      <w:r>
-        <w:rPr>
-          <w:rStyle w:val="NormalTok"/>
-        </w:rPr>
-        <w:t xml:space="preserve">) &amp;</w:t>
-      </w:r>
-      <w:r>
-        <w:rPr>
-          <w:rStyle w:val="StringTok"/>
-        </w:rPr>
-        <w:t xml:space="preserve"> </w:t>
-      </w:r>
-      <w:r>
-        <w:rPr>
-          <w:rStyle w:val="NormalTok"/>
-        </w:rPr>
-        <w:t xml:space="preserve">year ==</w:t>
-      </w:r>
-      <w:r>
-        <w:rPr>
-          <w:rStyle w:val="StringTok"/>
+          <w:rStyle w:val="DataTypeTok"/>
+        </w:rPr>
+        <w:t xml:space="preserve">height =</w:t>
+      </w:r>
+      <w:r>
+        <w:rPr>
+          <w:rStyle w:val="NormalTok"/>
         </w:rPr>
         <w:t xml:space="preserve"> </w:t>
       </w:r>
@@ -3504,259 +2668,49 @@
         <w:rPr>
           <w:rStyle w:val="DecValTok"/>
         </w:rPr>
-        <w:t xml:space="preserve">2007</w:t>
+        <w:t xml:space="preserve">0</w:t>
+      </w:r>
+      <w:r>
+        <w:rPr>
+          <w:rStyle w:val="NormalTok"/>
+        </w:rPr>
+        <w:t xml:space="preserve">), </w:t>
+      </w:r>
+      <w:r>
+        <w:rPr>
+          <w:rStyle w:val="DataTypeTok"/>
+        </w:rPr>
+        <w:t xml:space="preserve">alpha =</w:t>
+      </w:r>
+      <w:r>
+        <w:rPr>
+          <w:rStyle w:val="NormalTok"/>
+        </w:rPr>
+        <w:t xml:space="preserve"> </w:t>
+      </w:r>
+      <w:r>
+        <w:rPr>
+          <w:rStyle w:val="DecValTok"/>
+        </w:rPr>
+        <w:t xml:space="preserve">1</w:t>
+      </w:r>
+      <w:r>
+        <w:rPr>
+          <w:rStyle w:val="NormalTok"/>
+        </w:rPr>
+        <w:t xml:space="preserve">/</w:t>
+      </w:r>
+      <w:r>
+        <w:rPr>
+          <w:rStyle w:val="DecValTok"/>
+        </w:rPr>
+        <w:t xml:space="preserve">4</w:t>
       </w:r>
       <w:r>
         <w:rPr>
           <w:rStyle w:val="NormalTok"/>
         </w:rPr>
         <w:t xml:space="preserve">)</w:t>
-      </w:r>
-      <w:r>
-        <w:br w:type="textWrapping"/>
-      </w:r>
-      <w:r>
-        <w:rPr>
-          <w:rStyle w:val="KeywordTok"/>
-        </w:rPr>
-        <w:t xml:space="preserve">plot</w:t>
-      </w:r>
-      <w:r>
-        <w:rPr>
-          <w:rStyle w:val="NormalTok"/>
-        </w:rPr>
-        <w:t xml:space="preserve">(lifeExp ~</w:t>
-      </w:r>
-      <w:r>
-        <w:rPr>
-          <w:rStyle w:val="StringTok"/>
-        </w:rPr>
-        <w:t xml:space="preserve"> </w:t>
-      </w:r>
-      <w:r>
-        <w:rPr>
-          <w:rStyle w:val="NormalTok"/>
-        </w:rPr>
-        <w:t xml:space="preserve">gdpPercap, gap_with_colors,</w:t>
-      </w:r>
-      <w:r>
-        <w:br w:type="textWrapping"/>
-      </w:r>
-      <w:r>
-        <w:rPr>
-          <w:rStyle w:val="NormalTok"/>
-        </w:rPr>
-        <w:t xml:space="preserve"> </w:t>
-      </w:r>
-      <w:r>
-        <w:rPr>
-          <w:rStyle w:val="NormalTok"/>
-        </w:rPr>
-        <w:t xml:space="preserve"> </w:t>
-      </w:r>
-      <w:r>
-        <w:rPr>
-          <w:rStyle w:val="NormalTok"/>
-        </w:rPr>
-        <w:t xml:space="preserve"> </w:t>
-      </w:r>
-      <w:r>
-        <w:rPr>
-          <w:rStyle w:val="NormalTok"/>
-        </w:rPr>
-        <w:t xml:space="preserve"> </w:t>
-      </w:r>
-      <w:r>
-        <w:rPr>
-          <w:rStyle w:val="NormalTok"/>
-        </w:rPr>
-        <w:t xml:space="preserve"> </w:t>
-      </w:r>
-      <w:r>
-        <w:rPr>
-          <w:rStyle w:val="DataTypeTok"/>
-        </w:rPr>
-        <w:t xml:space="preserve">subset =</w:t>
-      </w:r>
-      <w:r>
-        <w:rPr>
-          <w:rStyle w:val="NormalTok"/>
-        </w:rPr>
-        <w:t xml:space="preserve"> </w:t>
-      </w:r>
-      <w:r>
-        <w:rPr>
-          <w:rStyle w:val="NormalTok"/>
-        </w:rPr>
-        <w:t xml:space="preserve">keepers, </w:t>
-      </w:r>
-      <w:r>
-        <w:rPr>
-          <w:rStyle w:val="DataTypeTok"/>
-        </w:rPr>
-        <w:t xml:space="preserve">log =</w:t>
-      </w:r>
-      <w:r>
-        <w:rPr>
-          <w:rStyle w:val="NormalTok"/>
-        </w:rPr>
-        <w:t xml:space="preserve"> </w:t>
-      </w:r>
-      <w:r>
-        <w:rPr>
-          <w:rStyle w:val="StringTok"/>
-        </w:rPr>
-        <w:t xml:space="preserve">"x"</w:t>
-      </w:r>
-      <w:r>
-        <w:rPr>
-          <w:rStyle w:val="NormalTok"/>
-        </w:rPr>
-        <w:t xml:space="preserve">, </w:t>
-      </w:r>
-      <w:r>
-        <w:rPr>
-          <w:rStyle w:val="DataTypeTok"/>
-        </w:rPr>
-        <w:t xml:space="preserve">pch =</w:t>
-      </w:r>
-      <w:r>
-        <w:rPr>
-          <w:rStyle w:val="NormalTok"/>
-        </w:rPr>
-        <w:t xml:space="preserve"> </w:t>
-      </w:r>
-      <w:r>
-        <w:rPr>
-          <w:rStyle w:val="DecValTok"/>
-        </w:rPr>
-        <w:t xml:space="preserve">21</w:t>
-      </w:r>
-      <w:r>
-        <w:rPr>
-          <w:rStyle w:val="NormalTok"/>
-        </w:rPr>
-        <w:t xml:space="preserve">,</w:t>
-      </w:r>
-      <w:r>
-        <w:br w:type="textWrapping"/>
-      </w:r>
-      <w:r>
-        <w:rPr>
-          <w:rStyle w:val="NormalTok"/>
-        </w:rPr>
-        <w:t xml:space="preserve"> </w:t>
-      </w:r>
-      <w:r>
-        <w:rPr>
-          <w:rStyle w:val="NormalTok"/>
-        </w:rPr>
-        <w:t xml:space="preserve"> </w:t>
-      </w:r>
-      <w:r>
-        <w:rPr>
-          <w:rStyle w:val="NormalTok"/>
-        </w:rPr>
-        <w:t xml:space="preserve"> </w:t>
-      </w:r>
-      <w:r>
-        <w:rPr>
-          <w:rStyle w:val="NormalTok"/>
-        </w:rPr>
-        <w:t xml:space="preserve"> </w:t>
-      </w:r>
-      <w:r>
-        <w:rPr>
-          <w:rStyle w:val="NormalTok"/>
-        </w:rPr>
-        <w:t xml:space="preserve"> </w:t>
-      </w:r>
-      <w:r>
-        <w:rPr>
-          <w:rStyle w:val="DataTypeTok"/>
-        </w:rPr>
-        <w:t xml:space="preserve">cex =</w:t>
-      </w:r>
-      <w:r>
-        <w:rPr>
-          <w:rStyle w:val="NormalTok"/>
-        </w:rPr>
-        <w:t xml:space="preserve"> </w:t>
-      </w:r>
-      <w:r>
-        <w:rPr>
-          <w:rStyle w:val="KeywordTok"/>
-        </w:rPr>
-        <w:t xml:space="preserve">sqrt</w:t>
-      </w:r>
-      <w:r>
-        <w:rPr>
-          <w:rStyle w:val="NormalTok"/>
-        </w:rPr>
-        <w:t xml:space="preserve">(gap_with_colors$pop[keepers]/pi)/</w:t>
-      </w:r>
-      <w:r>
-        <w:rPr>
-          <w:rStyle w:val="DecValTok"/>
-        </w:rPr>
-        <w:t xml:space="preserve">1500</w:t>
-      </w:r>
-      <w:r>
-        <w:rPr>
-          <w:rStyle w:val="NormalTok"/>
-        </w:rPr>
-        <w:t xml:space="preserve">,</w:t>
-      </w:r>
-      <w:r>
-        <w:br w:type="textWrapping"/>
-      </w:r>
-      <w:r>
-        <w:rPr>
-          <w:rStyle w:val="NormalTok"/>
-        </w:rPr>
-        <w:t xml:space="preserve"> </w:t>
-      </w:r>
-      <w:r>
-        <w:rPr>
-          <w:rStyle w:val="NormalTok"/>
-        </w:rPr>
-        <w:t xml:space="preserve"> </w:t>
-      </w:r>
-      <w:r>
-        <w:rPr>
-          <w:rStyle w:val="NormalTok"/>
-        </w:rPr>
-        <w:t xml:space="preserve"> </w:t>
-      </w:r>
-      <w:r>
-        <w:rPr>
-          <w:rStyle w:val="NormalTok"/>
-        </w:rPr>
-        <w:t xml:space="preserve"> </w:t>
-      </w:r>
-      <w:r>
-        <w:rPr>
-          <w:rStyle w:val="NormalTok"/>
-        </w:rPr>
-        <w:t xml:space="preserve"> </w:t>
-      </w:r>
-      <w:r>
-        <w:rPr>
-          <w:rStyle w:val="DataTypeTok"/>
-        </w:rPr>
-        <w:t xml:space="preserve">bg =</w:t>
-      </w:r>
-      <w:r>
-        <w:rPr>
-          <w:rStyle w:val="NormalTok"/>
-        </w:rPr>
-        <w:t xml:space="preserve"> </w:t>
-      </w:r>
-      <w:r>
-        <w:rPr>
-          <w:rStyle w:val="NormalTok"/>
-        </w:rPr>
-        <w:t xml:space="preserve">gap_with_colors$cc[keepers])</w:t>
       </w:r>
     </w:p>
     <w:p>
@@ -3773,13 +2727,13 @@
               <a:graphicData uri="http://schemas.openxmlformats.org/drawingml/2006/picture">
                 <pic:pic>
                   <pic:nvPicPr>
-                    <pic:cNvPr descr="GapminderMarkdown_files/figure-docx/unnamed-chunk-11-1.png" id="0" name="Picture"/>
+                    <pic:cNvPr descr="GapminderMarkdown_files/figure-docx/unnamed-chunk-10-1.png" id="0" name="Picture"/>
                     <pic:cNvPicPr>
                       <a:picLocks noChangeArrowheads="1" noChangeAspect="1"/>
                     </pic:cNvPicPr>
                   </pic:nvPicPr>
                   <pic:blipFill>
-                    <a:blip r:embed="rId39"/>
+                    <a:blip r:embed="rId38"/>
                     <a:stretch>
                       <a:fillRect/>
                     </a:stretch>
@@ -3810,13 +2764,10 @@
       <w:pPr>
         <w:pStyle w:val="Heading3"/>
       </w:pPr>
-      <w:bookmarkStart w:id="40" w:name="homework-01-exercise---task-4"/>
-      <w:bookmarkEnd w:id="40"/>
-      <w:r>
-        <w:rPr>
-          <w:b/>
-        </w:rPr>
-        <w:t xml:space="preserve">Homework 01 Exercise - Task 4</w:t>
+      <w:bookmarkStart w:id="39" w:name="selecting-a-data-subset-and-customizing-plot-colors"/>
+      <w:bookmarkEnd w:id="39"/>
+      <w:r>
+        <w:t xml:space="preserve">Selecting a Data subset and Customizing Plot Colors</w:t>
       </w:r>
     </w:p>
     <w:p>
@@ -3824,7 +2775,49 @@
         <w:pStyle w:val="FirstParagraph"/>
       </w:pPr>
       <w:r>
-        <w:t xml:space="preserve">Modify the code chunk above to make a bubble plot for 2 other continents: Americas and Asia for the year 1992.</w:t>
+        <w:t xml:space="preserve">For this next example, we will use the built-in "country_colors" dataset defined in the</w:t>
+      </w:r>
+      <w:r>
+        <w:t xml:space="preserve"> </w:t>
+      </w:r>
+      <w:r>
+        <w:rPr>
+          <w:rStyle w:val="VerbatimChar"/>
+        </w:rPr>
+        <w:t xml:space="preserve">gapminder</w:t>
+      </w:r>
+      <w:r>
+        <w:t xml:space="preserve"> </w:t>
+      </w:r>
+      <w:r>
+        <w:t xml:space="preserve">package to create an updated data frame (copy of the</w:t>
+      </w:r>
+      <w:r>
+        <w:t xml:space="preserve"> </w:t>
+      </w:r>
+      <w:r>
+        <w:rPr>
+          <w:rStyle w:val="VerbatimChar"/>
+        </w:rPr>
+        <w:t xml:space="preserve">gapminder</w:t>
+      </w:r>
+      <w:r>
+        <w:t xml:space="preserve"> </w:t>
+      </w:r>
+      <w:r>
+        <w:t xml:space="preserve">dataset) called</w:t>
+      </w:r>
+      <w:r>
+        <w:t xml:space="preserve"> </w:t>
+      </w:r>
+      <w:r>
+        <w:rPr>
+          <w:rStyle w:val="VerbatimChar"/>
+        </w:rPr>
+        <w:t xml:space="preserve">gap_with_colors</w:t>
+      </w:r>
+      <w:r>
+        <w:t xml:space="preserve">.</w:t>
       </w:r>
       <w:r>
         <w:t xml:space="preserve"> </w:t>
@@ -3833,7 +2826,93 @@
         <w:rPr>
           <w:i/>
         </w:rPr>
-        <w:t xml:space="preserve">Hint: modify the variables listed in the "keepers" line of code for the 2 countries and the year.</w:t>
+        <w:t xml:space="preserve">NOTE: To see the built-in datasets in the</w:t>
+      </w:r>
+      <w:r>
+        <w:rPr>
+          <w:i/>
+        </w:rPr>
+        <w:t xml:space="preserve"> </w:t>
+      </w:r>
+      <w:r>
+        <w:rPr>
+          <w:rStyle w:val="VerbatimChar"/>
+          <w:i/>
+        </w:rPr>
+        <w:t xml:space="preserve">gapminder</w:t>
+      </w:r>
+      <w:r>
+        <w:rPr>
+          <w:i/>
+        </w:rPr>
+        <w:t xml:space="preserve"> </w:t>
+      </w:r>
+      <w:r>
+        <w:rPr>
+          <w:i/>
+        </w:rPr>
+        <w:t xml:space="preserve">package, type</w:t>
+      </w:r>
+      <w:r>
+        <w:rPr>
+          <w:i/>
+        </w:rPr>
+        <w:t xml:space="preserve"> </w:t>
+      </w:r>
+      <w:r>
+        <w:rPr>
+          <w:rStyle w:val="VerbatimChar"/>
+          <w:i/>
+        </w:rPr>
+        <w:t xml:space="preserve">data(package = "gapminder")</w:t>
+      </w:r>
+      <w:r>
+        <w:rPr>
+          <w:i/>
+        </w:rPr>
+        <w:t xml:space="preserve"> </w:t>
+      </w:r>
+      <w:r>
+        <w:rPr>
+          <w:i/>
+        </w:rPr>
+        <w:t xml:space="preserve">in the console.</w:t>
+      </w:r>
+      <w:r>
+        <w:t xml:space="preserve"> </w:t>
+      </w:r>
+      <w:r>
+        <w:t xml:space="preserve">After setting up the custom colors, the next line of R code defines which continents we plan to "keep" in our plot. This defines an object called</w:t>
+      </w:r>
+      <w:r>
+        <w:t xml:space="preserve"> </w:t>
+      </w:r>
+      <w:r>
+        <w:rPr>
+          <w:rStyle w:val="VerbatimChar"/>
+        </w:rPr>
+        <w:t xml:space="preserve">keepers</w:t>
+      </w:r>
+      <w:r>
+        <w:t xml:space="preserve"> </w:t>
+      </w:r>
+      <w:r>
+        <w:t xml:space="preserve">below. In this case, we are "keeping" Africa and Europe and the year 2007. So, we are subsetting the dataset for 2 countries and 1 year. Then the</w:t>
+      </w:r>
+      <w:r>
+        <w:t xml:space="preserve"> </w:t>
+      </w:r>
+      <w:r>
+        <w:rPr>
+          <w:rStyle w:val="VerbatimChar"/>
+        </w:rPr>
+        <w:t xml:space="preserve">plot()</w:t>
+      </w:r>
+      <w:r>
+        <w:t xml:space="preserve"> </w:t>
+      </w:r>
+      <w:r>
+        <w:t xml:space="preserve">command creates the scatterplot of life expectancy by GDP per capita with a dot representing each county within 2 continents (Africa and Europe) for only 2007. The size of each dot is represents a 3rd variable "pop" for population size.</w:t>
       </w:r>
     </w:p>
     <w:p>
@@ -3844,7 +2923,7 @@
         <w:rPr>
           <w:rStyle w:val="CommentTok"/>
         </w:rPr>
-        <w:t xml:space="preserve">#for convenience, integrate the country colors into the data.frame</w:t>
+        <w:t xml:space="preserve"># for convenience, integrate the country colors into the data.frame</w:t>
       </w:r>
       <w:r>
         <w:br w:type="textWrapping"/>
@@ -4264,7 +3343,7 @@
         <w:rPr>
           <w:rStyle w:val="CommentTok"/>
         </w:rPr>
-        <w:t xml:space="preserve"># bubble plot, focus just on Americas and Asia in 1992</w:t>
+        <w:t xml:space="preserve"># bubble plot, focus just on Africa and Europe in 2007</w:t>
       </w:r>
       <w:r>
         <w:br w:type="textWrapping"/>
@@ -4420,7 +3499,7 @@
         <w:rPr>
           <w:rStyle w:val="StringTok"/>
         </w:rPr>
-        <w:t xml:space="preserve">"America"</w:t>
+        <w:t xml:space="preserve">"Africa"</w:t>
       </w:r>
       <w:r>
         <w:rPr>
@@ -4432,7 +3511,7 @@
         <w:rPr>
           <w:rStyle w:val="StringTok"/>
         </w:rPr>
-        <w:t xml:space="preserve">"Asia"</w:t>
+        <w:t xml:space="preserve">"Europe"</w:t>
       </w:r>
       <w:r>
         <w:rPr>
@@ -4462,7 +3541,7 @@
         <w:rPr>
           <w:rStyle w:val="DecValTok"/>
         </w:rPr>
-        <w:t xml:space="preserve">1992</w:t>
+        <w:t xml:space="preserve">2007</w:t>
       </w:r>
       <w:r>
         <w:rPr>
@@ -4731,13 +3810,13 @@
               <a:graphicData uri="http://schemas.openxmlformats.org/drawingml/2006/picture">
                 <pic:pic>
                   <pic:nvPicPr>
-                    <pic:cNvPr descr="GapminderMarkdown_files/figure-docx/unnamed-chunk-12-1.png" id="0" name="Picture"/>
+                    <pic:cNvPr descr="GapminderMarkdown_files/figure-docx/unnamed-chunk-11-1.png" id="0" name="Picture"/>
                     <pic:cNvPicPr>
                       <a:picLocks noChangeArrowheads="1" noChangeAspect="1"/>
                     </pic:cNvPicPr>
                   </pic:nvPicPr>
                   <pic:blipFill>
-                    <a:blip r:embed="rId41"/>
+                    <a:blip r:embed="rId40"/>
                     <a:stretch>
                       <a:fillRect/>
                     </a:stretch>
@@ -4768,8 +3847,966 @@
       <w:pPr>
         <w:pStyle w:val="Heading3"/>
       </w:pPr>
-      <w:bookmarkStart w:id="42" w:name="homework-01-exercise---task-5"/>
-      <w:bookmarkEnd w:id="42"/>
+      <w:bookmarkStart w:id="41" w:name="homework-01-exercise---task-4"/>
+      <w:bookmarkEnd w:id="41"/>
+      <w:r>
+        <w:rPr>
+          <w:b/>
+        </w:rPr>
+        <w:t xml:space="preserve">Homework 01 Exercise - Task 4</w:t>
+      </w:r>
+    </w:p>
+    <w:p>
+      <w:pPr>
+        <w:pStyle w:val="FirstParagraph"/>
+      </w:pPr>
+      <w:r>
+        <w:t xml:space="preserve">Modify the code chunk above to make a bubble plot for 2 other continents: Americas and Asia for the year 1992.</w:t>
+      </w:r>
+      <w:r>
+        <w:t xml:space="preserve"> </w:t>
+      </w:r>
+      <w:r>
+        <w:rPr>
+          <w:i/>
+        </w:rPr>
+        <w:t xml:space="preserve">Hint: modify the variables listed in the "keepers" line of code for the 2 countries and the year.</w:t>
+      </w:r>
+    </w:p>
+    <w:p>
+      <w:pPr>
+        <w:pStyle w:val="SourceCode"/>
+      </w:pPr>
+      <w:r>
+        <w:rPr>
+          <w:rStyle w:val="CommentTok"/>
+        </w:rPr>
+        <w:t xml:space="preserve">#for convenience, integrate the country colors into the data.frame</w:t>
+      </w:r>
+      <w:r>
+        <w:br w:type="textWrapping"/>
+      </w:r>
+      <w:r>
+        <w:rPr>
+          <w:rStyle w:val="NormalTok"/>
+        </w:rPr>
+        <w:t xml:space="preserve">gap_with_colors &lt;-</w:t>
+      </w:r>
+      <w:r>
+        <w:br w:type="textWrapping"/>
+      </w:r>
+      <w:r>
+        <w:rPr>
+          <w:rStyle w:val="StringTok"/>
+        </w:rPr>
+        <w:t xml:space="preserve">  </w:t>
+      </w:r>
+      <w:r>
+        <w:rPr>
+          <w:rStyle w:val="KeywordTok"/>
+        </w:rPr>
+        <w:t xml:space="preserve">data.frame</w:t>
+      </w:r>
+      <w:r>
+        <w:rPr>
+          <w:rStyle w:val="NormalTok"/>
+        </w:rPr>
+        <w:t xml:space="preserve">(gapminder,</w:t>
+      </w:r>
+      <w:r>
+        <w:br w:type="textWrapping"/>
+      </w:r>
+      <w:r>
+        <w:rPr>
+          <w:rStyle w:val="NormalTok"/>
+        </w:rPr>
+        <w:t xml:space="preserve"> </w:t>
+      </w:r>
+      <w:r>
+        <w:rPr>
+          <w:rStyle w:val="NormalTok"/>
+        </w:rPr>
+        <w:t xml:space="preserve"> </w:t>
+      </w:r>
+      <w:r>
+        <w:rPr>
+          <w:rStyle w:val="NormalTok"/>
+        </w:rPr>
+        <w:t xml:space="preserve"> </w:t>
+      </w:r>
+      <w:r>
+        <w:rPr>
+          <w:rStyle w:val="NormalTok"/>
+        </w:rPr>
+        <w:t xml:space="preserve"> </w:t>
+      </w:r>
+      <w:r>
+        <w:rPr>
+          <w:rStyle w:val="NormalTok"/>
+        </w:rPr>
+        <w:t xml:space="preserve"> </w:t>
+      </w:r>
+      <w:r>
+        <w:rPr>
+          <w:rStyle w:val="NormalTok"/>
+        </w:rPr>
+        <w:t xml:space="preserve"> </w:t>
+      </w:r>
+      <w:r>
+        <w:rPr>
+          <w:rStyle w:val="NormalTok"/>
+        </w:rPr>
+        <w:t xml:space="preserve"> </w:t>
+      </w:r>
+      <w:r>
+        <w:rPr>
+          <w:rStyle w:val="NormalTok"/>
+        </w:rPr>
+        <w:t xml:space="preserve"> </w:t>
+      </w:r>
+      <w:r>
+        <w:rPr>
+          <w:rStyle w:val="NormalTok"/>
+        </w:rPr>
+        <w:t xml:space="preserve"> </w:t>
+      </w:r>
+      <w:r>
+        <w:rPr>
+          <w:rStyle w:val="NormalTok"/>
+        </w:rPr>
+        <w:t xml:space="preserve"> </w:t>
+      </w:r>
+      <w:r>
+        <w:rPr>
+          <w:rStyle w:val="NormalTok"/>
+        </w:rPr>
+        <w:t xml:space="preserve"> </w:t>
+      </w:r>
+      <w:r>
+        <w:rPr>
+          <w:rStyle w:val="NormalTok"/>
+        </w:rPr>
+        <w:t xml:space="preserve"> </w:t>
+      </w:r>
+      <w:r>
+        <w:rPr>
+          <w:rStyle w:val="NormalTok"/>
+        </w:rPr>
+        <w:t xml:space="preserve"> </w:t>
+      </w:r>
+      <w:r>
+        <w:rPr>
+          <w:rStyle w:val="DataTypeTok"/>
+        </w:rPr>
+        <w:t xml:space="preserve">cc =</w:t>
+      </w:r>
+      <w:r>
+        <w:rPr>
+          <w:rStyle w:val="NormalTok"/>
+        </w:rPr>
+        <w:t xml:space="preserve"> </w:t>
+      </w:r>
+      <w:r>
+        <w:rPr>
+          <w:rStyle w:val="KeywordTok"/>
+        </w:rPr>
+        <w:t xml:space="preserve">I</w:t>
+      </w:r>
+      <w:r>
+        <w:rPr>
+          <w:rStyle w:val="NormalTok"/>
+        </w:rPr>
+        <w:t xml:space="preserve">(country_colors[</w:t>
+      </w:r>
+      <w:r>
+        <w:rPr>
+          <w:rStyle w:val="KeywordTok"/>
+        </w:rPr>
+        <w:t xml:space="preserve">match</w:t>
+      </w:r>
+      <w:r>
+        <w:rPr>
+          <w:rStyle w:val="NormalTok"/>
+        </w:rPr>
+        <w:t xml:space="preserve">(gapminder$country,</w:t>
+      </w:r>
+      <w:r>
+        <w:br w:type="textWrapping"/>
+      </w:r>
+      <w:r>
+        <w:rPr>
+          <w:rStyle w:val="NormalTok"/>
+        </w:rPr>
+        <w:t xml:space="preserve"> </w:t>
+      </w:r>
+      <w:r>
+        <w:rPr>
+          <w:rStyle w:val="NormalTok"/>
+        </w:rPr>
+        <w:t xml:space="preserve"> </w:t>
+      </w:r>
+      <w:r>
+        <w:rPr>
+          <w:rStyle w:val="NormalTok"/>
+        </w:rPr>
+        <w:t xml:space="preserve"> </w:t>
+      </w:r>
+      <w:r>
+        <w:rPr>
+          <w:rStyle w:val="NormalTok"/>
+        </w:rPr>
+        <w:t xml:space="preserve"> </w:t>
+      </w:r>
+      <w:r>
+        <w:rPr>
+          <w:rStyle w:val="NormalTok"/>
+        </w:rPr>
+        <w:t xml:space="preserve"> </w:t>
+      </w:r>
+      <w:r>
+        <w:rPr>
+          <w:rStyle w:val="NormalTok"/>
+        </w:rPr>
+        <w:t xml:space="preserve"> </w:t>
+      </w:r>
+      <w:r>
+        <w:rPr>
+          <w:rStyle w:val="NormalTok"/>
+        </w:rPr>
+        <w:t xml:space="preserve"> </w:t>
+      </w:r>
+      <w:r>
+        <w:rPr>
+          <w:rStyle w:val="NormalTok"/>
+        </w:rPr>
+        <w:t xml:space="preserve"> </w:t>
+      </w:r>
+      <w:r>
+        <w:rPr>
+          <w:rStyle w:val="NormalTok"/>
+        </w:rPr>
+        <w:t xml:space="preserve"> </w:t>
+      </w:r>
+      <w:r>
+        <w:rPr>
+          <w:rStyle w:val="NormalTok"/>
+        </w:rPr>
+        <w:t xml:space="preserve"> </w:t>
+      </w:r>
+      <w:r>
+        <w:rPr>
+          <w:rStyle w:val="NormalTok"/>
+        </w:rPr>
+        <w:t xml:space="preserve"> </w:t>
+      </w:r>
+      <w:r>
+        <w:rPr>
+          <w:rStyle w:val="NormalTok"/>
+        </w:rPr>
+        <w:t xml:space="preserve"> </w:t>
+      </w:r>
+      <w:r>
+        <w:rPr>
+          <w:rStyle w:val="NormalTok"/>
+        </w:rPr>
+        <w:t xml:space="preserve"> </w:t>
+      </w:r>
+      <w:r>
+        <w:rPr>
+          <w:rStyle w:val="NormalTok"/>
+        </w:rPr>
+        <w:t xml:space="preserve"> </w:t>
+      </w:r>
+      <w:r>
+        <w:rPr>
+          <w:rStyle w:val="NormalTok"/>
+        </w:rPr>
+        <w:t xml:space="preserve"> </w:t>
+      </w:r>
+      <w:r>
+        <w:rPr>
+          <w:rStyle w:val="NormalTok"/>
+        </w:rPr>
+        <w:t xml:space="preserve"> </w:t>
+      </w:r>
+      <w:r>
+        <w:rPr>
+          <w:rStyle w:val="NormalTok"/>
+        </w:rPr>
+        <w:t xml:space="preserve"> </w:t>
+      </w:r>
+      <w:r>
+        <w:rPr>
+          <w:rStyle w:val="NormalTok"/>
+        </w:rPr>
+        <w:t xml:space="preserve"> </w:t>
+      </w:r>
+      <w:r>
+        <w:rPr>
+          <w:rStyle w:val="NormalTok"/>
+        </w:rPr>
+        <w:t xml:space="preserve"> </w:t>
+      </w:r>
+      <w:r>
+        <w:rPr>
+          <w:rStyle w:val="NormalTok"/>
+        </w:rPr>
+        <w:t xml:space="preserve"> </w:t>
+      </w:r>
+      <w:r>
+        <w:rPr>
+          <w:rStyle w:val="NormalTok"/>
+        </w:rPr>
+        <w:t xml:space="preserve"> </w:t>
+      </w:r>
+      <w:r>
+        <w:rPr>
+          <w:rStyle w:val="NormalTok"/>
+        </w:rPr>
+        <w:t xml:space="preserve"> </w:t>
+      </w:r>
+      <w:r>
+        <w:rPr>
+          <w:rStyle w:val="NormalTok"/>
+        </w:rPr>
+        <w:t xml:space="preserve"> </w:t>
+      </w:r>
+      <w:r>
+        <w:rPr>
+          <w:rStyle w:val="NormalTok"/>
+        </w:rPr>
+        <w:t xml:space="preserve"> </w:t>
+      </w:r>
+      <w:r>
+        <w:rPr>
+          <w:rStyle w:val="NormalTok"/>
+        </w:rPr>
+        <w:t xml:space="preserve"> </w:t>
+      </w:r>
+      <w:r>
+        <w:rPr>
+          <w:rStyle w:val="NormalTok"/>
+        </w:rPr>
+        <w:t xml:space="preserve"> </w:t>
+      </w:r>
+      <w:r>
+        <w:rPr>
+          <w:rStyle w:val="NormalTok"/>
+        </w:rPr>
+        <w:t xml:space="preserve"> </w:t>
+      </w:r>
+      <w:r>
+        <w:rPr>
+          <w:rStyle w:val="NormalTok"/>
+        </w:rPr>
+        <w:t xml:space="preserve"> </w:t>
+      </w:r>
+      <w:r>
+        <w:rPr>
+          <w:rStyle w:val="NormalTok"/>
+        </w:rPr>
+        <w:t xml:space="preserve"> </w:t>
+      </w:r>
+      <w:r>
+        <w:rPr>
+          <w:rStyle w:val="NormalTok"/>
+        </w:rPr>
+        <w:t xml:space="preserve"> </w:t>
+      </w:r>
+      <w:r>
+        <w:rPr>
+          <w:rStyle w:val="NormalTok"/>
+        </w:rPr>
+        <w:t xml:space="preserve"> </w:t>
+      </w:r>
+      <w:r>
+        <w:rPr>
+          <w:rStyle w:val="NormalTok"/>
+        </w:rPr>
+        <w:t xml:space="preserve"> </w:t>
+      </w:r>
+      <w:r>
+        <w:rPr>
+          <w:rStyle w:val="NormalTok"/>
+        </w:rPr>
+        <w:t xml:space="preserve"> </w:t>
+      </w:r>
+      <w:r>
+        <w:rPr>
+          <w:rStyle w:val="NormalTok"/>
+        </w:rPr>
+        <w:t xml:space="preserve"> </w:t>
+      </w:r>
+      <w:r>
+        <w:rPr>
+          <w:rStyle w:val="NormalTok"/>
+        </w:rPr>
+        <w:t xml:space="preserve"> </w:t>
+      </w:r>
+      <w:r>
+        <w:rPr>
+          <w:rStyle w:val="NormalTok"/>
+        </w:rPr>
+        <w:t xml:space="preserve"> </w:t>
+      </w:r>
+      <w:r>
+        <w:rPr>
+          <w:rStyle w:val="NormalTok"/>
+        </w:rPr>
+        <w:t xml:space="preserve"> </w:t>
+      </w:r>
+      <w:r>
+        <w:rPr>
+          <w:rStyle w:val="NormalTok"/>
+        </w:rPr>
+        <w:t xml:space="preserve"> </w:t>
+      </w:r>
+      <w:r>
+        <w:rPr>
+          <w:rStyle w:val="NormalTok"/>
+        </w:rPr>
+        <w:t xml:space="preserve"> </w:t>
+      </w:r>
+      <w:r>
+        <w:rPr>
+          <w:rStyle w:val="NormalTok"/>
+        </w:rPr>
+        <w:t xml:space="preserve"> </w:t>
+      </w:r>
+      <w:r>
+        <w:rPr>
+          <w:rStyle w:val="NormalTok"/>
+        </w:rPr>
+        <w:t xml:space="preserve"> </w:t>
+      </w:r>
+      <w:r>
+        <w:rPr>
+          <w:rStyle w:val="KeywordTok"/>
+        </w:rPr>
+        <w:t xml:space="preserve">names</w:t>
+      </w:r>
+      <w:r>
+        <w:rPr>
+          <w:rStyle w:val="NormalTok"/>
+        </w:rPr>
+        <w:t xml:space="preserve">(country_colors))]))</w:t>
+      </w:r>
+      <w:r>
+        <w:br w:type="textWrapping"/>
+      </w:r>
+      <w:r>
+        <w:br w:type="textWrapping"/>
+      </w:r>
+      <w:r>
+        <w:rPr>
+          <w:rStyle w:val="CommentTok"/>
+        </w:rPr>
+        <w:t xml:space="preserve"># bubble plot, focus just on Americas and Asia in 1992</w:t>
+      </w:r>
+      <w:r>
+        <w:br w:type="textWrapping"/>
+      </w:r>
+      <w:r>
+        <w:rPr>
+          <w:rStyle w:val="NormalTok"/>
+        </w:rPr>
+        <w:t xml:space="preserve">keepers &lt;-</w:t>
+      </w:r>
+      <w:r>
+        <w:rPr>
+          <w:rStyle w:val="StringTok"/>
+        </w:rPr>
+        <w:t xml:space="preserve"> </w:t>
+      </w:r>
+      <w:r>
+        <w:rPr>
+          <w:rStyle w:val="KeywordTok"/>
+        </w:rPr>
+        <w:t xml:space="preserve">with</w:t>
+      </w:r>
+      <w:r>
+        <w:rPr>
+          <w:rStyle w:val="NormalTok"/>
+        </w:rPr>
+        <w:t xml:space="preserve">(gap_with_colors,</w:t>
+      </w:r>
+      <w:r>
+        <w:br w:type="textWrapping"/>
+      </w:r>
+      <w:r>
+        <w:rPr>
+          <w:rStyle w:val="NormalTok"/>
+        </w:rPr>
+        <w:t xml:space="preserve"> </w:t>
+      </w:r>
+      <w:r>
+        <w:rPr>
+          <w:rStyle w:val="NormalTok"/>
+        </w:rPr>
+        <w:t xml:space="preserve"> </w:t>
+      </w:r>
+      <w:r>
+        <w:rPr>
+          <w:rStyle w:val="NormalTok"/>
+        </w:rPr>
+        <w:t xml:space="preserve"> </w:t>
+      </w:r>
+      <w:r>
+        <w:rPr>
+          <w:rStyle w:val="NormalTok"/>
+        </w:rPr>
+        <w:t xml:space="preserve"> </w:t>
+      </w:r>
+      <w:r>
+        <w:rPr>
+          <w:rStyle w:val="NormalTok"/>
+        </w:rPr>
+        <w:t xml:space="preserve"> </w:t>
+      </w:r>
+      <w:r>
+        <w:rPr>
+          <w:rStyle w:val="NormalTok"/>
+        </w:rPr>
+        <w:t xml:space="preserve"> </w:t>
+      </w:r>
+      <w:r>
+        <w:rPr>
+          <w:rStyle w:val="NormalTok"/>
+        </w:rPr>
+        <w:t xml:space="preserve"> </w:t>
+      </w:r>
+      <w:r>
+        <w:rPr>
+          <w:rStyle w:val="NormalTok"/>
+        </w:rPr>
+        <w:t xml:space="preserve"> </w:t>
+      </w:r>
+      <w:r>
+        <w:rPr>
+          <w:rStyle w:val="NormalTok"/>
+        </w:rPr>
+        <w:t xml:space="preserve"> </w:t>
+      </w:r>
+      <w:r>
+        <w:rPr>
+          <w:rStyle w:val="NormalTok"/>
+        </w:rPr>
+        <w:t xml:space="preserve"> </w:t>
+      </w:r>
+      <w:r>
+        <w:rPr>
+          <w:rStyle w:val="NormalTok"/>
+        </w:rPr>
+        <w:t xml:space="preserve"> </w:t>
+      </w:r>
+      <w:r>
+        <w:rPr>
+          <w:rStyle w:val="NormalTok"/>
+        </w:rPr>
+        <w:t xml:space="preserve"> </w:t>
+      </w:r>
+      <w:r>
+        <w:rPr>
+          <w:rStyle w:val="NormalTok"/>
+        </w:rPr>
+        <w:t xml:space="preserve"> </w:t>
+      </w:r>
+      <w:r>
+        <w:rPr>
+          <w:rStyle w:val="NormalTok"/>
+        </w:rPr>
+        <w:t xml:space="preserve"> </w:t>
+      </w:r>
+      <w:r>
+        <w:rPr>
+          <w:rStyle w:val="NormalTok"/>
+        </w:rPr>
+        <w:t xml:space="preserve"> </w:t>
+      </w:r>
+      <w:r>
+        <w:rPr>
+          <w:rStyle w:val="NormalTok"/>
+        </w:rPr>
+        <w:t xml:space="preserve"> </w:t>
+      </w:r>
+      <w:r>
+        <w:rPr>
+          <w:rStyle w:val="NormalTok"/>
+        </w:rPr>
+        <w:t xml:space="preserve">continent %in%</w:t>
+      </w:r>
+      <w:r>
+        <w:rPr>
+          <w:rStyle w:val="StringTok"/>
+        </w:rPr>
+        <w:t xml:space="preserve"> </w:t>
+      </w:r>
+      <w:r>
+        <w:rPr>
+          <w:rStyle w:val="KeywordTok"/>
+        </w:rPr>
+        <w:t xml:space="preserve">c</w:t>
+      </w:r>
+      <w:r>
+        <w:rPr>
+          <w:rStyle w:val="NormalTok"/>
+        </w:rPr>
+        <w:t xml:space="preserve">(</w:t>
+      </w:r>
+      <w:r>
+        <w:rPr>
+          <w:rStyle w:val="StringTok"/>
+        </w:rPr>
+        <w:t xml:space="preserve">"America"</w:t>
+      </w:r>
+      <w:r>
+        <w:rPr>
+          <w:rStyle w:val="NormalTok"/>
+        </w:rPr>
+        <w:t xml:space="preserve">, </w:t>
+      </w:r>
+      <w:r>
+        <w:rPr>
+          <w:rStyle w:val="StringTok"/>
+        </w:rPr>
+        <w:t xml:space="preserve">"Asia"</w:t>
+      </w:r>
+      <w:r>
+        <w:rPr>
+          <w:rStyle w:val="NormalTok"/>
+        </w:rPr>
+        <w:t xml:space="preserve">) &amp;</w:t>
+      </w:r>
+      <w:r>
+        <w:rPr>
+          <w:rStyle w:val="StringTok"/>
+        </w:rPr>
+        <w:t xml:space="preserve"> </w:t>
+      </w:r>
+      <w:r>
+        <w:rPr>
+          <w:rStyle w:val="NormalTok"/>
+        </w:rPr>
+        <w:t xml:space="preserve">year ==</w:t>
+      </w:r>
+      <w:r>
+        <w:rPr>
+          <w:rStyle w:val="StringTok"/>
+        </w:rPr>
+        <w:t xml:space="preserve"> </w:t>
+      </w:r>
+      <w:r>
+        <w:rPr>
+          <w:rStyle w:val="DecValTok"/>
+        </w:rPr>
+        <w:t xml:space="preserve">1992</w:t>
+      </w:r>
+      <w:r>
+        <w:rPr>
+          <w:rStyle w:val="NormalTok"/>
+        </w:rPr>
+        <w:t xml:space="preserve">)</w:t>
+      </w:r>
+      <w:r>
+        <w:br w:type="textWrapping"/>
+      </w:r>
+      <w:r>
+        <w:rPr>
+          <w:rStyle w:val="KeywordTok"/>
+        </w:rPr>
+        <w:t xml:space="preserve">plot</w:t>
+      </w:r>
+      <w:r>
+        <w:rPr>
+          <w:rStyle w:val="NormalTok"/>
+        </w:rPr>
+        <w:t xml:space="preserve">(lifeExp ~</w:t>
+      </w:r>
+      <w:r>
+        <w:rPr>
+          <w:rStyle w:val="StringTok"/>
+        </w:rPr>
+        <w:t xml:space="preserve"> </w:t>
+      </w:r>
+      <w:r>
+        <w:rPr>
+          <w:rStyle w:val="NormalTok"/>
+        </w:rPr>
+        <w:t xml:space="preserve">gdpPercap, gap_with_colors,</w:t>
+      </w:r>
+      <w:r>
+        <w:br w:type="textWrapping"/>
+      </w:r>
+      <w:r>
+        <w:rPr>
+          <w:rStyle w:val="NormalTok"/>
+        </w:rPr>
+        <w:t xml:space="preserve"> </w:t>
+      </w:r>
+      <w:r>
+        <w:rPr>
+          <w:rStyle w:val="NormalTok"/>
+        </w:rPr>
+        <w:t xml:space="preserve"> </w:t>
+      </w:r>
+      <w:r>
+        <w:rPr>
+          <w:rStyle w:val="NormalTok"/>
+        </w:rPr>
+        <w:t xml:space="preserve"> </w:t>
+      </w:r>
+      <w:r>
+        <w:rPr>
+          <w:rStyle w:val="NormalTok"/>
+        </w:rPr>
+        <w:t xml:space="preserve"> </w:t>
+      </w:r>
+      <w:r>
+        <w:rPr>
+          <w:rStyle w:val="NormalTok"/>
+        </w:rPr>
+        <w:t xml:space="preserve"> </w:t>
+      </w:r>
+      <w:r>
+        <w:rPr>
+          <w:rStyle w:val="DataTypeTok"/>
+        </w:rPr>
+        <w:t xml:space="preserve">subset =</w:t>
+      </w:r>
+      <w:r>
+        <w:rPr>
+          <w:rStyle w:val="NormalTok"/>
+        </w:rPr>
+        <w:t xml:space="preserve"> </w:t>
+      </w:r>
+      <w:r>
+        <w:rPr>
+          <w:rStyle w:val="NormalTok"/>
+        </w:rPr>
+        <w:t xml:space="preserve">keepers, </w:t>
+      </w:r>
+      <w:r>
+        <w:rPr>
+          <w:rStyle w:val="DataTypeTok"/>
+        </w:rPr>
+        <w:t xml:space="preserve">log =</w:t>
+      </w:r>
+      <w:r>
+        <w:rPr>
+          <w:rStyle w:val="NormalTok"/>
+        </w:rPr>
+        <w:t xml:space="preserve"> </w:t>
+      </w:r>
+      <w:r>
+        <w:rPr>
+          <w:rStyle w:val="StringTok"/>
+        </w:rPr>
+        <w:t xml:space="preserve">"x"</w:t>
+      </w:r>
+      <w:r>
+        <w:rPr>
+          <w:rStyle w:val="NormalTok"/>
+        </w:rPr>
+        <w:t xml:space="preserve">, </w:t>
+      </w:r>
+      <w:r>
+        <w:rPr>
+          <w:rStyle w:val="DataTypeTok"/>
+        </w:rPr>
+        <w:t xml:space="preserve">pch =</w:t>
+      </w:r>
+      <w:r>
+        <w:rPr>
+          <w:rStyle w:val="NormalTok"/>
+        </w:rPr>
+        <w:t xml:space="preserve"> </w:t>
+      </w:r>
+      <w:r>
+        <w:rPr>
+          <w:rStyle w:val="DecValTok"/>
+        </w:rPr>
+        <w:t xml:space="preserve">21</w:t>
+      </w:r>
+      <w:r>
+        <w:rPr>
+          <w:rStyle w:val="NormalTok"/>
+        </w:rPr>
+        <w:t xml:space="preserve">,</w:t>
+      </w:r>
+      <w:r>
+        <w:br w:type="textWrapping"/>
+      </w:r>
+      <w:r>
+        <w:rPr>
+          <w:rStyle w:val="NormalTok"/>
+        </w:rPr>
+        <w:t xml:space="preserve"> </w:t>
+      </w:r>
+      <w:r>
+        <w:rPr>
+          <w:rStyle w:val="NormalTok"/>
+        </w:rPr>
+        <w:t xml:space="preserve"> </w:t>
+      </w:r>
+      <w:r>
+        <w:rPr>
+          <w:rStyle w:val="NormalTok"/>
+        </w:rPr>
+        <w:t xml:space="preserve"> </w:t>
+      </w:r>
+      <w:r>
+        <w:rPr>
+          <w:rStyle w:val="NormalTok"/>
+        </w:rPr>
+        <w:t xml:space="preserve"> </w:t>
+      </w:r>
+      <w:r>
+        <w:rPr>
+          <w:rStyle w:val="NormalTok"/>
+        </w:rPr>
+        <w:t xml:space="preserve"> </w:t>
+      </w:r>
+      <w:r>
+        <w:rPr>
+          <w:rStyle w:val="DataTypeTok"/>
+        </w:rPr>
+        <w:t xml:space="preserve">cex =</w:t>
+      </w:r>
+      <w:r>
+        <w:rPr>
+          <w:rStyle w:val="NormalTok"/>
+        </w:rPr>
+        <w:t xml:space="preserve"> </w:t>
+      </w:r>
+      <w:r>
+        <w:rPr>
+          <w:rStyle w:val="KeywordTok"/>
+        </w:rPr>
+        <w:t xml:space="preserve">sqrt</w:t>
+      </w:r>
+      <w:r>
+        <w:rPr>
+          <w:rStyle w:val="NormalTok"/>
+        </w:rPr>
+        <w:t xml:space="preserve">(gap_with_colors$pop[keepers]/pi)/</w:t>
+      </w:r>
+      <w:r>
+        <w:rPr>
+          <w:rStyle w:val="DecValTok"/>
+        </w:rPr>
+        <w:t xml:space="preserve">1500</w:t>
+      </w:r>
+      <w:r>
+        <w:rPr>
+          <w:rStyle w:val="NormalTok"/>
+        </w:rPr>
+        <w:t xml:space="preserve">,</w:t>
+      </w:r>
+      <w:r>
+        <w:br w:type="textWrapping"/>
+      </w:r>
+      <w:r>
+        <w:rPr>
+          <w:rStyle w:val="NormalTok"/>
+        </w:rPr>
+        <w:t xml:space="preserve"> </w:t>
+      </w:r>
+      <w:r>
+        <w:rPr>
+          <w:rStyle w:val="NormalTok"/>
+        </w:rPr>
+        <w:t xml:space="preserve"> </w:t>
+      </w:r>
+      <w:r>
+        <w:rPr>
+          <w:rStyle w:val="NormalTok"/>
+        </w:rPr>
+        <w:t xml:space="preserve"> </w:t>
+      </w:r>
+      <w:r>
+        <w:rPr>
+          <w:rStyle w:val="NormalTok"/>
+        </w:rPr>
+        <w:t xml:space="preserve"> </w:t>
+      </w:r>
+      <w:r>
+        <w:rPr>
+          <w:rStyle w:val="NormalTok"/>
+        </w:rPr>
+        <w:t xml:space="preserve"> </w:t>
+      </w:r>
+      <w:r>
+        <w:rPr>
+          <w:rStyle w:val="DataTypeTok"/>
+        </w:rPr>
+        <w:t xml:space="preserve">bg =</w:t>
+      </w:r>
+      <w:r>
+        <w:rPr>
+          <w:rStyle w:val="NormalTok"/>
+        </w:rPr>
+        <w:t xml:space="preserve"> </w:t>
+      </w:r>
+      <w:r>
+        <w:rPr>
+          <w:rStyle w:val="NormalTok"/>
+        </w:rPr>
+        <w:t xml:space="preserve">gap_with_colors$cc[keepers])</w:t>
+      </w:r>
+    </w:p>
+    <w:p>
+      <w:pPr>
+        <w:pStyle w:val="FirstParagraph"/>
+      </w:pPr>
+      <w:r>
+        <w:drawing>
+          <wp:inline>
+            <wp:extent cx="5334000" cy="4267200"/>
+            <wp:effectExtent b="0" l="0" r="0" t="0"/>
+            <wp:docPr descr="" id="1" name="Picture"/>
+            <a:graphic>
+              <a:graphicData uri="http://schemas.openxmlformats.org/drawingml/2006/picture">
+                <pic:pic>
+                  <pic:nvPicPr>
+                    <pic:cNvPr descr="GapminderMarkdown_files/figure-docx/unnamed-chunk-12-1.png" id="0" name="Picture"/>
+                    <pic:cNvPicPr>
+                      <a:picLocks noChangeArrowheads="1" noChangeAspect="1"/>
+                    </pic:cNvPicPr>
+                  </pic:nvPicPr>
+                  <pic:blipFill>
+                    <a:blip r:embed="rId42"/>
+                    <a:stretch>
+                      <a:fillRect/>
+                    </a:stretch>
+                  </pic:blipFill>
+                  <pic:spPr bwMode="auto">
+                    <a:xfrm>
+                      <a:off x="0" y="0"/>
+                      <a:ext cx="5334000" cy="4267200"/>
+                    </a:xfrm>
+                    <a:prstGeom prst="rect">
+                      <a:avLst/>
+                    </a:prstGeom>
+                    <a:noFill/>
+                    <a:ln w="9525">
+                      <a:noFill/>
+                      <a:headEnd/>
+                      <a:tailEnd/>
+                    </a:ln>
+                  </pic:spPr>
+                </pic:pic>
+              </a:graphicData>
+            </a:graphic>
+          </wp:inline>
+        </w:drawing>
+      </w:r>
+    </w:p>
+    <w:p>
+      <w:pPr>
+        <w:pStyle w:val="Heading3"/>
+      </w:pPr>
+      <w:bookmarkStart w:id="43" w:name="homework-01-exercise---task-5"/>
+      <w:bookmarkEnd w:id="43"/>
       <w:r>
         <w:rPr>
           <w:b/>
@@ -4854,7 +4891,7 @@
       <w:r>
         <w:t xml:space="preserve"> </w:t>
       </w:r>
-      <w:hyperlink r:id="rId43">
+      <w:hyperlink r:id="rId44">
         <w:r>
           <w:rPr>
             <w:rStyle w:val="Hyperlink"/>
@@ -4876,43 +4913,6 @@
           <w:rStyle w:val="VerbatimChar"/>
         </w:rPr>
         <w:t xml:space="preserve">[https://github.com/melindahiggins2000/N741gapminder1](https://github.com/melindahiggins2000/N741gapminder1)</w:t>
-      </w:r>
-      <w:r>
-        <w:t xml:space="preserve">.</w:t>
-      </w:r>
-    </w:p>
-    <w:p>
-      <w:pPr>
-        <w:pStyle w:val="FirstParagraph"/>
-      </w:pPr>
-      <w:r>
-        <w:t xml:space="preserve">Below is a link to my Github repository with my RMD file.</w:t>
-      </w:r>
-      <w:r>
-        <w:t xml:space="preserve"> </w:t>
-      </w:r>
-      <w:hyperlink r:id="rId44">
-        <w:r>
-          <w:rPr>
-            <w:rStyle w:val="Hyperlink"/>
-          </w:rPr>
-          <w:t xml:space="preserve">https://github.com/amonda/N741gapminder1</w:t>
-        </w:r>
-      </w:hyperlink>
-      <w:r>
-        <w:t xml:space="preserve"> </w:t>
-      </w:r>
-      <w:r>
-        <w:t xml:space="preserve">which was typed in to the Rmarkdown file as</w:t>
-      </w:r>
-      <w:r>
-        <w:t xml:space="preserve"> </w:t>
-      </w:r>
-      <w:r>
-        <w:rPr>
-          <w:rStyle w:val="VerbatimChar"/>
-        </w:rPr>
-        <w:t xml:space="preserve">[https://github.com/amonda/N741gapminder1](https://github.com/amonda/N741gapminder1)</w:t>
       </w:r>
       <w:r>
         <w:t xml:space="preserve">.</w:t>
@@ -5026,7 +5026,7 @@
     </w:lvl>
   </w:abstractNum>
   <w:abstractNum w:abstractNumId="990">
-    <w:nsid w:val="43b8359c"/>
+    <w:nsid w:val="744434c4"/>
     <w:multiLevelType w:val="multilevel"/>
     <w:lvl w:ilvl="0">
       <w:numFmt w:val="bullet"/>
@@ -5107,7 +5107,7 @@
     </w:lvl>
   </w:abstractNum>
   <w:abstractNum w:abstractNumId="99411">
-    <w:nsid w:val="d3caecd2"/>
+    <w:nsid w:val="243e6073"/>
     <w:multiLevelType w:val="multilevel"/>
     <w:lvl w:ilvl="0">
       <w:start w:val="1"/>
@@ -5195,7 +5195,7 @@
     </w:lvl>
   </w:abstractNum>
   <w:abstractNum w:abstractNumId="991">
-    <w:nsid w:val="d05a35e9"/>
+    <w:nsid w:val="c12fdd63"/>
     <w:multiLevelType w:val="multilevel"/>
     <w:lvl w:ilvl="0">
       <w:numFmt w:val="bullet"/>

</xml_diff>